<commit_message>
atualização do documento, adicionado figuras ao documento
</commit_message>
<xml_diff>
--- a/github.docx
+++ b/github.docx
@@ -2,6 +2,2012 @@
 <file path=word/document.xml><?xml version="1.0" encoding="utf-8"?>
 <w:document xmlns:wpc="http://schemas.microsoft.com/office/word/2010/wordprocessingCanvas" xmlns:cx="http://schemas.microsoft.com/office/drawing/2014/chartex" xmlns:cx1="http://schemas.microsoft.com/office/drawing/2015/9/8/chartex" xmlns:mc="http://schemas.openxmlformats.org/markup-compatibility/2006" xmlns:o="urn:schemas-microsoft-com:office:office" xmlns:r="http://schemas.openxmlformats.org/officeDocument/2006/relationships" xmlns:m="http://schemas.openxmlformats.org/officeDocument/2006/math" xmlns:v="urn:schemas-microsoft-com:vml" xmlns:wp14="http://schemas.microsoft.com/office/word/2010/wordprocessingDrawing" xmlns:wp="http://schemas.openxmlformats.org/drawingml/2006/wordprocessingDrawing" xmlns:w10="urn:schemas-microsoft-com:office:word" xmlns:w="http://schemas.openxmlformats.org/wordprocessingml/2006/main" xmlns:w14="http://schemas.microsoft.com/office/word/2010/wordml" xmlns:w15="http://schemas.microsoft.com/office/word/2012/wordml" xmlns:w16se="http://schemas.microsoft.com/office/word/2015/wordml/symex" xmlns:wpg="http://schemas.microsoft.com/office/word/2010/wordprocessingGroup" xmlns:wpi="http://schemas.microsoft.com/office/word/2010/wordprocessingInk" xmlns:wne="http://schemas.microsoft.com/office/word/2006/wordml" xmlns:wps="http://schemas.microsoft.com/office/word/2010/wordprocessingShape" mc:Ignorable="w14 w15 w16se wp14">
   <w:body>
+    <w:p>
+      <w:pPr>
+        <w:ind w:left="360"/>
+        <w:rPr>
+          <w:b/>
+          <w:sz w:val="28"/>
+          <w:szCs w:val="28"/>
+        </w:rPr>
+      </w:pPr>
+      <w:r>
+        <w:rPr>
+          <w:b/>
+          <w:sz w:val="28"/>
+          <w:szCs w:val="28"/>
+        </w:rPr>
+        <w:t xml:space="preserve">Acessar o </w:t>
+      </w:r>
+      <w:proofErr w:type="spellStart"/>
+      <w:r>
+        <w:rPr>
+          <w:b/>
+          <w:sz w:val="28"/>
+          <w:szCs w:val="28"/>
+        </w:rPr>
+        <w:t>Github</w:t>
+      </w:r>
+      <w:proofErr w:type="spellEnd"/>
+      <w:r>
+        <w:rPr>
+          <w:b/>
+          <w:sz w:val="28"/>
+          <w:szCs w:val="28"/>
+        </w:rPr>
+        <w:t>.</w:t>
+      </w:r>
+    </w:p>
+    <w:p>
+      <w:pPr>
+        <w:ind w:left="360"/>
+        <w:rPr>
+          <w:b/>
+          <w:sz w:val="28"/>
+          <w:szCs w:val="28"/>
+        </w:rPr>
+      </w:pPr>
+      <w:hyperlink r:id="rId6" w:history="1">
+        <w:r>
+          <w:rPr>
+            <w:rStyle w:val="Hyperlink"/>
+            <w:b/>
+            <w:sz w:val="28"/>
+            <w:szCs w:val="28"/>
+          </w:rPr>
+          <w:t>https://github.com</w:t>
+        </w:r>
+      </w:hyperlink>
+    </w:p>
+    <w:p>
+      <w:pPr>
+        <w:ind w:left="360"/>
+        <w:rPr>
+          <w:b/>
+          <w:sz w:val="28"/>
+          <w:szCs w:val="28"/>
+        </w:rPr>
+      </w:pPr>
+      <w:r>
+        <w:rPr>
+          <w:b/>
+          <w:sz w:val="28"/>
+          <w:szCs w:val="28"/>
+        </w:rPr>
+        <w:t>Selecionar a agencia-</w:t>
+      </w:r>
+      <w:proofErr w:type="spellStart"/>
+      <w:r>
+        <w:rPr>
+          <w:b/>
+          <w:sz w:val="28"/>
+          <w:szCs w:val="28"/>
+        </w:rPr>
+        <w:t>senac</w:t>
+      </w:r>
+      <w:proofErr w:type="spellEnd"/>
+      <w:r>
+        <w:rPr>
+          <w:b/>
+          <w:sz w:val="28"/>
+          <w:szCs w:val="28"/>
+        </w:rPr>
+        <w:t>.</w:t>
+      </w:r>
+    </w:p>
+    <w:p>
+      <w:pPr>
+        <w:ind w:left="360"/>
+        <w:rPr>
+          <w:b/>
+          <w:sz w:val="28"/>
+          <w:szCs w:val="28"/>
+        </w:rPr>
+      </w:pPr>
+      <w:r>
+        <w:rPr>
+          <w:b/>
+          <w:noProof/>
+          <w:sz w:val="28"/>
+          <w:szCs w:val="28"/>
+          <w:lang w:eastAsia="pt-BR"/>
+        </w:rPr>
+        <w:drawing>
+          <wp:inline distT="0" distB="0" distL="0" distR="0">
+            <wp:extent cx="5400040" cy="3869055"/>
+            <wp:effectExtent l="0" t="0" r="0" b="0"/>
+            <wp:docPr id="1" name="Imagem 1"/>
+            <wp:cNvGraphicFramePr>
+              <a:graphicFrameLocks xmlns:a="http://schemas.openxmlformats.org/drawingml/2006/main" noChangeAspect="1"/>
+            </wp:cNvGraphicFramePr>
+            <a:graphic xmlns:a="http://schemas.openxmlformats.org/drawingml/2006/main">
+              <a:graphicData uri="http://schemas.openxmlformats.org/drawingml/2006/picture">
+                <pic:pic xmlns:pic="http://schemas.openxmlformats.org/drawingml/2006/picture">
+                  <pic:nvPicPr>
+                    <pic:cNvPr id="1" name="Github1.png"/>
+                    <pic:cNvPicPr/>
+                  </pic:nvPicPr>
+                  <pic:blipFill>
+                    <a:blip r:embed="rId7">
+                      <a:extLst>
+                        <a:ext uri="{28A0092B-C50C-407E-A947-70E740481C1C}">
+                          <a14:useLocalDpi xmlns:a14="http://schemas.microsoft.com/office/drawing/2010/main" val="0"/>
+                        </a:ext>
+                      </a:extLst>
+                    </a:blip>
+                    <a:stretch>
+                      <a:fillRect/>
+                    </a:stretch>
+                  </pic:blipFill>
+                  <pic:spPr>
+                    <a:xfrm>
+                      <a:off x="0" y="0"/>
+                      <a:ext cx="5400040" cy="3869055"/>
+                    </a:xfrm>
+                    <a:prstGeom prst="rect">
+                      <a:avLst/>
+                    </a:prstGeom>
+                  </pic:spPr>
+                </pic:pic>
+              </a:graphicData>
+            </a:graphic>
+          </wp:inline>
+        </w:drawing>
+      </w:r>
+    </w:p>
+    <w:p>
+      <w:pPr>
+        <w:ind w:left="360"/>
+        <w:rPr>
+          <w:b/>
+          <w:sz w:val="28"/>
+          <w:szCs w:val="28"/>
+        </w:rPr>
+      </w:pPr>
+      <w:r>
+        <w:rPr>
+          <w:b/>
+          <w:sz w:val="28"/>
+          <w:szCs w:val="28"/>
+        </w:rPr>
+        <w:t>Acessar propostas-projeto.</w:t>
+      </w:r>
+    </w:p>
+    <w:p>
+      <w:pPr>
+        <w:ind w:left="360"/>
+        <w:rPr>
+          <w:b/>
+          <w:sz w:val="28"/>
+          <w:szCs w:val="28"/>
+        </w:rPr>
+      </w:pPr>
+      <w:r>
+        <w:rPr>
+          <w:b/>
+          <w:noProof/>
+          <w:sz w:val="28"/>
+          <w:szCs w:val="28"/>
+          <w:lang w:eastAsia="pt-BR"/>
+        </w:rPr>
+        <w:drawing>
+          <wp:inline distT="0" distB="0" distL="0" distR="0">
+            <wp:extent cx="5400040" cy="2298700"/>
+            <wp:effectExtent l="0" t="0" r="0" b="6350"/>
+            <wp:docPr id="4" name="Imagem 4"/>
+            <wp:cNvGraphicFramePr>
+              <a:graphicFrameLocks xmlns:a="http://schemas.openxmlformats.org/drawingml/2006/main" noChangeAspect="1"/>
+            </wp:cNvGraphicFramePr>
+            <a:graphic xmlns:a="http://schemas.openxmlformats.org/drawingml/2006/main">
+              <a:graphicData uri="http://schemas.openxmlformats.org/drawingml/2006/picture">
+                <pic:pic xmlns:pic="http://schemas.openxmlformats.org/drawingml/2006/picture">
+                  <pic:nvPicPr>
+                    <pic:cNvPr id="4" name="Github2.png"/>
+                    <pic:cNvPicPr/>
+                  </pic:nvPicPr>
+                  <pic:blipFill>
+                    <a:blip r:embed="rId8" cstate="print">
+                      <a:extLst>
+                        <a:ext uri="{28A0092B-C50C-407E-A947-70E740481C1C}">
+                          <a14:useLocalDpi xmlns:a14="http://schemas.microsoft.com/office/drawing/2010/main" val="0"/>
+                        </a:ext>
+                      </a:extLst>
+                    </a:blip>
+                    <a:stretch>
+                      <a:fillRect/>
+                    </a:stretch>
+                  </pic:blipFill>
+                  <pic:spPr>
+                    <a:xfrm>
+                      <a:off x="0" y="0"/>
+                      <a:ext cx="5400040" cy="2298700"/>
+                    </a:xfrm>
+                    <a:prstGeom prst="rect">
+                      <a:avLst/>
+                    </a:prstGeom>
+                  </pic:spPr>
+                </pic:pic>
+              </a:graphicData>
+            </a:graphic>
+          </wp:inline>
+        </w:drawing>
+      </w:r>
+    </w:p>
+    <w:p>
+      <w:pPr>
+        <w:ind w:left="360"/>
+        <w:rPr>
+          <w:b/>
+          <w:sz w:val="28"/>
+          <w:szCs w:val="28"/>
+        </w:rPr>
+      </w:pPr>
+      <w:r>
+        <w:rPr>
+          <w:b/>
+          <w:sz w:val="28"/>
+          <w:szCs w:val="28"/>
+        </w:rPr>
+        <w:t xml:space="preserve">Selecionar o clone </w:t>
+      </w:r>
+      <w:proofErr w:type="spellStart"/>
+      <w:r>
+        <w:rPr>
+          <w:b/>
+          <w:sz w:val="28"/>
+          <w:szCs w:val="28"/>
+        </w:rPr>
+        <w:t>or</w:t>
+      </w:r>
+      <w:proofErr w:type="spellEnd"/>
+      <w:r>
+        <w:rPr>
+          <w:b/>
+          <w:sz w:val="28"/>
+          <w:szCs w:val="28"/>
+        </w:rPr>
+        <w:t xml:space="preserve"> download.</w:t>
+      </w:r>
+    </w:p>
+    <w:p>
+      <w:pPr>
+        <w:ind w:left="360"/>
+        <w:rPr>
+          <w:b/>
+          <w:sz w:val="28"/>
+          <w:szCs w:val="28"/>
+        </w:rPr>
+      </w:pPr>
+      <w:r>
+        <w:rPr>
+          <w:b/>
+          <w:noProof/>
+          <w:sz w:val="28"/>
+          <w:szCs w:val="28"/>
+          <w:lang w:eastAsia="pt-BR"/>
+        </w:rPr>
+        <w:lastRenderedPageBreak/>
+        <w:drawing>
+          <wp:inline distT="0" distB="0" distL="0" distR="0">
+            <wp:extent cx="5400040" cy="3816985"/>
+            <wp:effectExtent l="0" t="0" r="0" b="0"/>
+            <wp:docPr id="5" name="Imagem 5"/>
+            <wp:cNvGraphicFramePr>
+              <a:graphicFrameLocks xmlns:a="http://schemas.openxmlformats.org/drawingml/2006/main" noChangeAspect="1"/>
+            </wp:cNvGraphicFramePr>
+            <a:graphic xmlns:a="http://schemas.openxmlformats.org/drawingml/2006/main">
+              <a:graphicData uri="http://schemas.openxmlformats.org/drawingml/2006/picture">
+                <pic:pic xmlns:pic="http://schemas.openxmlformats.org/drawingml/2006/picture">
+                  <pic:nvPicPr>
+                    <pic:cNvPr id="5" name="Github3.png"/>
+                    <pic:cNvPicPr/>
+                  </pic:nvPicPr>
+                  <pic:blipFill>
+                    <a:blip r:embed="rId9">
+                      <a:extLst>
+                        <a:ext uri="{28A0092B-C50C-407E-A947-70E740481C1C}">
+                          <a14:useLocalDpi xmlns:a14="http://schemas.microsoft.com/office/drawing/2010/main" val="0"/>
+                        </a:ext>
+                      </a:extLst>
+                    </a:blip>
+                    <a:stretch>
+                      <a:fillRect/>
+                    </a:stretch>
+                  </pic:blipFill>
+                  <pic:spPr>
+                    <a:xfrm>
+                      <a:off x="0" y="0"/>
+                      <a:ext cx="5400040" cy="3816985"/>
+                    </a:xfrm>
+                    <a:prstGeom prst="rect">
+                      <a:avLst/>
+                    </a:prstGeom>
+                  </pic:spPr>
+                </pic:pic>
+              </a:graphicData>
+            </a:graphic>
+          </wp:inline>
+        </w:drawing>
+      </w:r>
+    </w:p>
+    <w:p>
+      <w:pPr>
+        <w:ind w:left="360"/>
+        <w:rPr>
+          <w:b/>
+          <w:sz w:val="28"/>
+          <w:szCs w:val="28"/>
+        </w:rPr>
+      </w:pPr>
+      <w:r>
+        <w:rPr>
+          <w:b/>
+          <w:noProof/>
+          <w:sz w:val="28"/>
+          <w:szCs w:val="28"/>
+          <w:lang w:eastAsia="pt-BR"/>
+        </w:rPr>
+        <w:drawing>
+          <wp:inline distT="0" distB="0" distL="0" distR="0">
+            <wp:extent cx="3943350" cy="2152650"/>
+            <wp:effectExtent l="0" t="0" r="0" b="0"/>
+            <wp:docPr id="6" name="Imagem 6"/>
+            <wp:cNvGraphicFramePr>
+              <a:graphicFrameLocks xmlns:a="http://schemas.openxmlformats.org/drawingml/2006/main" noChangeAspect="1"/>
+            </wp:cNvGraphicFramePr>
+            <a:graphic xmlns:a="http://schemas.openxmlformats.org/drawingml/2006/main">
+              <a:graphicData uri="http://schemas.openxmlformats.org/drawingml/2006/picture">
+                <pic:pic xmlns:pic="http://schemas.openxmlformats.org/drawingml/2006/picture">
+                  <pic:nvPicPr>
+                    <pic:cNvPr id="6" name="Github4.png"/>
+                    <pic:cNvPicPr/>
+                  </pic:nvPicPr>
+                  <pic:blipFill>
+                    <a:blip r:embed="rId10">
+                      <a:extLst>
+                        <a:ext uri="{28A0092B-C50C-407E-A947-70E740481C1C}">
+                          <a14:useLocalDpi xmlns:a14="http://schemas.microsoft.com/office/drawing/2010/main" val="0"/>
+                        </a:ext>
+                      </a:extLst>
+                    </a:blip>
+                    <a:stretch>
+                      <a:fillRect/>
+                    </a:stretch>
+                  </pic:blipFill>
+                  <pic:spPr>
+                    <a:xfrm>
+                      <a:off x="0" y="0"/>
+                      <a:ext cx="3943350" cy="2152650"/>
+                    </a:xfrm>
+                    <a:prstGeom prst="rect">
+                      <a:avLst/>
+                    </a:prstGeom>
+                  </pic:spPr>
+                </pic:pic>
+              </a:graphicData>
+            </a:graphic>
+          </wp:inline>
+        </w:drawing>
+      </w:r>
+    </w:p>
+    <w:p>
+      <w:pPr>
+        <w:ind w:left="360"/>
+        <w:rPr>
+          <w:b/>
+          <w:sz w:val="28"/>
+          <w:szCs w:val="28"/>
+        </w:rPr>
+      </w:pPr>
+      <w:r>
+        <w:rPr>
+          <w:b/>
+          <w:sz w:val="28"/>
+          <w:szCs w:val="28"/>
+        </w:rPr>
+        <w:t>Copiar o link.</w:t>
+      </w:r>
+    </w:p>
+    <w:p>
+      <w:pPr>
+        <w:ind w:left="360"/>
+        <w:rPr>
+          <w:b/>
+          <w:sz w:val="28"/>
+          <w:szCs w:val="28"/>
+        </w:rPr>
+      </w:pPr>
+      <w:r>
+        <w:rPr>
+          <w:b/>
+          <w:noProof/>
+          <w:sz w:val="28"/>
+          <w:szCs w:val="28"/>
+          <w:lang w:eastAsia="pt-BR"/>
+        </w:rPr>
+        <w:drawing>
+          <wp:inline distT="0" distB="0" distL="0" distR="0">
+            <wp:extent cx="4029075" cy="2095500"/>
+            <wp:effectExtent l="0" t="0" r="9525" b="0"/>
+            <wp:docPr id="9" name="Imagem 9"/>
+            <wp:cNvGraphicFramePr>
+              <a:graphicFrameLocks xmlns:a="http://schemas.openxmlformats.org/drawingml/2006/main" noChangeAspect="1"/>
+            </wp:cNvGraphicFramePr>
+            <a:graphic xmlns:a="http://schemas.openxmlformats.org/drawingml/2006/main">
+              <a:graphicData uri="http://schemas.openxmlformats.org/drawingml/2006/picture">
+                <pic:pic xmlns:pic="http://schemas.openxmlformats.org/drawingml/2006/picture">
+                  <pic:nvPicPr>
+                    <pic:cNvPr id="9" name="Github5.png"/>
+                    <pic:cNvPicPr/>
+                  </pic:nvPicPr>
+                  <pic:blipFill>
+                    <a:blip r:embed="rId11">
+                      <a:extLst>
+                        <a:ext uri="{28A0092B-C50C-407E-A947-70E740481C1C}">
+                          <a14:useLocalDpi xmlns:a14="http://schemas.microsoft.com/office/drawing/2010/main" val="0"/>
+                        </a:ext>
+                      </a:extLst>
+                    </a:blip>
+                    <a:stretch>
+                      <a:fillRect/>
+                    </a:stretch>
+                  </pic:blipFill>
+                  <pic:spPr>
+                    <a:xfrm>
+                      <a:off x="0" y="0"/>
+                      <a:ext cx="4029075" cy="2095500"/>
+                    </a:xfrm>
+                    <a:prstGeom prst="rect">
+                      <a:avLst/>
+                    </a:prstGeom>
+                  </pic:spPr>
+                </pic:pic>
+              </a:graphicData>
+            </a:graphic>
+          </wp:inline>
+        </w:drawing>
+      </w:r>
+    </w:p>
+    <w:p>
+      <w:pPr>
+        <w:pStyle w:val="PargrafodaLista"/>
+        <w:autoSpaceDE w:val="0"/>
+        <w:autoSpaceDN w:val="0"/>
+        <w:adjustRightInd w:val="0"/>
+        <w:spacing w:after="0" w:line="240" w:lineRule="auto"/>
+        <w:ind w:left="1068"/>
+        <w:rPr>
+          <w:rFonts w:ascii="Lucida Console" w:hAnsi="Lucida Console" w:cs="Lucida Console"/>
+          <w:sz w:val="18"/>
+          <w:szCs w:val="18"/>
+        </w:rPr>
+      </w:pPr>
+    </w:p>
+    <w:p>
+      <w:pPr>
+        <w:autoSpaceDE w:val="0"/>
+        <w:autoSpaceDN w:val="0"/>
+        <w:adjustRightInd w:val="0"/>
+        <w:spacing w:after="0" w:line="240" w:lineRule="auto"/>
+        <w:ind w:firstLine="708"/>
+        <w:rPr>
+          <w:b/>
+          <w:sz w:val="28"/>
+          <w:szCs w:val="28"/>
+        </w:rPr>
+      </w:pPr>
+      <w:r>
+        <w:rPr>
+          <w:b/>
+          <w:sz w:val="28"/>
+          <w:szCs w:val="28"/>
+        </w:rPr>
+        <w:lastRenderedPageBreak/>
+        <w:t xml:space="preserve">Acessar o </w:t>
+      </w:r>
+      <w:proofErr w:type="spellStart"/>
+      <w:r>
+        <w:rPr>
+          <w:b/>
+          <w:sz w:val="28"/>
+          <w:szCs w:val="28"/>
+        </w:rPr>
+        <w:t>Git</w:t>
+      </w:r>
+      <w:proofErr w:type="spellEnd"/>
+      <w:r>
+        <w:rPr>
+          <w:b/>
+          <w:sz w:val="28"/>
+          <w:szCs w:val="28"/>
+        </w:rPr>
+        <w:t xml:space="preserve"> </w:t>
+      </w:r>
+      <w:proofErr w:type="spellStart"/>
+      <w:r>
+        <w:rPr>
+          <w:b/>
+          <w:sz w:val="28"/>
+          <w:szCs w:val="28"/>
+        </w:rPr>
+        <w:t>Bash</w:t>
+      </w:r>
+      <w:proofErr w:type="spellEnd"/>
+      <w:r>
+        <w:rPr>
+          <w:b/>
+          <w:sz w:val="28"/>
+          <w:szCs w:val="28"/>
+        </w:rPr>
+        <w:t>.</w:t>
+      </w:r>
+    </w:p>
+    <w:p>
+      <w:pPr>
+        <w:autoSpaceDE w:val="0"/>
+        <w:autoSpaceDN w:val="0"/>
+        <w:adjustRightInd w:val="0"/>
+        <w:spacing w:after="0" w:line="240" w:lineRule="auto"/>
+        <w:ind w:firstLine="708"/>
+        <w:rPr>
+          <w:b/>
+          <w:sz w:val="28"/>
+          <w:szCs w:val="28"/>
+        </w:rPr>
+      </w:pPr>
+    </w:p>
+    <w:p>
+      <w:pPr>
+        <w:autoSpaceDE w:val="0"/>
+        <w:autoSpaceDN w:val="0"/>
+        <w:adjustRightInd w:val="0"/>
+        <w:spacing w:after="0" w:line="240" w:lineRule="auto"/>
+        <w:ind w:firstLine="708"/>
+        <w:rPr>
+          <w:b/>
+          <w:sz w:val="28"/>
+          <w:szCs w:val="28"/>
+        </w:rPr>
+      </w:pPr>
+      <w:r>
+        <w:rPr>
+          <w:b/>
+          <w:noProof/>
+          <w:sz w:val="28"/>
+          <w:szCs w:val="28"/>
+          <w:lang w:eastAsia="pt-BR"/>
+        </w:rPr>
+        <w:drawing>
+          <wp:inline distT="0" distB="0" distL="0" distR="0">
+            <wp:extent cx="3762900" cy="6392167"/>
+            <wp:effectExtent l="0" t="0" r="9525" b="8890"/>
+            <wp:docPr id="10" name="Imagem 10"/>
+            <wp:cNvGraphicFramePr>
+              <a:graphicFrameLocks xmlns:a="http://schemas.openxmlformats.org/drawingml/2006/main" noChangeAspect="1"/>
+            </wp:cNvGraphicFramePr>
+            <a:graphic xmlns:a="http://schemas.openxmlformats.org/drawingml/2006/main">
+              <a:graphicData uri="http://schemas.openxmlformats.org/drawingml/2006/picture">
+                <pic:pic xmlns:pic="http://schemas.openxmlformats.org/drawingml/2006/picture">
+                  <pic:nvPicPr>
+                    <pic:cNvPr id="10" name="Github6.png"/>
+                    <pic:cNvPicPr/>
+                  </pic:nvPicPr>
+                  <pic:blipFill>
+                    <a:blip r:embed="rId12">
+                      <a:extLst>
+                        <a:ext uri="{28A0092B-C50C-407E-A947-70E740481C1C}">
+                          <a14:useLocalDpi xmlns:a14="http://schemas.microsoft.com/office/drawing/2010/main" val="0"/>
+                        </a:ext>
+                      </a:extLst>
+                    </a:blip>
+                    <a:stretch>
+                      <a:fillRect/>
+                    </a:stretch>
+                  </pic:blipFill>
+                  <pic:spPr>
+                    <a:xfrm>
+                      <a:off x="0" y="0"/>
+                      <a:ext cx="3762900" cy="6392167"/>
+                    </a:xfrm>
+                    <a:prstGeom prst="rect">
+                      <a:avLst/>
+                    </a:prstGeom>
+                  </pic:spPr>
+                </pic:pic>
+              </a:graphicData>
+            </a:graphic>
+          </wp:inline>
+        </w:drawing>
+      </w:r>
+    </w:p>
+    <w:p>
+      <w:pPr>
+        <w:autoSpaceDE w:val="0"/>
+        <w:autoSpaceDN w:val="0"/>
+        <w:adjustRightInd w:val="0"/>
+        <w:spacing w:after="0" w:line="240" w:lineRule="auto"/>
+        <w:ind w:firstLine="708"/>
+        <w:rPr>
+          <w:b/>
+          <w:sz w:val="28"/>
+          <w:szCs w:val="28"/>
+        </w:rPr>
+      </w:pPr>
+    </w:p>
+    <w:p>
+      <w:pPr>
+        <w:autoSpaceDE w:val="0"/>
+        <w:autoSpaceDN w:val="0"/>
+        <w:adjustRightInd w:val="0"/>
+        <w:spacing w:after="0" w:line="240" w:lineRule="auto"/>
+        <w:ind w:firstLine="708"/>
+        <w:rPr>
+          <w:b/>
+          <w:sz w:val="28"/>
+          <w:szCs w:val="28"/>
+        </w:rPr>
+      </w:pPr>
+      <w:r>
+        <w:rPr>
+          <w:b/>
+          <w:noProof/>
+          <w:sz w:val="28"/>
+          <w:szCs w:val="28"/>
+          <w:lang w:eastAsia="pt-BR"/>
+        </w:rPr>
+        <w:lastRenderedPageBreak/>
+        <w:drawing>
+          <wp:inline distT="0" distB="0" distL="0" distR="0">
+            <wp:extent cx="5400040" cy="3001010"/>
+            <wp:effectExtent l="0" t="0" r="0" b="8890"/>
+            <wp:docPr id="14" name="Imagem 14"/>
+            <wp:cNvGraphicFramePr>
+              <a:graphicFrameLocks xmlns:a="http://schemas.openxmlformats.org/drawingml/2006/main" noChangeAspect="1"/>
+            </wp:cNvGraphicFramePr>
+            <a:graphic xmlns:a="http://schemas.openxmlformats.org/drawingml/2006/main">
+              <a:graphicData uri="http://schemas.openxmlformats.org/drawingml/2006/picture">
+                <pic:pic xmlns:pic="http://schemas.openxmlformats.org/drawingml/2006/picture">
+                  <pic:nvPicPr>
+                    <pic:cNvPr id="14" name="Github7.png"/>
+                    <pic:cNvPicPr/>
+                  </pic:nvPicPr>
+                  <pic:blipFill>
+                    <a:blip r:embed="rId13">
+                      <a:extLst>
+                        <a:ext uri="{28A0092B-C50C-407E-A947-70E740481C1C}">
+                          <a14:useLocalDpi xmlns:a14="http://schemas.microsoft.com/office/drawing/2010/main" val="0"/>
+                        </a:ext>
+                      </a:extLst>
+                    </a:blip>
+                    <a:stretch>
+                      <a:fillRect/>
+                    </a:stretch>
+                  </pic:blipFill>
+                  <pic:spPr>
+                    <a:xfrm>
+                      <a:off x="0" y="0"/>
+                      <a:ext cx="5400040" cy="3001010"/>
+                    </a:xfrm>
+                    <a:prstGeom prst="rect">
+                      <a:avLst/>
+                    </a:prstGeom>
+                  </pic:spPr>
+                </pic:pic>
+              </a:graphicData>
+            </a:graphic>
+          </wp:inline>
+        </w:drawing>
+      </w:r>
+    </w:p>
+    <w:p>
+      <w:pPr>
+        <w:autoSpaceDE w:val="0"/>
+        <w:autoSpaceDN w:val="0"/>
+        <w:adjustRightInd w:val="0"/>
+        <w:spacing w:after="0" w:line="240" w:lineRule="auto"/>
+        <w:ind w:firstLine="708"/>
+        <w:rPr>
+          <w:b/>
+          <w:sz w:val="28"/>
+          <w:szCs w:val="28"/>
+        </w:rPr>
+      </w:pPr>
+    </w:p>
+    <w:p>
+      <w:pPr>
+        <w:autoSpaceDE w:val="0"/>
+        <w:autoSpaceDN w:val="0"/>
+        <w:adjustRightInd w:val="0"/>
+        <w:spacing w:after="0" w:line="240" w:lineRule="auto"/>
+        <w:ind w:firstLine="708"/>
+        <w:rPr>
+          <w:b/>
+          <w:sz w:val="28"/>
+          <w:szCs w:val="28"/>
+        </w:rPr>
+      </w:pPr>
+      <w:r>
+        <w:rPr>
+          <w:b/>
+          <w:sz w:val="28"/>
+          <w:szCs w:val="28"/>
+        </w:rPr>
+        <w:t>Configuração do usuário.</w:t>
+      </w:r>
+    </w:p>
+    <w:p>
+      <w:pPr>
+        <w:pStyle w:val="PargrafodaLista"/>
+        <w:numPr>
+          <w:ilvl w:val="0"/>
+          <w:numId w:val="2"/>
+        </w:numPr>
+        <w:autoSpaceDE w:val="0"/>
+        <w:autoSpaceDN w:val="0"/>
+        <w:adjustRightInd w:val="0"/>
+        <w:spacing w:after="0" w:line="240" w:lineRule="auto"/>
+        <w:rPr>
+          <w:rFonts w:ascii="Lucida Console" w:hAnsi="Lucida Console" w:cs="Lucida Console"/>
+          <w:sz w:val="18"/>
+          <w:szCs w:val="18"/>
+        </w:rPr>
+      </w:pPr>
+      <w:proofErr w:type="spellStart"/>
+      <w:r>
+        <w:rPr>
+          <w:rFonts w:ascii="Lucida Console" w:hAnsi="Lucida Console" w:cs="Lucida Console"/>
+          <w:sz w:val="18"/>
+          <w:szCs w:val="18"/>
+        </w:rPr>
+        <w:t>git</w:t>
+      </w:r>
+      <w:proofErr w:type="spellEnd"/>
+      <w:r>
+        <w:rPr>
+          <w:rFonts w:ascii="Lucida Console" w:hAnsi="Lucida Console" w:cs="Lucida Console"/>
+          <w:sz w:val="18"/>
+          <w:szCs w:val="18"/>
+        </w:rPr>
+        <w:t xml:space="preserve"> </w:t>
+      </w:r>
+      <w:proofErr w:type="spellStart"/>
+      <w:r>
+        <w:rPr>
+          <w:rFonts w:ascii="Lucida Console" w:hAnsi="Lucida Console" w:cs="Lucida Console"/>
+          <w:sz w:val="18"/>
+          <w:szCs w:val="18"/>
+        </w:rPr>
+        <w:t>config</w:t>
+      </w:r>
+      <w:proofErr w:type="spellEnd"/>
+      <w:r>
+        <w:rPr>
+          <w:rFonts w:ascii="Lucida Console" w:hAnsi="Lucida Console" w:cs="Lucida Console"/>
+          <w:sz w:val="18"/>
+          <w:szCs w:val="18"/>
+        </w:rPr>
+        <w:t xml:space="preserve"> --global </w:t>
+      </w:r>
+      <w:proofErr w:type="spellStart"/>
+      <w:r>
+        <w:rPr>
+          <w:rFonts w:ascii="Lucida Console" w:hAnsi="Lucida Console" w:cs="Lucida Console"/>
+          <w:sz w:val="18"/>
+          <w:szCs w:val="18"/>
+        </w:rPr>
+        <w:t>user.email</w:t>
+      </w:r>
+      <w:proofErr w:type="spellEnd"/>
+      <w:r>
+        <w:rPr>
+          <w:rFonts w:ascii="Lucida Console" w:hAnsi="Lucida Console" w:cs="Lucida Console"/>
+          <w:sz w:val="18"/>
+          <w:szCs w:val="18"/>
+        </w:rPr>
+        <w:t xml:space="preserve"> </w:t>
+      </w:r>
+      <w:hyperlink r:id="rId14" w:history="1">
+        <w:r>
+          <w:rPr>
+            <w:rStyle w:val="Hyperlink"/>
+            <w:rFonts w:ascii="Lucida Console" w:hAnsi="Lucida Console" w:cs="Lucida Console"/>
+            <w:sz w:val="18"/>
+            <w:szCs w:val="18"/>
+          </w:rPr>
+          <w:t>rogerio.nascto@gmail.com</w:t>
+        </w:r>
+      </w:hyperlink>
+      <w:r>
+        <w:rPr>
+          <w:rFonts w:ascii="Lucida Console" w:hAnsi="Lucida Console" w:cs="Lucida Console"/>
+          <w:sz w:val="18"/>
+          <w:szCs w:val="18"/>
+        </w:rPr>
+        <w:t xml:space="preserve"> </w:t>
+      </w:r>
+      <w:r>
+        <w:rPr>
+          <w:rFonts w:ascii="Lucida Console" w:hAnsi="Lucida Console" w:cs="Lucida Console"/>
+          <w:color w:val="FF0000"/>
+          <w:sz w:val="18"/>
+          <w:szCs w:val="18"/>
+        </w:rPr>
+        <w:t>&lt;!-- Utilizado uma única vez --&gt;</w:t>
+      </w:r>
+    </w:p>
+    <w:p>
+      <w:pPr>
+        <w:autoSpaceDE w:val="0"/>
+        <w:autoSpaceDN w:val="0"/>
+        <w:adjustRightInd w:val="0"/>
+        <w:spacing w:after="0" w:line="240" w:lineRule="auto"/>
+        <w:ind w:firstLine="708"/>
+        <w:rPr>
+          <w:b/>
+          <w:sz w:val="28"/>
+          <w:szCs w:val="28"/>
+        </w:rPr>
+      </w:pPr>
+    </w:p>
+    <w:p>
+      <w:pPr>
+        <w:autoSpaceDE w:val="0"/>
+        <w:autoSpaceDN w:val="0"/>
+        <w:adjustRightInd w:val="0"/>
+        <w:spacing w:after="0" w:line="240" w:lineRule="auto"/>
+        <w:ind w:firstLine="708"/>
+        <w:rPr>
+          <w:b/>
+          <w:sz w:val="28"/>
+          <w:szCs w:val="28"/>
+        </w:rPr>
+      </w:pPr>
+      <w:r>
+        <w:rPr>
+          <w:b/>
+          <w:noProof/>
+          <w:sz w:val="28"/>
+          <w:szCs w:val="28"/>
+          <w:lang w:eastAsia="pt-BR"/>
+        </w:rPr>
+        <w:drawing>
+          <wp:inline distT="0" distB="0" distL="0" distR="0">
+            <wp:extent cx="5400040" cy="3001010"/>
+            <wp:effectExtent l="0" t="0" r="0" b="8890"/>
+            <wp:docPr id="20" name="Imagem 20"/>
+            <wp:cNvGraphicFramePr>
+              <a:graphicFrameLocks xmlns:a="http://schemas.openxmlformats.org/drawingml/2006/main" noChangeAspect="1"/>
+            </wp:cNvGraphicFramePr>
+            <a:graphic xmlns:a="http://schemas.openxmlformats.org/drawingml/2006/main">
+              <a:graphicData uri="http://schemas.openxmlformats.org/drawingml/2006/picture">
+                <pic:pic xmlns:pic="http://schemas.openxmlformats.org/drawingml/2006/picture">
+                  <pic:nvPicPr>
+                    <pic:cNvPr id="20" name="Github11.png"/>
+                    <pic:cNvPicPr/>
+                  </pic:nvPicPr>
+                  <pic:blipFill>
+                    <a:blip r:embed="rId15">
+                      <a:extLst>
+                        <a:ext uri="{28A0092B-C50C-407E-A947-70E740481C1C}">
+                          <a14:useLocalDpi xmlns:a14="http://schemas.microsoft.com/office/drawing/2010/main" val="0"/>
+                        </a:ext>
+                      </a:extLst>
+                    </a:blip>
+                    <a:stretch>
+                      <a:fillRect/>
+                    </a:stretch>
+                  </pic:blipFill>
+                  <pic:spPr>
+                    <a:xfrm>
+                      <a:off x="0" y="0"/>
+                      <a:ext cx="5400040" cy="3001010"/>
+                    </a:xfrm>
+                    <a:prstGeom prst="rect">
+                      <a:avLst/>
+                    </a:prstGeom>
+                  </pic:spPr>
+                </pic:pic>
+              </a:graphicData>
+            </a:graphic>
+          </wp:inline>
+        </w:drawing>
+      </w:r>
+    </w:p>
+    <w:p>
+      <w:pPr>
+        <w:autoSpaceDE w:val="0"/>
+        <w:autoSpaceDN w:val="0"/>
+        <w:adjustRightInd w:val="0"/>
+        <w:spacing w:after="0" w:line="240" w:lineRule="auto"/>
+        <w:ind w:firstLine="708"/>
+        <w:rPr>
+          <w:b/>
+          <w:sz w:val="28"/>
+          <w:szCs w:val="28"/>
+        </w:rPr>
+      </w:pPr>
+    </w:p>
+    <w:p>
+      <w:pPr>
+        <w:autoSpaceDE w:val="0"/>
+        <w:autoSpaceDN w:val="0"/>
+        <w:adjustRightInd w:val="0"/>
+        <w:spacing w:after="0" w:line="240" w:lineRule="auto"/>
+        <w:ind w:firstLine="708"/>
+        <w:rPr>
+          <w:b/>
+          <w:sz w:val="28"/>
+          <w:szCs w:val="28"/>
+        </w:rPr>
+      </w:pPr>
+      <w:r>
+        <w:rPr>
+          <w:b/>
+          <w:sz w:val="28"/>
+          <w:szCs w:val="28"/>
+        </w:rPr>
+        <w:t>Executar o comando</w:t>
+      </w:r>
+      <w:r>
+        <w:rPr>
+          <w:b/>
+          <w:sz w:val="28"/>
+          <w:szCs w:val="28"/>
+        </w:rPr>
+        <w:t xml:space="preserve"> </w:t>
+      </w:r>
+      <w:proofErr w:type="spellStart"/>
+      <w:r>
+        <w:rPr>
+          <w:b/>
+          <w:sz w:val="28"/>
+          <w:szCs w:val="28"/>
+        </w:rPr>
+        <w:t>pwd</w:t>
+      </w:r>
+      <w:proofErr w:type="spellEnd"/>
+      <w:r>
+        <w:rPr>
+          <w:b/>
+          <w:sz w:val="28"/>
+          <w:szCs w:val="28"/>
+        </w:rPr>
+        <w:t xml:space="preserve"> para primeiro acesso.</w:t>
+      </w:r>
+    </w:p>
+    <w:p>
+      <w:pPr>
+        <w:autoSpaceDE w:val="0"/>
+        <w:autoSpaceDN w:val="0"/>
+        <w:adjustRightInd w:val="0"/>
+        <w:spacing w:after="0" w:line="240" w:lineRule="auto"/>
+        <w:ind w:firstLine="708"/>
+        <w:rPr>
+          <w:b/>
+          <w:sz w:val="28"/>
+          <w:szCs w:val="28"/>
+        </w:rPr>
+      </w:pPr>
+    </w:p>
+    <w:p>
+      <w:pPr>
+        <w:pStyle w:val="PargrafodaLista"/>
+        <w:autoSpaceDE w:val="0"/>
+        <w:autoSpaceDN w:val="0"/>
+        <w:adjustRightInd w:val="0"/>
+        <w:spacing w:after="0" w:line="240" w:lineRule="auto"/>
+        <w:ind w:left="1068"/>
+        <w:rPr>
+          <w:rFonts w:ascii="Lucida Console" w:hAnsi="Lucida Console" w:cs="Lucida Console"/>
+          <w:sz w:val="18"/>
+          <w:szCs w:val="18"/>
+        </w:rPr>
+      </w:pPr>
+    </w:p>
+    <w:p>
+      <w:pPr>
+        <w:pStyle w:val="PargrafodaLista"/>
+        <w:numPr>
+          <w:ilvl w:val="0"/>
+          <w:numId w:val="2"/>
+        </w:numPr>
+        <w:autoSpaceDE w:val="0"/>
+        <w:autoSpaceDN w:val="0"/>
+        <w:adjustRightInd w:val="0"/>
+        <w:spacing w:after="0" w:line="240" w:lineRule="auto"/>
+        <w:rPr>
+          <w:rFonts w:ascii="Lucida Console" w:hAnsi="Lucida Console" w:cs="Lucida Console"/>
+          <w:sz w:val="18"/>
+          <w:szCs w:val="18"/>
+        </w:rPr>
+      </w:pPr>
+      <w:r>
+        <w:rPr>
+          <w:rFonts w:ascii="Lucida Console" w:hAnsi="Lucida Console" w:cs="Lucida Console"/>
+          <w:sz w:val="18"/>
+          <w:szCs w:val="18"/>
+        </w:rPr>
+        <w:t xml:space="preserve">$ </w:t>
+      </w:r>
+      <w:proofErr w:type="spellStart"/>
+      <w:r>
+        <w:rPr>
+          <w:rFonts w:ascii="Lucida Console" w:hAnsi="Lucida Console" w:cs="Lucida Console"/>
+          <w:sz w:val="18"/>
+          <w:szCs w:val="18"/>
+        </w:rPr>
+        <w:t>pwd</w:t>
+      </w:r>
+      <w:proofErr w:type="spellEnd"/>
+      <w:r>
+        <w:rPr>
+          <w:rFonts w:ascii="Lucida Console" w:hAnsi="Lucida Console" w:cs="Lucida Console"/>
+          <w:sz w:val="18"/>
+          <w:szCs w:val="18"/>
+        </w:rPr>
+        <w:t xml:space="preserve"> </w:t>
+      </w:r>
+      <w:proofErr w:type="gramStart"/>
+      <w:r>
+        <w:rPr>
+          <w:rFonts w:ascii="Lucida Console" w:hAnsi="Lucida Console" w:cs="Lucida Console"/>
+          <w:sz w:val="18"/>
+          <w:szCs w:val="18"/>
+        </w:rPr>
+        <w:t>&lt;!—</w:t>
+      </w:r>
+      <w:proofErr w:type="gramEnd"/>
+      <w:r>
+        <w:rPr>
+          <w:rFonts w:ascii="Lucida Console" w:hAnsi="Lucida Console" w:cs="Lucida Console"/>
+          <w:sz w:val="18"/>
+          <w:szCs w:val="18"/>
+        </w:rPr>
+        <w:t>indica a pasta atual --&gt;</w:t>
+      </w:r>
+    </w:p>
+    <w:p>
+      <w:pPr>
+        <w:pStyle w:val="PargrafodaLista"/>
+        <w:autoSpaceDE w:val="0"/>
+        <w:autoSpaceDN w:val="0"/>
+        <w:adjustRightInd w:val="0"/>
+        <w:spacing w:after="0" w:line="240" w:lineRule="auto"/>
+        <w:ind w:left="1068"/>
+        <w:rPr>
+          <w:rFonts w:ascii="Lucida Console" w:hAnsi="Lucida Console" w:cs="Lucida Console"/>
+          <w:color w:val="FF0000"/>
+          <w:sz w:val="18"/>
+          <w:szCs w:val="18"/>
+        </w:rPr>
+      </w:pPr>
+    </w:p>
+    <w:p>
+      <w:pPr>
+        <w:pStyle w:val="PargrafodaLista"/>
+        <w:autoSpaceDE w:val="0"/>
+        <w:autoSpaceDN w:val="0"/>
+        <w:adjustRightInd w:val="0"/>
+        <w:spacing w:after="0" w:line="240" w:lineRule="auto"/>
+        <w:ind w:left="708"/>
+        <w:rPr>
+          <w:rFonts w:ascii="Lucida Console" w:hAnsi="Lucida Console" w:cs="Lucida Console"/>
+          <w:color w:val="FF0000"/>
+          <w:sz w:val="18"/>
+          <w:szCs w:val="18"/>
+        </w:rPr>
+      </w:pPr>
+      <w:r>
+        <w:rPr>
+          <w:rFonts w:ascii="Lucida Console" w:hAnsi="Lucida Console" w:cs="Lucida Console"/>
+          <w:noProof/>
+          <w:color w:val="FF0000"/>
+          <w:sz w:val="18"/>
+          <w:szCs w:val="18"/>
+          <w:lang w:eastAsia="pt-BR"/>
+        </w:rPr>
+        <w:lastRenderedPageBreak/>
+        <w:drawing>
+          <wp:inline distT="0" distB="0" distL="0" distR="0">
+            <wp:extent cx="5400040" cy="3001010"/>
+            <wp:effectExtent l="0" t="0" r="0" b="8890"/>
+            <wp:docPr id="15" name="Imagem 15"/>
+            <wp:cNvGraphicFramePr>
+              <a:graphicFrameLocks xmlns:a="http://schemas.openxmlformats.org/drawingml/2006/main" noChangeAspect="1"/>
+            </wp:cNvGraphicFramePr>
+            <a:graphic xmlns:a="http://schemas.openxmlformats.org/drawingml/2006/main">
+              <a:graphicData uri="http://schemas.openxmlformats.org/drawingml/2006/picture">
+                <pic:pic xmlns:pic="http://schemas.openxmlformats.org/drawingml/2006/picture">
+                  <pic:nvPicPr>
+                    <pic:cNvPr id="15" name="Github8.png"/>
+                    <pic:cNvPicPr/>
+                  </pic:nvPicPr>
+                  <pic:blipFill>
+                    <a:blip r:embed="rId16">
+                      <a:extLst>
+                        <a:ext uri="{28A0092B-C50C-407E-A947-70E740481C1C}">
+                          <a14:useLocalDpi xmlns:a14="http://schemas.microsoft.com/office/drawing/2010/main" val="0"/>
+                        </a:ext>
+                      </a:extLst>
+                    </a:blip>
+                    <a:stretch>
+                      <a:fillRect/>
+                    </a:stretch>
+                  </pic:blipFill>
+                  <pic:spPr>
+                    <a:xfrm>
+                      <a:off x="0" y="0"/>
+                      <a:ext cx="5400040" cy="3001010"/>
+                    </a:xfrm>
+                    <a:prstGeom prst="rect">
+                      <a:avLst/>
+                    </a:prstGeom>
+                  </pic:spPr>
+                </pic:pic>
+              </a:graphicData>
+            </a:graphic>
+          </wp:inline>
+        </w:drawing>
+      </w:r>
+    </w:p>
+    <w:p>
+      <w:pPr>
+        <w:pStyle w:val="PargrafodaLista"/>
+        <w:autoSpaceDE w:val="0"/>
+        <w:autoSpaceDN w:val="0"/>
+        <w:adjustRightInd w:val="0"/>
+        <w:spacing w:after="0" w:line="240" w:lineRule="auto"/>
+        <w:ind w:left="708"/>
+        <w:rPr>
+          <w:rFonts w:ascii="Lucida Console" w:hAnsi="Lucida Console" w:cs="Lucida Console"/>
+          <w:color w:val="FF0000"/>
+          <w:sz w:val="18"/>
+          <w:szCs w:val="18"/>
+        </w:rPr>
+      </w:pPr>
+    </w:p>
+    <w:p>
+      <w:pPr>
+        <w:pStyle w:val="PargrafodaLista"/>
+        <w:autoSpaceDE w:val="0"/>
+        <w:autoSpaceDN w:val="0"/>
+        <w:adjustRightInd w:val="0"/>
+        <w:spacing w:after="0" w:line="240" w:lineRule="auto"/>
+        <w:ind w:left="708"/>
+        <w:rPr>
+          <w:b/>
+          <w:sz w:val="28"/>
+          <w:szCs w:val="28"/>
+        </w:rPr>
+      </w:pPr>
+      <w:r>
+        <w:rPr>
+          <w:b/>
+          <w:sz w:val="28"/>
+          <w:szCs w:val="28"/>
+        </w:rPr>
+        <w:t xml:space="preserve">Execute o comando </w:t>
+      </w:r>
+      <w:proofErr w:type="spellStart"/>
+      <w:r>
+        <w:rPr>
+          <w:b/>
+          <w:sz w:val="28"/>
+          <w:szCs w:val="28"/>
+        </w:rPr>
+        <w:t>ls</w:t>
+      </w:r>
+      <w:proofErr w:type="spellEnd"/>
+      <w:r>
+        <w:rPr>
+          <w:b/>
+          <w:sz w:val="28"/>
+          <w:szCs w:val="28"/>
+        </w:rPr>
+        <w:t xml:space="preserve"> para identificar os diretórios</w:t>
+      </w:r>
+      <w:r>
+        <w:rPr>
+          <w:b/>
+          <w:sz w:val="28"/>
+          <w:szCs w:val="28"/>
+        </w:rPr>
+        <w:t>.</w:t>
+      </w:r>
+    </w:p>
+    <w:p>
+      <w:pPr>
+        <w:pStyle w:val="PargrafodaLista"/>
+        <w:autoSpaceDE w:val="0"/>
+        <w:autoSpaceDN w:val="0"/>
+        <w:adjustRightInd w:val="0"/>
+        <w:spacing w:after="0" w:line="240" w:lineRule="auto"/>
+        <w:ind w:left="1068"/>
+        <w:rPr>
+          <w:rFonts w:ascii="Lucida Console" w:hAnsi="Lucida Console" w:cs="Lucida Console"/>
+          <w:color w:val="FF0000"/>
+          <w:sz w:val="18"/>
+          <w:szCs w:val="18"/>
+        </w:rPr>
+      </w:pPr>
+    </w:p>
+    <w:p>
+      <w:pPr>
+        <w:pStyle w:val="PargrafodaLista"/>
+        <w:numPr>
+          <w:ilvl w:val="0"/>
+          <w:numId w:val="2"/>
+        </w:numPr>
+        <w:autoSpaceDE w:val="0"/>
+        <w:autoSpaceDN w:val="0"/>
+        <w:adjustRightInd w:val="0"/>
+        <w:spacing w:after="0" w:line="240" w:lineRule="auto"/>
+        <w:rPr>
+          <w:rFonts w:ascii="Lucida Console" w:hAnsi="Lucida Console" w:cs="Lucida Console"/>
+          <w:sz w:val="18"/>
+          <w:szCs w:val="18"/>
+        </w:rPr>
+      </w:pPr>
+      <w:r>
+        <w:rPr>
+          <w:rFonts w:ascii="Lucida Console" w:hAnsi="Lucida Console" w:cs="Lucida Console"/>
+          <w:sz w:val="18"/>
+          <w:szCs w:val="18"/>
+        </w:rPr>
+        <w:t xml:space="preserve">$ </w:t>
+      </w:r>
+      <w:proofErr w:type="spellStart"/>
+      <w:r>
+        <w:rPr>
+          <w:rFonts w:ascii="Lucida Console" w:hAnsi="Lucida Console" w:cs="Lucida Console"/>
+          <w:sz w:val="18"/>
+          <w:szCs w:val="18"/>
+        </w:rPr>
+        <w:t>ls</w:t>
+      </w:r>
+      <w:proofErr w:type="spellEnd"/>
+    </w:p>
+    <w:p>
+      <w:pPr>
+        <w:pStyle w:val="PargrafodaLista"/>
+        <w:autoSpaceDE w:val="0"/>
+        <w:autoSpaceDN w:val="0"/>
+        <w:adjustRightInd w:val="0"/>
+        <w:spacing w:after="0" w:line="240" w:lineRule="auto"/>
+        <w:ind w:left="708"/>
+        <w:rPr>
+          <w:rFonts w:ascii="Lucida Console" w:hAnsi="Lucida Console" w:cs="Lucida Console"/>
+          <w:sz w:val="18"/>
+          <w:szCs w:val="18"/>
+        </w:rPr>
+      </w:pPr>
+      <w:r>
+        <w:rPr>
+          <w:rFonts w:ascii="Lucida Console" w:hAnsi="Lucida Console" w:cs="Lucida Console"/>
+          <w:noProof/>
+          <w:sz w:val="18"/>
+          <w:szCs w:val="18"/>
+          <w:lang w:eastAsia="pt-BR"/>
+        </w:rPr>
+        <w:lastRenderedPageBreak/>
+        <w:drawing>
+          <wp:inline distT="0" distB="0" distL="0" distR="0">
+            <wp:extent cx="5400040" cy="5446395"/>
+            <wp:effectExtent l="0" t="0" r="0" b="1905"/>
+            <wp:docPr id="18" name="Imagem 18"/>
+            <wp:cNvGraphicFramePr>
+              <a:graphicFrameLocks xmlns:a="http://schemas.openxmlformats.org/drawingml/2006/main" noChangeAspect="1"/>
+            </wp:cNvGraphicFramePr>
+            <a:graphic xmlns:a="http://schemas.openxmlformats.org/drawingml/2006/main">
+              <a:graphicData uri="http://schemas.openxmlformats.org/drawingml/2006/picture">
+                <pic:pic xmlns:pic="http://schemas.openxmlformats.org/drawingml/2006/picture">
+                  <pic:nvPicPr>
+                    <pic:cNvPr id="18" name="Github9.png"/>
+                    <pic:cNvPicPr/>
+                  </pic:nvPicPr>
+                  <pic:blipFill>
+                    <a:blip r:embed="rId17">
+                      <a:extLst>
+                        <a:ext uri="{28A0092B-C50C-407E-A947-70E740481C1C}">
+                          <a14:useLocalDpi xmlns:a14="http://schemas.microsoft.com/office/drawing/2010/main" val="0"/>
+                        </a:ext>
+                      </a:extLst>
+                    </a:blip>
+                    <a:stretch>
+                      <a:fillRect/>
+                    </a:stretch>
+                  </pic:blipFill>
+                  <pic:spPr>
+                    <a:xfrm>
+                      <a:off x="0" y="0"/>
+                      <a:ext cx="5400040" cy="5446395"/>
+                    </a:xfrm>
+                    <a:prstGeom prst="rect">
+                      <a:avLst/>
+                    </a:prstGeom>
+                  </pic:spPr>
+                </pic:pic>
+              </a:graphicData>
+            </a:graphic>
+          </wp:inline>
+        </w:drawing>
+      </w:r>
+    </w:p>
+    <w:p>
+      <w:pPr>
+        <w:ind w:left="360"/>
+        <w:rPr>
+          <w:b/>
+          <w:sz w:val="28"/>
+          <w:szCs w:val="28"/>
+        </w:rPr>
+      </w:pPr>
+    </w:p>
+    <w:p>
+      <w:pPr>
+        <w:autoSpaceDE w:val="0"/>
+        <w:autoSpaceDN w:val="0"/>
+        <w:adjustRightInd w:val="0"/>
+        <w:spacing w:after="0" w:line="240" w:lineRule="auto"/>
+        <w:ind w:firstLine="708"/>
+        <w:rPr>
+          <w:b/>
+          <w:sz w:val="28"/>
+          <w:szCs w:val="28"/>
+        </w:rPr>
+      </w:pPr>
+      <w:r>
+        <w:rPr>
+          <w:b/>
+          <w:sz w:val="28"/>
+          <w:szCs w:val="28"/>
+        </w:rPr>
+        <w:t>Verifique se o diretório projetos/ está criado?</w:t>
+      </w:r>
+    </w:p>
+    <w:p>
+      <w:pPr>
+        <w:autoSpaceDE w:val="0"/>
+        <w:autoSpaceDN w:val="0"/>
+        <w:adjustRightInd w:val="0"/>
+        <w:spacing w:after="0" w:line="240" w:lineRule="auto"/>
+        <w:ind w:firstLine="708"/>
+        <w:rPr>
+          <w:b/>
+          <w:sz w:val="28"/>
+          <w:szCs w:val="28"/>
+        </w:rPr>
+      </w:pPr>
+    </w:p>
+    <w:p>
+      <w:pPr>
+        <w:autoSpaceDE w:val="0"/>
+        <w:autoSpaceDN w:val="0"/>
+        <w:adjustRightInd w:val="0"/>
+        <w:spacing w:after="0" w:line="240" w:lineRule="auto"/>
+        <w:ind w:firstLine="708"/>
+        <w:rPr>
+          <w:b/>
+          <w:sz w:val="28"/>
+          <w:szCs w:val="28"/>
+        </w:rPr>
+      </w:pPr>
+      <w:r>
+        <w:rPr>
+          <w:b/>
+          <w:sz w:val="28"/>
+          <w:szCs w:val="28"/>
+        </w:rPr>
+        <w:t xml:space="preserve">Caso não, executar o comando </w:t>
+      </w:r>
+      <w:proofErr w:type="spellStart"/>
+      <w:r>
+        <w:rPr>
+          <w:b/>
+          <w:sz w:val="28"/>
+          <w:szCs w:val="28"/>
+        </w:rPr>
+        <w:t>mkdir</w:t>
+      </w:r>
+      <w:proofErr w:type="spellEnd"/>
+      <w:r>
+        <w:rPr>
+          <w:b/>
+          <w:sz w:val="28"/>
+          <w:szCs w:val="28"/>
+        </w:rPr>
+        <w:t xml:space="preserve"> projetos.</w:t>
+      </w:r>
+    </w:p>
+    <w:p>
+      <w:pPr>
+        <w:autoSpaceDE w:val="0"/>
+        <w:autoSpaceDN w:val="0"/>
+        <w:adjustRightInd w:val="0"/>
+        <w:spacing w:after="0" w:line="240" w:lineRule="auto"/>
+        <w:ind w:firstLine="708"/>
+        <w:rPr>
+          <w:b/>
+          <w:sz w:val="28"/>
+          <w:szCs w:val="28"/>
+        </w:rPr>
+      </w:pPr>
+      <w:r>
+        <w:rPr>
+          <w:b/>
+          <w:noProof/>
+          <w:sz w:val="28"/>
+          <w:szCs w:val="28"/>
+          <w:lang w:eastAsia="pt-BR"/>
+        </w:rPr>
+        <w:lastRenderedPageBreak/>
+        <w:drawing>
+          <wp:inline distT="0" distB="0" distL="0" distR="0">
+            <wp:extent cx="5400040" cy="3001010"/>
+            <wp:effectExtent l="0" t="0" r="0" b="8890"/>
+            <wp:docPr id="19" name="Imagem 19"/>
+            <wp:cNvGraphicFramePr>
+              <a:graphicFrameLocks xmlns:a="http://schemas.openxmlformats.org/drawingml/2006/main" noChangeAspect="1"/>
+            </wp:cNvGraphicFramePr>
+            <a:graphic xmlns:a="http://schemas.openxmlformats.org/drawingml/2006/main">
+              <a:graphicData uri="http://schemas.openxmlformats.org/drawingml/2006/picture">
+                <pic:pic xmlns:pic="http://schemas.openxmlformats.org/drawingml/2006/picture">
+                  <pic:nvPicPr>
+                    <pic:cNvPr id="19" name="Github10.png"/>
+                    <pic:cNvPicPr/>
+                  </pic:nvPicPr>
+                  <pic:blipFill>
+                    <a:blip r:embed="rId18">
+                      <a:extLst>
+                        <a:ext uri="{28A0092B-C50C-407E-A947-70E740481C1C}">
+                          <a14:useLocalDpi xmlns:a14="http://schemas.microsoft.com/office/drawing/2010/main" val="0"/>
+                        </a:ext>
+                      </a:extLst>
+                    </a:blip>
+                    <a:stretch>
+                      <a:fillRect/>
+                    </a:stretch>
+                  </pic:blipFill>
+                  <pic:spPr>
+                    <a:xfrm>
+                      <a:off x="0" y="0"/>
+                      <a:ext cx="5400040" cy="3001010"/>
+                    </a:xfrm>
+                    <a:prstGeom prst="rect">
+                      <a:avLst/>
+                    </a:prstGeom>
+                  </pic:spPr>
+                </pic:pic>
+              </a:graphicData>
+            </a:graphic>
+          </wp:inline>
+        </w:drawing>
+      </w:r>
+    </w:p>
+    <w:p>
+      <w:pPr>
+        <w:autoSpaceDE w:val="0"/>
+        <w:autoSpaceDN w:val="0"/>
+        <w:adjustRightInd w:val="0"/>
+        <w:spacing w:after="0" w:line="240" w:lineRule="auto"/>
+        <w:ind w:firstLine="708"/>
+        <w:rPr>
+          <w:b/>
+          <w:sz w:val="28"/>
+          <w:szCs w:val="28"/>
+        </w:rPr>
+      </w:pPr>
+    </w:p>
+    <w:p>
+      <w:pPr>
+        <w:autoSpaceDE w:val="0"/>
+        <w:autoSpaceDN w:val="0"/>
+        <w:adjustRightInd w:val="0"/>
+        <w:spacing w:after="0" w:line="240" w:lineRule="auto"/>
+        <w:ind w:firstLine="708"/>
+        <w:rPr>
+          <w:b/>
+          <w:sz w:val="28"/>
+          <w:szCs w:val="28"/>
+        </w:rPr>
+      </w:pPr>
+      <w:r>
+        <w:rPr>
+          <w:b/>
+          <w:sz w:val="28"/>
+          <w:szCs w:val="28"/>
+        </w:rPr>
+        <w:t xml:space="preserve">Executar o comando </w:t>
+      </w:r>
+      <w:proofErr w:type="spellStart"/>
+      <w:r>
+        <w:rPr>
+          <w:b/>
+          <w:sz w:val="28"/>
+          <w:szCs w:val="28"/>
+        </w:rPr>
+        <w:t>cd</w:t>
+      </w:r>
+      <w:proofErr w:type="spellEnd"/>
+      <w:r>
+        <w:rPr>
+          <w:b/>
+          <w:sz w:val="28"/>
+          <w:szCs w:val="28"/>
+        </w:rPr>
+        <w:t xml:space="preserve"> projetos</w:t>
+      </w:r>
+    </w:p>
+    <w:p>
+      <w:pPr>
+        <w:pStyle w:val="PargrafodaLista"/>
+        <w:numPr>
+          <w:ilvl w:val="0"/>
+          <w:numId w:val="2"/>
+        </w:numPr>
+        <w:autoSpaceDE w:val="0"/>
+        <w:autoSpaceDN w:val="0"/>
+        <w:adjustRightInd w:val="0"/>
+        <w:spacing w:after="0" w:line="240" w:lineRule="auto"/>
+        <w:rPr>
+          <w:rFonts w:ascii="Lucida Console" w:hAnsi="Lucida Console" w:cs="Lucida Console"/>
+          <w:sz w:val="18"/>
+          <w:szCs w:val="18"/>
+        </w:rPr>
+      </w:pPr>
+      <w:proofErr w:type="spellStart"/>
+      <w:proofErr w:type="gramStart"/>
+      <w:r>
+        <w:rPr>
+          <w:rFonts w:ascii="Lucida Console" w:hAnsi="Lucida Console" w:cs="Lucida Console"/>
+          <w:sz w:val="18"/>
+          <w:szCs w:val="18"/>
+        </w:rPr>
+        <w:t>cd</w:t>
+      </w:r>
+      <w:proofErr w:type="spellEnd"/>
+      <w:proofErr w:type="gramEnd"/>
+      <w:r>
+        <w:rPr>
+          <w:rFonts w:ascii="Lucida Console" w:hAnsi="Lucida Console" w:cs="Lucida Console"/>
+          <w:sz w:val="18"/>
+          <w:szCs w:val="18"/>
+        </w:rPr>
+        <w:t xml:space="preserve"> projetos</w:t>
+      </w:r>
+    </w:p>
+    <w:p>
+      <w:pPr>
+        <w:autoSpaceDE w:val="0"/>
+        <w:autoSpaceDN w:val="0"/>
+        <w:adjustRightInd w:val="0"/>
+        <w:spacing w:after="0" w:line="240" w:lineRule="auto"/>
+        <w:ind w:firstLine="708"/>
+        <w:rPr>
+          <w:b/>
+          <w:sz w:val="28"/>
+          <w:szCs w:val="28"/>
+        </w:rPr>
+      </w:pPr>
+    </w:p>
+    <w:p>
+      <w:pPr>
+        <w:autoSpaceDE w:val="0"/>
+        <w:autoSpaceDN w:val="0"/>
+        <w:adjustRightInd w:val="0"/>
+        <w:spacing w:after="0" w:line="240" w:lineRule="auto"/>
+        <w:ind w:firstLine="708"/>
+        <w:rPr>
+          <w:b/>
+          <w:sz w:val="28"/>
+          <w:szCs w:val="28"/>
+        </w:rPr>
+      </w:pPr>
+    </w:p>
+    <w:p>
+      <w:pPr>
+        <w:autoSpaceDE w:val="0"/>
+        <w:autoSpaceDN w:val="0"/>
+        <w:adjustRightInd w:val="0"/>
+        <w:spacing w:after="0" w:line="240" w:lineRule="auto"/>
+        <w:ind w:firstLine="708"/>
+        <w:rPr>
+          <w:b/>
+          <w:sz w:val="28"/>
+          <w:szCs w:val="28"/>
+        </w:rPr>
+      </w:pPr>
+      <w:r>
+        <w:rPr>
+          <w:b/>
+          <w:noProof/>
+          <w:sz w:val="28"/>
+          <w:szCs w:val="28"/>
+          <w:lang w:eastAsia="pt-BR"/>
+        </w:rPr>
+        <w:drawing>
+          <wp:inline distT="0" distB="0" distL="0" distR="0">
+            <wp:extent cx="5400675" cy="3000375"/>
+            <wp:effectExtent l="0" t="0" r="9525" b="9525"/>
+            <wp:docPr id="21" name="Imagem 21"/>
+            <wp:cNvGraphicFramePr>
+              <a:graphicFrameLocks xmlns:a="http://schemas.openxmlformats.org/drawingml/2006/main" noChangeAspect="1"/>
+            </wp:cNvGraphicFramePr>
+            <a:graphic xmlns:a="http://schemas.openxmlformats.org/drawingml/2006/main">
+              <a:graphicData uri="http://schemas.openxmlformats.org/drawingml/2006/picture">
+                <pic:pic xmlns:pic="http://schemas.openxmlformats.org/drawingml/2006/picture">
+                  <pic:nvPicPr>
+                    <pic:cNvPr id="0" name="Picture 1"/>
+                    <pic:cNvPicPr>
+                      <a:picLocks noChangeAspect="1" noChangeArrowheads="1"/>
+                    </pic:cNvPicPr>
+                  </pic:nvPicPr>
+                  <pic:blipFill>
+                    <a:blip r:embed="rId19">
+                      <a:extLst>
+                        <a:ext uri="{28A0092B-C50C-407E-A947-70E740481C1C}">
+                          <a14:useLocalDpi xmlns:a14="http://schemas.microsoft.com/office/drawing/2010/main" val="0"/>
+                        </a:ext>
+                      </a:extLst>
+                    </a:blip>
+                    <a:srcRect/>
+                    <a:stretch>
+                      <a:fillRect/>
+                    </a:stretch>
+                  </pic:blipFill>
+                  <pic:spPr bwMode="auto">
+                    <a:xfrm>
+                      <a:off x="0" y="0"/>
+                      <a:ext cx="5400675" cy="3000375"/>
+                    </a:xfrm>
+                    <a:prstGeom prst="rect">
+                      <a:avLst/>
+                    </a:prstGeom>
+                    <a:noFill/>
+                    <a:ln>
+                      <a:noFill/>
+                    </a:ln>
+                  </pic:spPr>
+                </pic:pic>
+              </a:graphicData>
+            </a:graphic>
+          </wp:inline>
+        </w:drawing>
+      </w:r>
+    </w:p>
+    <w:p>
+      <w:pPr>
+        <w:autoSpaceDE w:val="0"/>
+        <w:autoSpaceDN w:val="0"/>
+        <w:adjustRightInd w:val="0"/>
+        <w:spacing w:after="0" w:line="240" w:lineRule="auto"/>
+        <w:ind w:firstLine="708"/>
+        <w:rPr>
+          <w:b/>
+          <w:sz w:val="28"/>
+          <w:szCs w:val="28"/>
+        </w:rPr>
+      </w:pPr>
+    </w:p>
+    <w:p>
+      <w:pPr>
+        <w:autoSpaceDE w:val="0"/>
+        <w:autoSpaceDN w:val="0"/>
+        <w:adjustRightInd w:val="0"/>
+        <w:spacing w:after="0" w:line="240" w:lineRule="auto"/>
+        <w:ind w:firstLine="708"/>
+        <w:rPr>
+          <w:b/>
+          <w:sz w:val="28"/>
+          <w:szCs w:val="28"/>
+        </w:rPr>
+      </w:pPr>
+      <w:r>
+        <w:rPr>
+          <w:b/>
+          <w:sz w:val="28"/>
+          <w:szCs w:val="28"/>
+        </w:rPr>
+        <w:t>Executar o clone do projeto.</w:t>
+      </w:r>
+    </w:p>
+    <w:p>
+      <w:pPr>
+        <w:pStyle w:val="PargrafodaLista"/>
+        <w:numPr>
+          <w:ilvl w:val="0"/>
+          <w:numId w:val="2"/>
+        </w:numPr>
+        <w:autoSpaceDE w:val="0"/>
+        <w:autoSpaceDN w:val="0"/>
+        <w:adjustRightInd w:val="0"/>
+        <w:spacing w:after="0" w:line="240" w:lineRule="auto"/>
+        <w:rPr>
+          <w:rFonts w:ascii="Lucida Console" w:hAnsi="Lucida Console" w:cs="Lucida Console"/>
+          <w:sz w:val="18"/>
+          <w:szCs w:val="18"/>
+        </w:rPr>
+      </w:pPr>
+      <w:proofErr w:type="spellStart"/>
+      <w:r>
+        <w:rPr>
+          <w:rFonts w:ascii="Lucida Console" w:hAnsi="Lucida Console" w:cs="Lucida Console"/>
+          <w:sz w:val="18"/>
+          <w:szCs w:val="18"/>
+        </w:rPr>
+        <w:t>git</w:t>
+      </w:r>
+      <w:proofErr w:type="spellEnd"/>
+      <w:r>
+        <w:rPr>
+          <w:rFonts w:ascii="Lucida Console" w:hAnsi="Lucida Console" w:cs="Lucida Console"/>
+          <w:sz w:val="18"/>
+          <w:szCs w:val="18"/>
+        </w:rPr>
+        <w:t xml:space="preserve"> clone </w:t>
+      </w:r>
+      <w:hyperlink r:id="rId20" w:history="1">
+        <w:r>
+          <w:rPr>
+            <w:rStyle w:val="Hyperlink"/>
+            <w:rFonts w:ascii="Lucida Console" w:hAnsi="Lucida Console" w:cs="Lucida Console"/>
+            <w:sz w:val="18"/>
+            <w:szCs w:val="18"/>
+          </w:rPr>
+          <w:t>https://github.com/jeffersondev/alura-web-design-responsivo.git</w:t>
+        </w:r>
+      </w:hyperlink>
+      <w:r>
+        <w:rPr>
+          <w:rFonts w:ascii="Lucida Console" w:hAnsi="Lucida Console" w:cs="Lucida Console"/>
+          <w:sz w:val="18"/>
+          <w:szCs w:val="18"/>
+        </w:rPr>
+        <w:t xml:space="preserve"> </w:t>
+      </w:r>
+      <w:r>
+        <w:rPr>
+          <w:rFonts w:ascii="Lucida Console" w:hAnsi="Lucida Console" w:cs="Lucida Console"/>
+          <w:color w:val="FF0000"/>
+          <w:sz w:val="18"/>
+          <w:szCs w:val="18"/>
+        </w:rPr>
+        <w:t>&lt;!-- executar uma única vez --&gt;</w:t>
+      </w:r>
+    </w:p>
+    <w:p>
+      <w:pPr>
+        <w:autoSpaceDE w:val="0"/>
+        <w:autoSpaceDN w:val="0"/>
+        <w:adjustRightInd w:val="0"/>
+        <w:spacing w:after="0" w:line="240" w:lineRule="auto"/>
+        <w:ind w:firstLine="708"/>
+        <w:rPr>
+          <w:b/>
+          <w:sz w:val="28"/>
+          <w:szCs w:val="28"/>
+        </w:rPr>
+      </w:pPr>
+    </w:p>
+    <w:p>
+      <w:pPr>
+        <w:autoSpaceDE w:val="0"/>
+        <w:autoSpaceDN w:val="0"/>
+        <w:adjustRightInd w:val="0"/>
+        <w:spacing w:after="0" w:line="240" w:lineRule="auto"/>
+        <w:ind w:firstLine="708"/>
+        <w:rPr>
+          <w:b/>
+          <w:sz w:val="28"/>
+          <w:szCs w:val="28"/>
+        </w:rPr>
+      </w:pPr>
+      <w:r>
+        <w:rPr>
+          <w:b/>
+          <w:noProof/>
+          <w:sz w:val="28"/>
+          <w:szCs w:val="28"/>
+          <w:lang w:eastAsia="pt-BR"/>
+        </w:rPr>
+        <w:lastRenderedPageBreak/>
+        <w:drawing>
+          <wp:inline distT="0" distB="0" distL="0" distR="0">
+            <wp:extent cx="5400040" cy="3009900"/>
+            <wp:effectExtent l="0" t="0" r="0" b="0"/>
+            <wp:docPr id="22" name="Imagem 22"/>
+            <wp:cNvGraphicFramePr>
+              <a:graphicFrameLocks xmlns:a="http://schemas.openxmlformats.org/drawingml/2006/main" noChangeAspect="1"/>
+            </wp:cNvGraphicFramePr>
+            <a:graphic xmlns:a="http://schemas.openxmlformats.org/drawingml/2006/main">
+              <a:graphicData uri="http://schemas.openxmlformats.org/drawingml/2006/picture">
+                <pic:pic xmlns:pic="http://schemas.openxmlformats.org/drawingml/2006/picture">
+                  <pic:nvPicPr>
+                    <pic:cNvPr id="22" name="Github13.png"/>
+                    <pic:cNvPicPr/>
+                  </pic:nvPicPr>
+                  <pic:blipFill>
+                    <a:blip r:embed="rId21">
+                      <a:extLst>
+                        <a:ext uri="{28A0092B-C50C-407E-A947-70E740481C1C}">
+                          <a14:useLocalDpi xmlns:a14="http://schemas.microsoft.com/office/drawing/2010/main" val="0"/>
+                        </a:ext>
+                      </a:extLst>
+                    </a:blip>
+                    <a:stretch>
+                      <a:fillRect/>
+                    </a:stretch>
+                  </pic:blipFill>
+                  <pic:spPr>
+                    <a:xfrm>
+                      <a:off x="0" y="0"/>
+                      <a:ext cx="5400040" cy="3009900"/>
+                    </a:xfrm>
+                    <a:prstGeom prst="rect">
+                      <a:avLst/>
+                    </a:prstGeom>
+                  </pic:spPr>
+                </pic:pic>
+              </a:graphicData>
+            </a:graphic>
+          </wp:inline>
+        </w:drawing>
+      </w:r>
+    </w:p>
+    <w:p>
+      <w:pPr>
+        <w:autoSpaceDE w:val="0"/>
+        <w:autoSpaceDN w:val="0"/>
+        <w:adjustRightInd w:val="0"/>
+        <w:spacing w:after="0" w:line="240" w:lineRule="auto"/>
+        <w:ind w:firstLine="708"/>
+        <w:rPr>
+          <w:b/>
+          <w:sz w:val="28"/>
+          <w:szCs w:val="28"/>
+        </w:rPr>
+      </w:pPr>
+    </w:p>
+    <w:p>
+      <w:pPr>
+        <w:autoSpaceDE w:val="0"/>
+        <w:autoSpaceDN w:val="0"/>
+        <w:adjustRightInd w:val="0"/>
+        <w:spacing w:after="0" w:line="240" w:lineRule="auto"/>
+        <w:ind w:left="708"/>
+        <w:rPr>
+          <w:b/>
+          <w:sz w:val="28"/>
+          <w:szCs w:val="28"/>
+        </w:rPr>
+      </w:pPr>
+      <w:r>
+        <w:rPr>
+          <w:b/>
+          <w:sz w:val="28"/>
+          <w:szCs w:val="28"/>
+        </w:rPr>
+        <w:t xml:space="preserve">Executar o comando </w:t>
+      </w:r>
+      <w:proofErr w:type="spellStart"/>
+      <w:r>
+        <w:rPr>
+          <w:b/>
+          <w:sz w:val="28"/>
+          <w:szCs w:val="28"/>
+        </w:rPr>
+        <w:t>ls</w:t>
+      </w:r>
+      <w:proofErr w:type="spellEnd"/>
+      <w:r>
+        <w:rPr>
+          <w:b/>
+          <w:sz w:val="28"/>
+          <w:szCs w:val="28"/>
+        </w:rPr>
+        <w:t xml:space="preserve"> e verificar se a pasta do projeto clonado está dentro do diretório projeto.</w:t>
+      </w:r>
+    </w:p>
+    <w:p>
+      <w:pPr>
+        <w:autoSpaceDE w:val="0"/>
+        <w:autoSpaceDN w:val="0"/>
+        <w:adjustRightInd w:val="0"/>
+        <w:spacing w:after="0" w:line="240" w:lineRule="auto"/>
+        <w:ind w:left="708"/>
+        <w:rPr>
+          <w:b/>
+          <w:sz w:val="28"/>
+          <w:szCs w:val="28"/>
+        </w:rPr>
+      </w:pPr>
+      <w:bookmarkStart w:id="0" w:name="_GoBack"/>
+      <w:bookmarkEnd w:id="0"/>
+    </w:p>
+    <w:p>
+      <w:pPr>
+        <w:pStyle w:val="PargrafodaLista"/>
+        <w:numPr>
+          <w:ilvl w:val="0"/>
+          <w:numId w:val="2"/>
+        </w:numPr>
+      </w:pPr>
+      <w:proofErr w:type="spellStart"/>
+      <w:r>
+        <w:t>Git</w:t>
+      </w:r>
+      <w:proofErr w:type="spellEnd"/>
+      <w:r>
+        <w:t xml:space="preserve"> </w:t>
+      </w:r>
+      <w:proofErr w:type="spellStart"/>
+      <w:r>
+        <w:t>pull</w:t>
+      </w:r>
+      <w:proofErr w:type="spellEnd"/>
+      <w:r>
+        <w:t xml:space="preserve"> </w:t>
+      </w:r>
+      <w:proofErr w:type="gramStart"/>
+      <w:r>
+        <w:rPr>
+          <w:rFonts w:ascii="Lucida Console" w:hAnsi="Lucida Console" w:cs="Lucida Console"/>
+          <w:color w:val="FF0000"/>
+          <w:sz w:val="18"/>
+          <w:szCs w:val="18"/>
+        </w:rPr>
+        <w:t>&lt;!—</w:t>
+      </w:r>
+      <w:proofErr w:type="spellStart"/>
+      <w:proofErr w:type="gramEnd"/>
+      <w:r>
+        <w:rPr>
+          <w:rFonts w:ascii="Lucida Console" w:hAnsi="Lucida Console" w:cs="Lucida Console"/>
+          <w:color w:val="FF0000"/>
+          <w:sz w:val="18"/>
+          <w:szCs w:val="18"/>
+        </w:rPr>
+        <w:t>sicronização</w:t>
+      </w:r>
+      <w:proofErr w:type="spellEnd"/>
+      <w:r>
+        <w:rPr>
+          <w:rFonts w:ascii="Lucida Console" w:hAnsi="Lucida Console" w:cs="Lucida Console"/>
+          <w:color w:val="FF0000"/>
+          <w:sz w:val="18"/>
+          <w:szCs w:val="18"/>
+        </w:rPr>
+        <w:t xml:space="preserve"> dos arquivos da p</w:t>
+      </w:r>
+      <w:r>
+        <w:rPr>
+          <w:rFonts w:ascii="Lucida Console" w:hAnsi="Lucida Console" w:cs="Lucida Console"/>
+          <w:color w:val="FF0000"/>
+          <w:sz w:val="18"/>
+          <w:szCs w:val="18"/>
+        </w:rPr>
+        <w:t>rojeto</w:t>
+      </w:r>
+      <w:r>
+        <w:rPr>
+          <w:rFonts w:ascii="Lucida Console" w:hAnsi="Lucida Console" w:cs="Lucida Console"/>
+          <w:color w:val="FF0000"/>
+          <w:sz w:val="18"/>
+          <w:szCs w:val="18"/>
+        </w:rPr>
+        <w:t>--&gt;</w:t>
+      </w:r>
+    </w:p>
+    <w:p>
+      <w:pPr>
+        <w:ind w:left="360"/>
+        <w:rPr>
+          <w:b/>
+          <w:sz w:val="28"/>
+          <w:szCs w:val="28"/>
+        </w:rPr>
+      </w:pPr>
+    </w:p>
     <w:p>
       <w:pPr>
         <w:ind w:left="360"/>
@@ -113,99 +2119,6 @@
       <w:pPr>
         <w:ind w:left="1068"/>
       </w:pPr>
-      <w:r>
-        <w:rPr>
-          <w:noProof/>
-          <w:lang w:eastAsia="pt-BR"/>
-        </w:rPr>
-        <mc:AlternateContent>
-          <mc:Choice Requires="wps">
-            <w:drawing>
-              <wp:anchor distT="0" distB="0" distL="114300" distR="114300" simplePos="0" relativeHeight="251661312" behindDoc="0" locked="0" layoutInCell="1" allowOverlap="1" wp14:anchorId="2603B4D0" wp14:editId="773C5DB6">
-                <wp:simplePos x="0" y="0"/>
-                <wp:positionH relativeFrom="column">
-                  <wp:posOffset>4796790</wp:posOffset>
-                </wp:positionH>
-                <wp:positionV relativeFrom="paragraph">
-                  <wp:posOffset>144780</wp:posOffset>
-                </wp:positionV>
-                <wp:extent cx="914400" cy="914400"/>
-                <wp:effectExtent l="0" t="0" r="19050" b="19050"/>
-                <wp:wrapNone/>
-                <wp:docPr id="3" name="Retângulo Arredondado 3"/>
-                <wp:cNvGraphicFramePr/>
-                <a:graphic xmlns:a="http://schemas.openxmlformats.org/drawingml/2006/main">
-                  <a:graphicData uri="http://schemas.microsoft.com/office/word/2010/wordprocessingShape">
-                    <wps:wsp>
-                      <wps:cNvSpPr/>
-                      <wps:spPr>
-                        <a:xfrm>
-                          <a:off x="0" y="0"/>
-                          <a:ext cx="914400" cy="914400"/>
-                        </a:xfrm>
-                        <a:prstGeom prst="roundRect">
-                          <a:avLst/>
-                        </a:prstGeom>
-                      </wps:spPr>
-                      <wps:style>
-                        <a:lnRef idx="2">
-                          <a:schemeClr val="accent6"/>
-                        </a:lnRef>
-                        <a:fillRef idx="1">
-                          <a:schemeClr val="lt1"/>
-                        </a:fillRef>
-                        <a:effectRef idx="0">
-                          <a:schemeClr val="accent6"/>
-                        </a:effectRef>
-                        <a:fontRef idx="minor">
-                          <a:schemeClr val="dk1"/>
-                        </a:fontRef>
-                      </wps:style>
-                      <wps:txbx>
-                        <w:txbxContent>
-                          <w:p>
-                            <w:pPr>
-                              <w:jc w:val="center"/>
-                            </w:pPr>
-                            <w:r>
-                              <w:t>Máquina</w:t>
-                            </w:r>
-                          </w:p>
-                        </w:txbxContent>
-                      </wps:txbx>
-                      <wps:bodyPr rot="0" spcFirstLastPara="0" vertOverflow="overflow" horzOverflow="overflow" vert="horz" wrap="square" lIns="91440" tIns="45720" rIns="91440" bIns="45720" numCol="1" spcCol="0" rtlCol="0" fromWordArt="0" anchor="ctr" anchorCtr="0" forceAA="0" compatLnSpc="1">
-                        <a:prstTxWarp prst="textNoShape">
-                          <a:avLst/>
-                        </a:prstTxWarp>
-                        <a:noAutofit/>
-                      </wps:bodyPr>
-                    </wps:wsp>
-                  </a:graphicData>
-                </a:graphic>
-              </wp:anchor>
-            </w:drawing>
-          </mc:Choice>
-          <mc:Fallback>
-            <w:pict>
-              <v:roundrect w14:anchorId="2603B4D0" id="Retângulo Arredondado 3" o:spid="_x0000_s1026" style="position:absolute;left:0;text-align:left;margin-left:377.7pt;margin-top:11.4pt;width:1in;height:1in;z-index:251661312;visibility:visible;mso-wrap-style:square;mso-wrap-distance-left:9pt;mso-wrap-distance-top:0;mso-wrap-distance-right:9pt;mso-wrap-distance-bottom:0;mso-position-horizontal:absolute;mso-position-horizontal-relative:text;mso-position-vertical:absolute;mso-position-vertical-relative:text;v-text-anchor:middle" arcsize="10923f" o:gfxdata="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" fillcolor="white [3201]" strokecolor="#70ad47 [3209]" strokeweight="1pt">
-                <v:stroke joinstyle="miter"/>
-                <v:textbox>
-                  <w:txbxContent>
-                    <w:p>
-                      <w:pPr>
-                        <w:jc w:val="center"/>
-                      </w:pPr>
-                      <w:r>
-                        <w:t>Máquina</w:t>
-                      </w:r>
-                    </w:p>
-                  </w:txbxContent>
-                </v:textbox>
-              </v:roundrect>
-            </w:pict>
-          </mc:Fallback>
-        </mc:AlternateContent>
-      </w:r>
       <w:r>
         <w:rPr>
           <w:noProof/>
@@ -282,7 +2195,7 @@
           </mc:Choice>
           <mc:Fallback>
             <w:pict>
-              <v:roundrect id="Retângulo Arredondado 2" o:spid="_x0000_s1027" style="position:absolute;left:0;text-align:left;margin-left:30.45pt;margin-top:11.4pt;width:1in;height:1in;z-index:251659264;visibility:visible;mso-wrap-style:square;mso-wrap-distance-left:9pt;mso-wrap-distance-top:0;mso-wrap-distance-right:9pt;mso-wrap-distance-bottom:0;mso-position-horizontal:absolute;mso-position-horizontal-relative:text;mso-position-vertical:absolute;mso-position-vertical-relative:text;v-text-anchor:middle" arcsize="10923f" o:gfxdata="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" fillcolor="white [3201]" strokecolor="#70ad47 [3209]" strokeweight="1pt">
+              <v:roundrect id="Retângulo Arredondado 2" o:spid="_x0000_s1026" style="position:absolute;left:0;text-align:left;margin-left:30.45pt;margin-top:11.4pt;width:1in;height:1in;z-index:251659264;visibility:visible;mso-wrap-style:square;mso-wrap-distance-left:9pt;mso-wrap-distance-top:0;mso-wrap-distance-right:9pt;mso-wrap-distance-bottom:0;mso-position-horizontal:absolute;mso-position-horizontal-relative:text;mso-position-vertical:absolute;mso-position-vertical-relative:text;v-text-anchor:middle" arcsize="10923f" o:gfxdata="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" fillcolor="white [3201]" strokecolor="#70ad47 [3209]" strokeweight="1pt">
                 <v:stroke joinstyle="miter"/>
                 <v:textbox>
                   <w:txbxContent>
@@ -303,6 +2216,99 @@
           </mc:Fallback>
         </mc:AlternateContent>
       </w:r>
+      <w:r>
+        <w:rPr>
+          <w:noProof/>
+          <w:lang w:eastAsia="pt-BR"/>
+        </w:rPr>
+        <mc:AlternateContent>
+          <mc:Choice Requires="wps">
+            <w:drawing>
+              <wp:anchor distT="0" distB="0" distL="114300" distR="114300" simplePos="0" relativeHeight="251661312" behindDoc="0" locked="0" layoutInCell="1" allowOverlap="1" wp14:anchorId="2603B4D0" wp14:editId="773C5DB6">
+                <wp:simplePos x="0" y="0"/>
+                <wp:positionH relativeFrom="column">
+                  <wp:posOffset>4796790</wp:posOffset>
+                </wp:positionH>
+                <wp:positionV relativeFrom="paragraph">
+                  <wp:posOffset>144780</wp:posOffset>
+                </wp:positionV>
+                <wp:extent cx="914400" cy="914400"/>
+                <wp:effectExtent l="0" t="0" r="19050" b="19050"/>
+                <wp:wrapNone/>
+                <wp:docPr id="3" name="Retângulo Arredondado 3"/>
+                <wp:cNvGraphicFramePr/>
+                <a:graphic xmlns:a="http://schemas.openxmlformats.org/drawingml/2006/main">
+                  <a:graphicData uri="http://schemas.microsoft.com/office/word/2010/wordprocessingShape">
+                    <wps:wsp>
+                      <wps:cNvSpPr/>
+                      <wps:spPr>
+                        <a:xfrm>
+                          <a:off x="0" y="0"/>
+                          <a:ext cx="914400" cy="914400"/>
+                        </a:xfrm>
+                        <a:prstGeom prst="roundRect">
+                          <a:avLst/>
+                        </a:prstGeom>
+                      </wps:spPr>
+                      <wps:style>
+                        <a:lnRef idx="2">
+                          <a:schemeClr val="accent6"/>
+                        </a:lnRef>
+                        <a:fillRef idx="1">
+                          <a:schemeClr val="lt1"/>
+                        </a:fillRef>
+                        <a:effectRef idx="0">
+                          <a:schemeClr val="accent6"/>
+                        </a:effectRef>
+                        <a:fontRef idx="minor">
+                          <a:schemeClr val="dk1"/>
+                        </a:fontRef>
+                      </wps:style>
+                      <wps:txbx>
+                        <w:txbxContent>
+                          <w:p>
+                            <w:pPr>
+                              <w:jc w:val="center"/>
+                            </w:pPr>
+                            <w:r>
+                              <w:t>Máquina</w:t>
+                            </w:r>
+                          </w:p>
+                        </w:txbxContent>
+                      </wps:txbx>
+                      <wps:bodyPr rot="0" spcFirstLastPara="0" vertOverflow="overflow" horzOverflow="overflow" vert="horz" wrap="square" lIns="91440" tIns="45720" rIns="91440" bIns="45720" numCol="1" spcCol="0" rtlCol="0" fromWordArt="0" anchor="ctr" anchorCtr="0" forceAA="0" compatLnSpc="1">
+                        <a:prstTxWarp prst="textNoShape">
+                          <a:avLst/>
+                        </a:prstTxWarp>
+                        <a:noAutofit/>
+                      </wps:bodyPr>
+                    </wps:wsp>
+                  </a:graphicData>
+                </a:graphic>
+              </wp:anchor>
+            </w:drawing>
+          </mc:Choice>
+          <mc:Fallback>
+            <w:pict>
+              <v:roundrect w14:anchorId="2603B4D0" id="Retângulo Arredondado 3" o:spid="_x0000_s1027" style="position:absolute;left:0;text-align:left;margin-left:377.7pt;margin-top:11.4pt;width:1in;height:1in;z-index:251661312;visibility:visible;mso-wrap-style:square;mso-wrap-distance-left:9pt;mso-wrap-distance-top:0;mso-wrap-distance-right:9pt;mso-wrap-distance-bottom:0;mso-position-horizontal:absolute;mso-position-horizontal-relative:text;mso-position-vertical:absolute;mso-position-vertical-relative:text;v-text-anchor:middle" arcsize="10923f" o:gfxdata="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" fillcolor="white [3201]" strokecolor="#70ad47 [3209]" strokeweight="1pt">
+                <v:stroke joinstyle="miter"/>
+                <v:textbox>
+                  <w:txbxContent>
+                    <w:p>
+                      <w:pPr>
+                        <w:jc w:val="center"/>
+                      </w:pPr>
+                      <w:r>
+                        <w:t>Máquina</w:t>
+                      </w:r>
+                    </w:p>
+                  </w:txbxContent>
+                </v:textbox>
+              </v:roundrect>
+            </w:pict>
+          </mc:Fallback>
+        </mc:AlternateContent>
+      </w:r>
     </w:p>
     <w:p>
       <w:pPr>
@@ -322,7 +2328,7 @@
                   <wp:posOffset>1301115</wp:posOffset>
                 </wp:positionH>
                 <wp:positionV relativeFrom="paragraph">
-                  <wp:posOffset>212724</wp:posOffset>
+                  <wp:posOffset>209550</wp:posOffset>
                 </wp:positionV>
                 <wp:extent cx="3495675" cy="45719"/>
                 <wp:effectExtent l="0" t="76200" r="9525" b="50165"/>
@@ -371,11 +2377,11 @@
           </mc:Choice>
           <mc:Fallback>
             <w:pict>
-              <v:shapetype w14:anchorId="55426DA1" id="_x0000_t32" coordsize="21600,21600" o:spt="32" o:oned="t" path="m,l21600,21600e" filled="f">
+              <v:shapetype w14:anchorId="0C957872" id="_x0000_t32" coordsize="21600,21600" o:spt="32" o:oned="t" path="m,l21600,21600e" filled="f">
                 <v:path arrowok="t" fillok="f" o:connecttype="none"/>
                 <o:lock v:ext="edit" shapetype="t"/>
               </v:shapetype>
-              <v:shape id="Conector de Seta Reta 13" o:spid="_x0000_s1026" type="#_x0000_t32" style="position:absolute;margin-left:102.45pt;margin-top:16.75pt;width:275.25pt;height:3.6pt;flip:y;z-index:251669504;visibility:visible;mso-wrap-style:square;mso-height-percent:0;mso-wrap-distance-left:9pt;mso-wrap-distance-top:0;mso-wrap-distance-right:9pt;mso-wrap-distance-bottom:0;mso-position-horizontal:absolute;mso-position-horizontal-relative:text;mso-position-vertical:absolute;mso-position-vertical-relative:text;mso-height-percent:0;mso-height-relative:margin" o:gfxdata="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" strokecolor="black [3200]" strokeweight=".5pt">
+              <v:shape id="Conector de Seta Reta 13" o:spid="_x0000_s1026" type="#_x0000_t32" style="position:absolute;margin-left:102.45pt;margin-top:16.5pt;width:275.25pt;height:3.6pt;flip:y;z-index:251669504;visibility:visible;mso-wrap-style:square;mso-height-percent:0;mso-wrap-distance-left:9pt;mso-wrap-distance-top:0;mso-wrap-distance-right:9pt;mso-wrap-distance-bottom:0;mso-position-horizontal:absolute;mso-position-horizontal-relative:text;mso-position-vertical:absolute;mso-position-vertical-relative:text;mso-height-percent:0;mso-height-relative:margin" o:gfxdata="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" strokecolor="black [3200]" strokeweight=".5pt">
                 <v:stroke endarrow="block" joinstyle="miter"/>
               </v:shape>
             </w:pict>
@@ -413,6 +2419,79 @@
       <w:pPr>
         <w:ind w:left="1068"/>
       </w:pPr>
+      <w:r>
+        <w:rPr>
+          <w:noProof/>
+          <w:lang w:eastAsia="pt-BR"/>
+        </w:rPr>
+        <mc:AlternateContent>
+          <mc:Choice Requires="wps">
+            <w:drawing>
+              <wp:anchor distT="0" distB="0" distL="114300" distR="114300" simplePos="0" relativeHeight="251667456" behindDoc="0" locked="0" layoutInCell="1" allowOverlap="1">
+                <wp:simplePos x="0" y="0"/>
+                <wp:positionH relativeFrom="column">
+                  <wp:posOffset>5273040</wp:posOffset>
+                </wp:positionH>
+                <wp:positionV relativeFrom="paragraph">
+                  <wp:posOffset>200660</wp:posOffset>
+                </wp:positionV>
+                <wp:extent cx="45719" cy="742950"/>
+                <wp:effectExtent l="38100" t="0" r="69215" b="57150"/>
+                <wp:wrapNone/>
+                <wp:docPr id="11" name="Conector de Seta Reta 11"/>
+                <wp:cNvGraphicFramePr/>
+                <a:graphic xmlns:a="http://schemas.openxmlformats.org/drawingml/2006/main">
+                  <a:graphicData uri="http://schemas.microsoft.com/office/word/2010/wordprocessingShape">
+                    <wps:wsp>
+                      <wps:cNvCnPr/>
+                      <wps:spPr>
+                        <a:xfrm>
+                          <a:off x="0" y="0"/>
+                          <a:ext cx="45719" cy="742950"/>
+                        </a:xfrm>
+                        <a:prstGeom prst="straightConnector1">
+                          <a:avLst/>
+                        </a:prstGeom>
+                        <a:ln>
+                          <a:tailEnd type="triangle"/>
+                        </a:ln>
+                      </wps:spPr>
+                      <wps:style>
+                        <a:lnRef idx="1">
+                          <a:schemeClr val="dk1"/>
+                        </a:lnRef>
+                        <a:fillRef idx="0">
+                          <a:schemeClr val="dk1"/>
+                        </a:fillRef>
+                        <a:effectRef idx="0">
+                          <a:schemeClr val="dk1"/>
+                        </a:effectRef>
+                        <a:fontRef idx="minor">
+                          <a:schemeClr val="tx1"/>
+                        </a:fontRef>
+                      </wps:style>
+                      <wps:bodyPr/>
+                    </wps:wsp>
+                  </a:graphicData>
+                </a:graphic>
+                <wp14:sizeRelH relativeFrom="margin">
+                  <wp14:pctWidth>0</wp14:pctWidth>
+                </wp14:sizeRelH>
+                <wp14:sizeRelV relativeFrom="margin">
+                  <wp14:pctHeight>0</wp14:pctHeight>
+                </wp14:sizeRelV>
+              </wp:anchor>
+            </w:drawing>
+          </mc:Choice>
+          <mc:Fallback>
+            <w:pict>
+              <v:shape w14:anchorId="43D4B5B2" id="Conector de Seta Reta 11" o:spid="_x0000_s1026" type="#_x0000_t32" style="position:absolute;margin-left:415.2pt;margin-top:15.8pt;width:3.6pt;height:58.5pt;z-index:251667456;visibility:visible;mso-wrap-style:square;mso-width-percent:0;mso-height-percent:0;mso-wrap-distance-left:9pt;mso-wrap-distance-top:0;mso-wrap-distance-right:9pt;mso-wrap-distance-bottom:0;mso-position-horizontal:absolute;mso-position-horizontal-relative:text;mso-position-vertical:absolute;mso-position-vertical-relative:text;mso-width-percent:0;mso-height-percent:0;mso-width-relative:margin;mso-height-relative:margin" o:gfxdata="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" strokecolor="black [3200]" strokeweight=".5pt">
+                <v:stroke endarrow="block" joinstyle="miter"/>
+              </v:shape>
+            </w:pict>
+          </mc:Fallback>
+        </mc:AlternateContent>
+      </w:r>
       <w:r>
         <w:rPr>
           <w:noProof/>
@@ -473,7 +2552,7 @@
           </mc:Choice>
           <mc:Fallback>
             <w:pict>
-              <v:shape w14:anchorId="4C8B39CB" id="Conector de Seta Reta 16" o:spid="_x0000_s1026" type="#_x0000_t32" style="position:absolute;margin-left:67.95pt;margin-top:19.65pt;width:.75pt;height:54.75pt;flip:x y;z-index:251670528;visibility:visible;mso-wrap-style:square;mso-wrap-distance-left:9pt;mso-wrap-distance-top:0;mso-wrap-distance-right:9pt;mso-wrap-distance-bottom:0;mso-position-horizontal:absolute;mso-position-horizontal-relative:text;mso-position-vertical:absolute;mso-position-vertical-relative:text" o:gfxdata="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" strokecolor="black [3200]" strokeweight=".5pt">
+              <v:shape w14:anchorId="568C4070" id="Conector de Seta Reta 16" o:spid="_x0000_s1026" type="#_x0000_t32" style="position:absolute;margin-left:67.95pt;margin-top:19.65pt;width:.75pt;height:54.75pt;flip:x y;z-index:251670528;visibility:visible;mso-wrap-style:square;mso-wrap-distance-left:9pt;mso-wrap-distance-top:0;mso-wrap-distance-right:9pt;mso-wrap-distance-bottom:0;mso-position-horizontal:absolute;mso-position-horizontal-relative:text;mso-position-vertical:absolute;mso-position-vertical-relative:text" o:gfxdata="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" strokecolor="black [3200]" strokeweight=".5pt">
                 <v:stroke endarrow="block" joinstyle="miter"/>
               </v:shape>
             </w:pict>
@@ -485,73 +2564,6 @@
           <w:noProof/>
           <w:lang w:eastAsia="pt-BR"/>
         </w:rPr>
-        <mc:AlternateContent>
-          <mc:Choice Requires="wps">
-            <w:drawing>
-              <wp:anchor distT="0" distB="0" distL="114300" distR="114300" simplePos="0" relativeHeight="251667456" behindDoc="0" locked="0" layoutInCell="1" allowOverlap="1">
-                <wp:simplePos x="0" y="0"/>
-                <wp:positionH relativeFrom="column">
-                  <wp:posOffset>5415915</wp:posOffset>
-                </wp:positionH>
-                <wp:positionV relativeFrom="paragraph">
-                  <wp:posOffset>249555</wp:posOffset>
-                </wp:positionV>
-                <wp:extent cx="0" cy="514350"/>
-                <wp:effectExtent l="76200" t="0" r="57150" b="57150"/>
-                <wp:wrapNone/>
-                <wp:docPr id="11" name="Conector de Seta Reta 11"/>
-                <wp:cNvGraphicFramePr/>
-                <a:graphic xmlns:a="http://schemas.openxmlformats.org/drawingml/2006/main">
-                  <a:graphicData uri="http://schemas.microsoft.com/office/word/2010/wordprocessingShape">
-                    <wps:wsp>
-                      <wps:cNvCnPr/>
-                      <wps:spPr>
-                        <a:xfrm>
-                          <a:off x="0" y="0"/>
-                          <a:ext cx="0" cy="514350"/>
-                        </a:xfrm>
-                        <a:prstGeom prst="straightConnector1">
-                          <a:avLst/>
-                        </a:prstGeom>
-                        <a:ln>
-                          <a:tailEnd type="triangle"/>
-                        </a:ln>
-                      </wps:spPr>
-                      <wps:style>
-                        <a:lnRef idx="1">
-                          <a:schemeClr val="dk1"/>
-                        </a:lnRef>
-                        <a:fillRef idx="0">
-                          <a:schemeClr val="dk1"/>
-                        </a:fillRef>
-                        <a:effectRef idx="0">
-                          <a:schemeClr val="dk1"/>
-                        </a:effectRef>
-                        <a:fontRef idx="minor">
-                          <a:schemeClr val="tx1"/>
-                        </a:fontRef>
-                      </wps:style>
-                      <wps:bodyPr/>
-                    </wps:wsp>
-                  </a:graphicData>
-                </a:graphic>
-              </wp:anchor>
-            </w:drawing>
-          </mc:Choice>
-          <mc:Fallback>
-            <w:pict>
-              <v:shape w14:anchorId="525FB16E" id="Conector de Seta Reta 11" o:spid="_x0000_s1026" type="#_x0000_t32" style="position:absolute;margin-left:426.45pt;margin-top:19.65pt;width:0;height:40.5pt;z-index:251667456;visibility:visible;mso-wrap-style:square;mso-wrap-distance-left:9pt;mso-wrap-distance-top:0;mso-wrap-distance-right:9pt;mso-wrap-distance-bottom:0;mso-position-horizontal:absolute;mso-position-horizontal-relative:text;mso-position-vertical:absolute;mso-position-vertical-relative:text" o:gfxdata="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" strokecolor="black [3200]" strokeweight=".5pt">
-                <v:stroke endarrow="block" joinstyle="miter"/>
-              </v:shape>
-            </w:pict>
-          </mc:Fallback>
-        </mc:AlternateContent>
-      </w:r>
-      <w:r>
-        <w:rPr>
-          <w:noProof/>
-          <w:lang w:eastAsia="pt-BR"/>
-        </w:rPr>
         <w:t>Git</w:t>
       </w:r>
     </w:p>
@@ -608,9 +2620,6 @@
         <w:t>push</w:t>
       </w:r>
       <w:proofErr w:type="spellEnd"/>
-      <w:r>
-        <w:tab/>
-      </w:r>
       <w:r>
         <w:tab/>
       </w:r>
@@ -1116,7 +3125,7 @@
         </w:rPr>
         <w:t xml:space="preserve"> </w:t>
       </w:r>
-      <w:hyperlink r:id="rId5" w:history="1">
+      <w:hyperlink r:id="rId22" w:history="1">
         <w:r>
           <w:rPr>
             <w:rStyle w:val="Hyperlink"/>
@@ -1849,7 +3858,6 @@
       </w:pPr>
       <w:proofErr w:type="spellStart"/>
       <w:r>
-        <w:lastRenderedPageBreak/>
         <w:t>Ls</w:t>
       </w:r>
       <w:proofErr w:type="spellEnd"/>
@@ -2033,8 +4041,6 @@
       <w:r>
         <w:t xml:space="preserve"> &lt;!—mostra todos arquivos alterados--&gt;</w:t>
       </w:r>
-      <w:bookmarkStart w:id="0" w:name="_GoBack"/>
-      <w:bookmarkEnd w:id="0"/>
     </w:p>
     <w:p>
       <w:pPr>
@@ -2207,6 +4213,7 @@
       </w:pPr>
       <w:proofErr w:type="spellStart"/>
       <w:r>
+        <w:lastRenderedPageBreak/>
         <w:t>Contrl</w:t>
       </w:r>
       <w:proofErr w:type="spellEnd"/>
@@ -2220,6 +4227,47 @@
       <w:proofErr w:type="gramEnd"/>
       <w:r>
         <w:t xml:space="preserve"> limpa a tela --&gt;</w:t>
+      </w:r>
+    </w:p>
+    <w:p>
+      <w:pPr>
+        <w:pStyle w:val="PargrafodaLista"/>
+        <w:numPr>
+          <w:ilvl w:val="0"/>
+          <w:numId w:val="2"/>
+        </w:numPr>
+      </w:pPr>
+      <w:proofErr w:type="spellStart"/>
+      <w:r>
+        <w:t>Gitk</w:t>
+      </w:r>
+      <w:proofErr w:type="spellEnd"/>
+      <w:r>
+        <w:t xml:space="preserve"> </w:t>
+      </w:r>
+      <w:proofErr w:type="gramStart"/>
+      <w:r>
+        <w:t>&lt;!—</w:t>
+      </w:r>
+      <w:proofErr w:type="gramEnd"/>
+      <w:r>
+        <w:t xml:space="preserve">abre uma </w:t>
+      </w:r>
+      <w:proofErr w:type="spellStart"/>
+      <w:r>
+        <w:t>pagina</w:t>
+      </w:r>
+      <w:proofErr w:type="spellEnd"/>
+      <w:r>
+        <w:t xml:space="preserve"> com a linha do tempo de </w:t>
+      </w:r>
+      <w:proofErr w:type="spellStart"/>
+      <w:r>
+        <w:t>commit</w:t>
+      </w:r>
+      <w:proofErr w:type="spellEnd"/>
+      <w:r>
+        <w:t xml:space="preserve"> no sistema--&gt;</w:t>
       </w:r>
     </w:p>
     <w:p>
@@ -3221,4 +5269,16 @@
     </a:ext>
   </a:extLst>
 </a:theme>
+</file>
+
+<file path=customXml/item1.xml><?xml version="1.0" encoding="utf-8"?>
+<b:Sources xmlns:b="http://schemas.openxmlformats.org/officeDocument/2006/bibliography" xmlns="http://schemas.openxmlformats.org/officeDocument/2006/bibliography" SelectedStyle="\APASixthEditionOfficeOnline.xsl" StyleName="APA" Version="6"/>
+</file>
+
+<file path=customXml/itemProps1.xml><?xml version="1.0" encoding="utf-8"?>
+<ds:datastoreItem xmlns:ds="http://schemas.openxmlformats.org/officeDocument/2006/customXml" ds:itemID="{E9021280-6239-4451-9F78-6851D4406527}">
+  <ds:schemaRefs>
+    <ds:schemaRef ds:uri="http://schemas.openxmlformats.org/officeDocument/2006/bibliography"/>
+  </ds:schemaRefs>
+</ds:datastoreItem>
 </file>
</xml_diff>

<commit_message>
Atualização do arquivo github.docx, adicionado rodapé e cabeçalho
</commit_message>
<xml_diff>
--- a/github.docx
+++ b/github.docx
@@ -37,6 +37,8 @@
         </w:rPr>
         <w:t>.</w:t>
       </w:r>
+      <w:bookmarkStart w:id="0" w:name="_GoBack"/>
+      <w:bookmarkEnd w:id="0"/>
     </w:p>
     <w:p>
       <w:pPr>
@@ -47,7 +49,7 @@
           <w:szCs w:val="28"/>
         </w:rPr>
       </w:pPr>
-      <w:hyperlink r:id="rId6" w:history="1">
+      <w:hyperlink r:id="rId8" w:history="1">
         <w:r>
           <w:rPr>
             <w:rStyle w:val="Hyperlink"/>
@@ -128,7 +130,7 @@
                     <pic:cNvPicPr/>
                   </pic:nvPicPr>
                   <pic:blipFill>
-                    <a:blip r:embed="rId7">
+                    <a:blip r:embed="rId9">
                       <a:extLst>
                         <a:ext uri="{28A0092B-C50C-407E-A947-70E740481C1C}">
                           <a14:useLocalDpi xmlns:a14="http://schemas.microsoft.com/office/drawing/2010/main" val="0"/>
@@ -206,7 +208,7 @@
                     <pic:cNvPicPr/>
                   </pic:nvPicPr>
                   <pic:blipFill>
-                    <a:blip r:embed="rId8" cstate="print">
+                    <a:blip r:embed="rId10" cstate="print">
                       <a:extLst>
                         <a:ext uri="{28A0092B-C50C-407E-A947-70E740481C1C}">
                           <a14:useLocalDpi xmlns:a14="http://schemas.microsoft.com/office/drawing/2010/main" val="0"/>
@@ -303,7 +305,7 @@
                     <pic:cNvPicPr/>
                   </pic:nvPicPr>
                   <pic:blipFill>
-                    <a:blip r:embed="rId9">
+                    <a:blip r:embed="rId11">
                       <a:extLst>
                         <a:ext uri="{28A0092B-C50C-407E-A947-70E740481C1C}">
                           <a14:useLocalDpi xmlns:a14="http://schemas.microsoft.com/office/drawing/2010/main" val="0"/>
@@ -363,7 +365,7 @@
                     <pic:cNvPicPr/>
                   </pic:nvPicPr>
                   <pic:blipFill>
-                    <a:blip r:embed="rId10">
+                    <a:blip r:embed="rId12">
                       <a:extLst>
                         <a:ext uri="{28A0092B-C50C-407E-A947-70E740481C1C}">
                           <a14:useLocalDpi xmlns:a14="http://schemas.microsoft.com/office/drawing/2010/main" val="0"/>
@@ -441,7 +443,7 @@
                     <pic:cNvPicPr/>
                   </pic:nvPicPr>
                   <pic:blipFill>
-                    <a:blip r:embed="rId11">
+                    <a:blip r:embed="rId13">
                       <a:extLst>
                         <a:ext uri="{28A0092B-C50C-407E-A947-70E740481C1C}">
                           <a14:useLocalDpi xmlns:a14="http://schemas.microsoft.com/office/drawing/2010/main" val="0"/>
@@ -593,7 +595,7 @@
                     <pic:cNvPicPr/>
                   </pic:nvPicPr>
                   <pic:blipFill>
-                    <a:blip r:embed="rId12">
+                    <a:blip r:embed="rId14">
                       <a:extLst>
                         <a:ext uri="{28A0092B-C50C-407E-A947-70E740481C1C}">
                           <a14:useLocalDpi xmlns:a14="http://schemas.microsoft.com/office/drawing/2010/main" val="0"/>
@@ -669,220 +671,6 @@
                 <pic:pic xmlns:pic="http://schemas.openxmlformats.org/drawingml/2006/picture">
                   <pic:nvPicPr>
                     <pic:cNvPr id="14" name="Github7.png"/>
-                    <pic:cNvPicPr/>
-                  </pic:nvPicPr>
-                  <pic:blipFill>
-                    <a:blip r:embed="rId13">
-                      <a:extLst>
-                        <a:ext uri="{28A0092B-C50C-407E-A947-70E740481C1C}">
-                          <a14:useLocalDpi xmlns:a14="http://schemas.microsoft.com/office/drawing/2010/main" val="0"/>
-                        </a:ext>
-                      </a:extLst>
-                    </a:blip>
-                    <a:stretch>
-                      <a:fillRect/>
-                    </a:stretch>
-                  </pic:blipFill>
-                  <pic:spPr>
-                    <a:xfrm>
-                      <a:off x="0" y="0"/>
-                      <a:ext cx="5400040" cy="3001010"/>
-                    </a:xfrm>
-                    <a:prstGeom prst="rect">
-                      <a:avLst/>
-                    </a:prstGeom>
-                  </pic:spPr>
-                </pic:pic>
-              </a:graphicData>
-            </a:graphic>
-          </wp:inline>
-        </w:drawing>
-      </w:r>
-    </w:p>
-    <w:p>
-      <w:pPr>
-        <w:autoSpaceDE w:val="0"/>
-        <w:autoSpaceDN w:val="0"/>
-        <w:adjustRightInd w:val="0"/>
-        <w:spacing w:after="0" w:line="240" w:lineRule="auto"/>
-        <w:ind w:firstLine="708"/>
-        <w:rPr>
-          <w:b/>
-          <w:sz w:val="28"/>
-          <w:szCs w:val="28"/>
-        </w:rPr>
-      </w:pPr>
-    </w:p>
-    <w:p>
-      <w:pPr>
-        <w:autoSpaceDE w:val="0"/>
-        <w:autoSpaceDN w:val="0"/>
-        <w:adjustRightInd w:val="0"/>
-        <w:spacing w:after="0" w:line="240" w:lineRule="auto"/>
-        <w:ind w:firstLine="708"/>
-        <w:rPr>
-          <w:b/>
-          <w:sz w:val="28"/>
-          <w:szCs w:val="28"/>
-        </w:rPr>
-      </w:pPr>
-      <w:r>
-        <w:rPr>
-          <w:b/>
-          <w:sz w:val="28"/>
-          <w:szCs w:val="28"/>
-        </w:rPr>
-        <w:t>Configuração do usuário.</w:t>
-      </w:r>
-    </w:p>
-    <w:p>
-      <w:pPr>
-        <w:pStyle w:val="PargrafodaLista"/>
-        <w:numPr>
-          <w:ilvl w:val="0"/>
-          <w:numId w:val="2"/>
-        </w:numPr>
-        <w:autoSpaceDE w:val="0"/>
-        <w:autoSpaceDN w:val="0"/>
-        <w:adjustRightInd w:val="0"/>
-        <w:spacing w:after="0" w:line="240" w:lineRule="auto"/>
-        <w:rPr>
-          <w:rFonts w:ascii="Lucida Console" w:hAnsi="Lucida Console" w:cs="Lucida Console"/>
-          <w:sz w:val="18"/>
-          <w:szCs w:val="18"/>
-        </w:rPr>
-      </w:pPr>
-      <w:proofErr w:type="spellStart"/>
-      <w:r>
-        <w:rPr>
-          <w:rFonts w:ascii="Lucida Console" w:hAnsi="Lucida Console" w:cs="Lucida Console"/>
-          <w:sz w:val="18"/>
-          <w:szCs w:val="18"/>
-        </w:rPr>
-        <w:t>git</w:t>
-      </w:r>
-      <w:proofErr w:type="spellEnd"/>
-      <w:r>
-        <w:rPr>
-          <w:rFonts w:ascii="Lucida Console" w:hAnsi="Lucida Console" w:cs="Lucida Console"/>
-          <w:sz w:val="18"/>
-          <w:szCs w:val="18"/>
-        </w:rPr>
-        <w:t xml:space="preserve"> </w:t>
-      </w:r>
-      <w:proofErr w:type="spellStart"/>
-      <w:r>
-        <w:rPr>
-          <w:rFonts w:ascii="Lucida Console" w:hAnsi="Lucida Console" w:cs="Lucida Console"/>
-          <w:sz w:val="18"/>
-          <w:szCs w:val="18"/>
-        </w:rPr>
-        <w:t>config</w:t>
-      </w:r>
-      <w:proofErr w:type="spellEnd"/>
-      <w:r>
-        <w:rPr>
-          <w:rFonts w:ascii="Lucida Console" w:hAnsi="Lucida Console" w:cs="Lucida Console"/>
-          <w:sz w:val="18"/>
-          <w:szCs w:val="18"/>
-        </w:rPr>
-        <w:t xml:space="preserve"> --global </w:t>
-      </w:r>
-      <w:proofErr w:type="spellStart"/>
-      <w:r>
-        <w:rPr>
-          <w:rFonts w:ascii="Lucida Console" w:hAnsi="Lucida Console" w:cs="Lucida Console"/>
-          <w:sz w:val="18"/>
-          <w:szCs w:val="18"/>
-        </w:rPr>
-        <w:t>user.email</w:t>
-      </w:r>
-      <w:proofErr w:type="spellEnd"/>
-      <w:r>
-        <w:rPr>
-          <w:rFonts w:ascii="Lucida Console" w:hAnsi="Lucida Console" w:cs="Lucida Console"/>
-          <w:sz w:val="18"/>
-          <w:szCs w:val="18"/>
-        </w:rPr>
-        <w:t xml:space="preserve"> </w:t>
-      </w:r>
-      <w:hyperlink r:id="rId14" w:history="1">
-        <w:r>
-          <w:rPr>
-            <w:rStyle w:val="Hyperlink"/>
-            <w:rFonts w:ascii="Lucida Console" w:hAnsi="Lucida Console" w:cs="Lucida Console"/>
-            <w:sz w:val="18"/>
-            <w:szCs w:val="18"/>
-          </w:rPr>
-          <w:t>rogerio.nascto@gmail.com</w:t>
-        </w:r>
-      </w:hyperlink>
-      <w:r>
-        <w:rPr>
-          <w:rFonts w:ascii="Lucida Console" w:hAnsi="Lucida Console" w:cs="Lucida Console"/>
-          <w:sz w:val="18"/>
-          <w:szCs w:val="18"/>
-        </w:rPr>
-        <w:t xml:space="preserve"> </w:t>
-      </w:r>
-      <w:r>
-        <w:rPr>
-          <w:rFonts w:ascii="Lucida Console" w:hAnsi="Lucida Console" w:cs="Lucida Console"/>
-          <w:color w:val="FF0000"/>
-          <w:sz w:val="18"/>
-          <w:szCs w:val="18"/>
-        </w:rPr>
-        <w:t>&lt;!-- Utilizado uma única vez --&gt;</w:t>
-      </w:r>
-    </w:p>
-    <w:p>
-      <w:pPr>
-        <w:autoSpaceDE w:val="0"/>
-        <w:autoSpaceDN w:val="0"/>
-        <w:adjustRightInd w:val="0"/>
-        <w:spacing w:after="0" w:line="240" w:lineRule="auto"/>
-        <w:ind w:firstLine="708"/>
-        <w:rPr>
-          <w:b/>
-          <w:sz w:val="28"/>
-          <w:szCs w:val="28"/>
-        </w:rPr>
-      </w:pPr>
-    </w:p>
-    <w:p>
-      <w:pPr>
-        <w:autoSpaceDE w:val="0"/>
-        <w:autoSpaceDN w:val="0"/>
-        <w:adjustRightInd w:val="0"/>
-        <w:spacing w:after="0" w:line="240" w:lineRule="auto"/>
-        <w:ind w:firstLine="708"/>
-        <w:rPr>
-          <w:b/>
-          <w:sz w:val="28"/>
-          <w:szCs w:val="28"/>
-        </w:rPr>
-      </w:pPr>
-      <w:r>
-        <w:rPr>
-          <w:b/>
-          <w:noProof/>
-          <w:sz w:val="28"/>
-          <w:szCs w:val="28"/>
-          <w:lang w:eastAsia="pt-BR"/>
-        </w:rPr>
-        <w:drawing>
-          <wp:inline distT="0" distB="0" distL="0" distR="0">
-            <wp:extent cx="5400040" cy="3001010"/>
-            <wp:effectExtent l="0" t="0" r="0" b="8890"/>
-            <wp:docPr id="20" name="Imagem 20"/>
-            <wp:cNvGraphicFramePr>
-              <a:graphicFrameLocks xmlns:a="http://schemas.openxmlformats.org/drawingml/2006/main" noChangeAspect="1"/>
-            </wp:cNvGraphicFramePr>
-            <a:graphic xmlns:a="http://schemas.openxmlformats.org/drawingml/2006/main">
-              <a:graphicData uri="http://schemas.openxmlformats.org/drawingml/2006/picture">
-                <pic:pic xmlns:pic="http://schemas.openxmlformats.org/drawingml/2006/picture">
-                  <pic:nvPicPr>
-                    <pic:cNvPr id="20" name="Github11.png"/>
                     <pic:cNvPicPr/>
                   </pic:nvPicPr>
                   <pic:blipFill>
@@ -946,63 +734,8 @@
           <w:sz w:val="28"/>
           <w:szCs w:val="28"/>
         </w:rPr>
-        <w:t>Executar o comando</w:t>
-      </w:r>
-      <w:r>
-        <w:rPr>
-          <w:b/>
-          <w:sz w:val="28"/>
-          <w:szCs w:val="28"/>
-        </w:rPr>
-        <w:t xml:space="preserve"> </w:t>
-      </w:r>
-      <w:proofErr w:type="spellStart"/>
-      <w:r>
-        <w:rPr>
-          <w:b/>
-          <w:sz w:val="28"/>
-          <w:szCs w:val="28"/>
-        </w:rPr>
-        <w:t>pwd</w:t>
-      </w:r>
-      <w:proofErr w:type="spellEnd"/>
-      <w:r>
-        <w:rPr>
-          <w:b/>
-          <w:sz w:val="28"/>
-          <w:szCs w:val="28"/>
-        </w:rPr>
-        <w:t xml:space="preserve"> para primeiro acesso.</w:t>
-      </w:r>
-    </w:p>
-    <w:p>
-      <w:pPr>
-        <w:autoSpaceDE w:val="0"/>
-        <w:autoSpaceDN w:val="0"/>
-        <w:adjustRightInd w:val="0"/>
-        <w:spacing w:after="0" w:line="240" w:lineRule="auto"/>
-        <w:ind w:firstLine="708"/>
-        <w:rPr>
-          <w:b/>
-          <w:sz w:val="28"/>
-          <w:szCs w:val="28"/>
-        </w:rPr>
-      </w:pPr>
-    </w:p>
-    <w:p>
-      <w:pPr>
-        <w:pStyle w:val="PargrafodaLista"/>
-        <w:autoSpaceDE w:val="0"/>
-        <w:autoSpaceDN w:val="0"/>
-        <w:adjustRightInd w:val="0"/>
-        <w:spacing w:after="0" w:line="240" w:lineRule="auto"/>
-        <w:ind w:left="1068"/>
-        <w:rPr>
-          <w:rFonts w:ascii="Lucida Console" w:hAnsi="Lucida Console" w:cs="Lucida Console"/>
-          <w:sz w:val="18"/>
-          <w:szCs w:val="18"/>
-        </w:rPr>
-      </w:pPr>
+        <w:t>Configuração do usuário.</w:t>
+      </w:r>
     </w:p>
     <w:p>
       <w:pPr>
@@ -1021,22 +754,14 @@
           <w:szCs w:val="18"/>
         </w:rPr>
       </w:pPr>
-      <w:r>
-        <w:rPr>
-          <w:rFonts w:ascii="Lucida Console" w:hAnsi="Lucida Console" w:cs="Lucida Console"/>
-          <w:sz w:val="18"/>
-          <w:szCs w:val="18"/>
-        </w:rPr>
-        <w:t xml:space="preserve">$ </w:t>
-      </w:r>
-      <w:proofErr w:type="spellStart"/>
-      <w:r>
-        <w:rPr>
-          <w:rFonts w:ascii="Lucida Console" w:hAnsi="Lucida Console" w:cs="Lucida Console"/>
-          <w:sz w:val="18"/>
-          <w:szCs w:val="18"/>
-        </w:rPr>
-        <w:t>pwd</w:t>
+      <w:proofErr w:type="spellStart"/>
+      <w:r>
+        <w:rPr>
+          <w:rFonts w:ascii="Lucida Console" w:hAnsi="Lucida Console" w:cs="Lucida Console"/>
+          <w:sz w:val="18"/>
+          <w:szCs w:val="18"/>
+        </w:rPr>
+        <w:t>git</w:t>
       </w:r>
       <w:proofErr w:type="spellEnd"/>
       <w:r>
@@ -1047,71 +772,111 @@
         </w:rPr>
         <w:t xml:space="preserve"> </w:t>
       </w:r>
-      <w:proofErr w:type="gramStart"/>
-      <w:r>
-        <w:rPr>
-          <w:rFonts w:ascii="Lucida Console" w:hAnsi="Lucida Console" w:cs="Lucida Console"/>
-          <w:sz w:val="18"/>
-          <w:szCs w:val="18"/>
-        </w:rPr>
-        <w:t>&lt;!—</w:t>
-      </w:r>
-      <w:proofErr w:type="gramEnd"/>
-      <w:r>
-        <w:rPr>
-          <w:rFonts w:ascii="Lucida Console" w:hAnsi="Lucida Console" w:cs="Lucida Console"/>
-          <w:sz w:val="18"/>
-          <w:szCs w:val="18"/>
-        </w:rPr>
-        <w:t>indica a pasta atual --&gt;</w:t>
-      </w:r>
-    </w:p>
-    <w:p>
-      <w:pPr>
-        <w:pStyle w:val="PargrafodaLista"/>
-        <w:autoSpaceDE w:val="0"/>
-        <w:autoSpaceDN w:val="0"/>
-        <w:adjustRightInd w:val="0"/>
-        <w:spacing w:after="0" w:line="240" w:lineRule="auto"/>
-        <w:ind w:left="1068"/>
+      <w:proofErr w:type="spellStart"/>
+      <w:r>
+        <w:rPr>
+          <w:rFonts w:ascii="Lucida Console" w:hAnsi="Lucida Console" w:cs="Lucida Console"/>
+          <w:sz w:val="18"/>
+          <w:szCs w:val="18"/>
+        </w:rPr>
+        <w:t>config</w:t>
+      </w:r>
+      <w:proofErr w:type="spellEnd"/>
+      <w:r>
+        <w:rPr>
+          <w:rFonts w:ascii="Lucida Console" w:hAnsi="Lucida Console" w:cs="Lucida Console"/>
+          <w:sz w:val="18"/>
+          <w:szCs w:val="18"/>
+        </w:rPr>
+        <w:t xml:space="preserve"> --global </w:t>
+      </w:r>
+      <w:proofErr w:type="spellStart"/>
+      <w:r>
+        <w:rPr>
+          <w:rFonts w:ascii="Lucida Console" w:hAnsi="Lucida Console" w:cs="Lucida Console"/>
+          <w:sz w:val="18"/>
+          <w:szCs w:val="18"/>
+        </w:rPr>
+        <w:t>user.email</w:t>
+      </w:r>
+      <w:proofErr w:type="spellEnd"/>
+      <w:r>
+        <w:rPr>
+          <w:rFonts w:ascii="Lucida Console" w:hAnsi="Lucida Console" w:cs="Lucida Console"/>
+          <w:sz w:val="18"/>
+          <w:szCs w:val="18"/>
+        </w:rPr>
+        <w:t xml:space="preserve"> </w:t>
+      </w:r>
+      <w:hyperlink r:id="rId16" w:history="1">
+        <w:r>
+          <w:rPr>
+            <w:rStyle w:val="Hyperlink"/>
+            <w:rFonts w:ascii="Lucida Console" w:hAnsi="Lucida Console" w:cs="Lucida Console"/>
+            <w:sz w:val="18"/>
+            <w:szCs w:val="18"/>
+          </w:rPr>
+          <w:t>rogerio.nascto@gmail.com</w:t>
+        </w:r>
+      </w:hyperlink>
+      <w:r>
+        <w:rPr>
+          <w:rFonts w:ascii="Lucida Console" w:hAnsi="Lucida Console" w:cs="Lucida Console"/>
+          <w:sz w:val="18"/>
+          <w:szCs w:val="18"/>
+        </w:rPr>
+        <w:t xml:space="preserve"> </w:t>
+      </w:r>
+      <w:r>
         <w:rPr>
           <w:rFonts w:ascii="Lucida Console" w:hAnsi="Lucida Console" w:cs="Lucida Console"/>
           <w:color w:val="FF0000"/>
           <w:sz w:val="18"/>
           <w:szCs w:val="18"/>
         </w:rPr>
-      </w:pPr>
-    </w:p>
-    <w:p>
-      <w:pPr>
-        <w:pStyle w:val="PargrafodaLista"/>
-        <w:autoSpaceDE w:val="0"/>
-        <w:autoSpaceDN w:val="0"/>
-        <w:adjustRightInd w:val="0"/>
-        <w:spacing w:after="0" w:line="240" w:lineRule="auto"/>
-        <w:ind w:left="708"/>
-        <w:rPr>
-          <w:rFonts w:ascii="Lucida Console" w:hAnsi="Lucida Console" w:cs="Lucida Console"/>
-          <w:color w:val="FF0000"/>
-          <w:sz w:val="18"/>
-          <w:szCs w:val="18"/>
-        </w:rPr>
-      </w:pPr>
-      <w:r>
-        <w:rPr>
-          <w:rFonts w:ascii="Lucida Console" w:hAnsi="Lucida Console" w:cs="Lucida Console"/>
+        <w:t>&lt;!-- Utilizado uma única vez --&gt;</w:t>
+      </w:r>
+    </w:p>
+    <w:p>
+      <w:pPr>
+        <w:autoSpaceDE w:val="0"/>
+        <w:autoSpaceDN w:val="0"/>
+        <w:adjustRightInd w:val="0"/>
+        <w:spacing w:after="0" w:line="240" w:lineRule="auto"/>
+        <w:ind w:firstLine="708"/>
+        <w:rPr>
+          <w:b/>
+          <w:sz w:val="28"/>
+          <w:szCs w:val="28"/>
+        </w:rPr>
+      </w:pPr>
+    </w:p>
+    <w:p>
+      <w:pPr>
+        <w:autoSpaceDE w:val="0"/>
+        <w:autoSpaceDN w:val="0"/>
+        <w:adjustRightInd w:val="0"/>
+        <w:spacing w:after="0" w:line="240" w:lineRule="auto"/>
+        <w:ind w:firstLine="708"/>
+        <w:rPr>
+          <w:b/>
+          <w:sz w:val="28"/>
+          <w:szCs w:val="28"/>
+        </w:rPr>
+      </w:pPr>
+      <w:r>
+        <w:rPr>
+          <w:b/>
           <w:noProof/>
-          <w:color w:val="FF0000"/>
-          <w:sz w:val="18"/>
-          <w:szCs w:val="18"/>
+          <w:sz w:val="28"/>
+          <w:szCs w:val="28"/>
           <w:lang w:eastAsia="pt-BR"/>
         </w:rPr>
-        <w:lastRenderedPageBreak/>
         <w:drawing>
           <wp:inline distT="0" distB="0" distL="0" distR="0">
             <wp:extent cx="5400040" cy="3001010"/>
             <wp:effectExtent l="0" t="0" r="0" b="8890"/>
-            <wp:docPr id="15" name="Imagem 15"/>
+            <wp:docPr id="20" name="Imagem 20"/>
             <wp:cNvGraphicFramePr>
               <a:graphicFrameLocks xmlns:a="http://schemas.openxmlformats.org/drawingml/2006/main" noChangeAspect="1"/>
             </wp:cNvGraphicFramePr>
@@ -1119,11 +884,11 @@
               <a:graphicData uri="http://schemas.openxmlformats.org/drawingml/2006/picture">
                 <pic:pic xmlns:pic="http://schemas.openxmlformats.org/drawingml/2006/picture">
                   <pic:nvPicPr>
-                    <pic:cNvPr id="15" name="Github8.png"/>
+                    <pic:cNvPr id="20" name="Github11.png"/>
                     <pic:cNvPicPr/>
                   </pic:nvPicPr>
                   <pic:blipFill>
-                    <a:blip r:embed="rId16">
+                    <a:blip r:embed="rId17">
                       <a:extLst>
                         <a:ext uri="{28A0092B-C50C-407E-A947-70E740481C1C}">
                           <a14:useLocalDpi xmlns:a14="http://schemas.microsoft.com/office/drawing/2010/main" val="0"/>
@@ -1152,80 +917,90 @@
     </w:p>
     <w:p>
       <w:pPr>
+        <w:autoSpaceDE w:val="0"/>
+        <w:autoSpaceDN w:val="0"/>
+        <w:adjustRightInd w:val="0"/>
+        <w:spacing w:after="0" w:line="240" w:lineRule="auto"/>
+        <w:ind w:firstLine="708"/>
+        <w:rPr>
+          <w:b/>
+          <w:sz w:val="28"/>
+          <w:szCs w:val="28"/>
+        </w:rPr>
+      </w:pPr>
+    </w:p>
+    <w:p>
+      <w:pPr>
+        <w:autoSpaceDE w:val="0"/>
+        <w:autoSpaceDN w:val="0"/>
+        <w:adjustRightInd w:val="0"/>
+        <w:spacing w:after="0" w:line="240" w:lineRule="auto"/>
+        <w:ind w:firstLine="708"/>
+        <w:rPr>
+          <w:b/>
+          <w:sz w:val="28"/>
+          <w:szCs w:val="28"/>
+        </w:rPr>
+      </w:pPr>
+      <w:r>
+        <w:rPr>
+          <w:b/>
+          <w:sz w:val="28"/>
+          <w:szCs w:val="28"/>
+        </w:rPr>
+        <w:t>Executar o comando</w:t>
+      </w:r>
+      <w:r>
+        <w:rPr>
+          <w:b/>
+          <w:sz w:val="28"/>
+          <w:szCs w:val="28"/>
+        </w:rPr>
+        <w:t xml:space="preserve"> </w:t>
+      </w:r>
+      <w:proofErr w:type="spellStart"/>
+      <w:r>
+        <w:rPr>
+          <w:b/>
+          <w:sz w:val="28"/>
+          <w:szCs w:val="28"/>
+        </w:rPr>
+        <w:t>pwd</w:t>
+      </w:r>
+      <w:proofErr w:type="spellEnd"/>
+      <w:r>
+        <w:rPr>
+          <w:b/>
+          <w:sz w:val="28"/>
+          <w:szCs w:val="28"/>
+        </w:rPr>
+        <w:t xml:space="preserve"> para primeiro acesso.</w:t>
+      </w:r>
+    </w:p>
+    <w:p>
+      <w:pPr>
+        <w:autoSpaceDE w:val="0"/>
+        <w:autoSpaceDN w:val="0"/>
+        <w:adjustRightInd w:val="0"/>
+        <w:spacing w:after="0" w:line="240" w:lineRule="auto"/>
+        <w:ind w:firstLine="708"/>
+        <w:rPr>
+          <w:b/>
+          <w:sz w:val="28"/>
+          <w:szCs w:val="28"/>
+        </w:rPr>
+      </w:pPr>
+    </w:p>
+    <w:p>
+      <w:pPr>
         <w:pStyle w:val="PargrafodaLista"/>
         <w:autoSpaceDE w:val="0"/>
         <w:autoSpaceDN w:val="0"/>
         <w:adjustRightInd w:val="0"/>
         <w:spacing w:after="0" w:line="240" w:lineRule="auto"/>
-        <w:ind w:left="708"/>
-        <w:rPr>
-          <w:rFonts w:ascii="Lucida Console" w:hAnsi="Lucida Console" w:cs="Lucida Console"/>
-          <w:color w:val="FF0000"/>
-          <w:sz w:val="18"/>
-          <w:szCs w:val="18"/>
-        </w:rPr>
-      </w:pPr>
-    </w:p>
-    <w:p>
-      <w:pPr>
-        <w:pStyle w:val="PargrafodaLista"/>
-        <w:autoSpaceDE w:val="0"/>
-        <w:autoSpaceDN w:val="0"/>
-        <w:adjustRightInd w:val="0"/>
-        <w:spacing w:after="0" w:line="240" w:lineRule="auto"/>
-        <w:ind w:left="708"/>
-        <w:rPr>
-          <w:b/>
-          <w:sz w:val="28"/>
-          <w:szCs w:val="28"/>
-        </w:rPr>
-      </w:pPr>
-      <w:r>
-        <w:rPr>
-          <w:b/>
-          <w:sz w:val="28"/>
-          <w:szCs w:val="28"/>
-        </w:rPr>
-        <w:t xml:space="preserve">Execute o comando </w:t>
-      </w:r>
-      <w:proofErr w:type="spellStart"/>
-      <w:r>
-        <w:rPr>
-          <w:b/>
-          <w:sz w:val="28"/>
-          <w:szCs w:val="28"/>
-        </w:rPr>
-        <w:t>ls</w:t>
-      </w:r>
-      <w:proofErr w:type="spellEnd"/>
-      <w:r>
-        <w:rPr>
-          <w:b/>
-          <w:sz w:val="28"/>
-          <w:szCs w:val="28"/>
-        </w:rPr>
-        <w:t xml:space="preserve"> para identificar os diretórios</w:t>
-      </w:r>
-      <w:r>
-        <w:rPr>
-          <w:b/>
-          <w:sz w:val="28"/>
-          <w:szCs w:val="28"/>
-        </w:rPr>
-        <w:t>.</w:t>
-      </w:r>
-    </w:p>
-    <w:p>
-      <w:pPr>
-        <w:pStyle w:val="PargrafodaLista"/>
-        <w:autoSpaceDE w:val="0"/>
-        <w:autoSpaceDN w:val="0"/>
-        <w:adjustRightInd w:val="0"/>
-        <w:spacing w:after="0" w:line="240" w:lineRule="auto"/>
         <w:ind w:left="1068"/>
         <w:rPr>
           <w:rFonts w:ascii="Lucida Console" w:hAnsi="Lucida Console" w:cs="Lucida Console"/>
-          <w:color w:val="FF0000"/>
           <w:sz w:val="18"/>
           <w:szCs w:val="18"/>
         </w:rPr>
@@ -1263,9 +1038,35 @@
           <w:sz w:val="18"/>
           <w:szCs w:val="18"/>
         </w:rPr>
-        <w:t>ls</w:t>
-      </w:r>
-      <w:proofErr w:type="spellEnd"/>
+        <w:t>pwd</w:t>
+      </w:r>
+      <w:proofErr w:type="spellEnd"/>
+      <w:r>
+        <w:rPr>
+          <w:rFonts w:ascii="Lucida Console" w:hAnsi="Lucida Console" w:cs="Lucida Console"/>
+          <w:sz w:val="18"/>
+          <w:szCs w:val="18"/>
+        </w:rPr>
+        <w:t xml:space="preserve"> </w:t>
+      </w:r>
+      <w:proofErr w:type="gramStart"/>
+      <w:r>
+        <w:rPr>
+          <w:rFonts w:ascii="Lucida Console" w:hAnsi="Lucida Console" w:cs="Lucida Console"/>
+          <w:sz w:val="18"/>
+          <w:szCs w:val="18"/>
+        </w:rPr>
+        <w:t>&lt;!—</w:t>
+      </w:r>
+      <w:proofErr w:type="gramEnd"/>
+      <w:r>
+        <w:rPr>
+          <w:rFonts w:ascii="Lucida Console" w:hAnsi="Lucida Console" w:cs="Lucida Console"/>
+          <w:sz w:val="18"/>
+          <w:szCs w:val="18"/>
+        </w:rPr>
+        <w:t>indica a pasta atual --&gt;</w:t>
+      </w:r>
     </w:p>
     <w:p>
       <w:pPr>
@@ -1274,9 +1075,26 @@
         <w:autoSpaceDN w:val="0"/>
         <w:adjustRightInd w:val="0"/>
         <w:spacing w:after="0" w:line="240" w:lineRule="auto"/>
+        <w:ind w:left="1068"/>
+        <w:rPr>
+          <w:rFonts w:ascii="Lucida Console" w:hAnsi="Lucida Console" w:cs="Lucida Console"/>
+          <w:color w:val="FF0000"/>
+          <w:sz w:val="18"/>
+          <w:szCs w:val="18"/>
+        </w:rPr>
+      </w:pPr>
+    </w:p>
+    <w:p>
+      <w:pPr>
+        <w:pStyle w:val="PargrafodaLista"/>
+        <w:autoSpaceDE w:val="0"/>
+        <w:autoSpaceDN w:val="0"/>
+        <w:adjustRightInd w:val="0"/>
+        <w:spacing w:after="0" w:line="240" w:lineRule="auto"/>
         <w:ind w:left="708"/>
         <w:rPr>
           <w:rFonts w:ascii="Lucida Console" w:hAnsi="Lucida Console" w:cs="Lucida Console"/>
+          <w:color w:val="FF0000"/>
           <w:sz w:val="18"/>
           <w:szCs w:val="18"/>
         </w:rPr>
@@ -1285,6 +1103,7 @@
         <w:rPr>
           <w:rFonts w:ascii="Lucida Console" w:hAnsi="Lucida Console" w:cs="Lucida Console"/>
           <w:noProof/>
+          <w:color w:val="FF0000"/>
           <w:sz w:val="18"/>
           <w:szCs w:val="18"/>
           <w:lang w:eastAsia="pt-BR"/>
@@ -1292,9 +1111,9 @@
         <w:lastRenderedPageBreak/>
         <w:drawing>
           <wp:inline distT="0" distB="0" distL="0" distR="0">
-            <wp:extent cx="5400040" cy="5446395"/>
-            <wp:effectExtent l="0" t="0" r="0" b="1905"/>
-            <wp:docPr id="18" name="Imagem 18"/>
+            <wp:extent cx="5400040" cy="3001010"/>
+            <wp:effectExtent l="0" t="0" r="0" b="8890"/>
+            <wp:docPr id="15" name="Imagem 15"/>
             <wp:cNvGraphicFramePr>
               <a:graphicFrameLocks xmlns:a="http://schemas.openxmlformats.org/drawingml/2006/main" noChangeAspect="1"/>
             </wp:cNvGraphicFramePr>
@@ -1302,158 +1121,7 @@
               <a:graphicData uri="http://schemas.openxmlformats.org/drawingml/2006/picture">
                 <pic:pic xmlns:pic="http://schemas.openxmlformats.org/drawingml/2006/picture">
                   <pic:nvPicPr>
-                    <pic:cNvPr id="18" name="Github9.png"/>
-                    <pic:cNvPicPr/>
-                  </pic:nvPicPr>
-                  <pic:blipFill>
-                    <a:blip r:embed="rId17">
-                      <a:extLst>
-                        <a:ext uri="{28A0092B-C50C-407E-A947-70E740481C1C}">
-                          <a14:useLocalDpi xmlns:a14="http://schemas.microsoft.com/office/drawing/2010/main" val="0"/>
-                        </a:ext>
-                      </a:extLst>
-                    </a:blip>
-                    <a:stretch>
-                      <a:fillRect/>
-                    </a:stretch>
-                  </pic:blipFill>
-                  <pic:spPr>
-                    <a:xfrm>
-                      <a:off x="0" y="0"/>
-                      <a:ext cx="5400040" cy="5446395"/>
-                    </a:xfrm>
-                    <a:prstGeom prst="rect">
-                      <a:avLst/>
-                    </a:prstGeom>
-                  </pic:spPr>
-                </pic:pic>
-              </a:graphicData>
-            </a:graphic>
-          </wp:inline>
-        </w:drawing>
-      </w:r>
-    </w:p>
-    <w:p>
-      <w:pPr>
-        <w:ind w:left="360"/>
-        <w:rPr>
-          <w:b/>
-          <w:sz w:val="28"/>
-          <w:szCs w:val="28"/>
-        </w:rPr>
-      </w:pPr>
-    </w:p>
-    <w:p>
-      <w:pPr>
-        <w:autoSpaceDE w:val="0"/>
-        <w:autoSpaceDN w:val="0"/>
-        <w:adjustRightInd w:val="0"/>
-        <w:spacing w:after="0" w:line="240" w:lineRule="auto"/>
-        <w:ind w:firstLine="708"/>
-        <w:rPr>
-          <w:b/>
-          <w:sz w:val="28"/>
-          <w:szCs w:val="28"/>
-        </w:rPr>
-      </w:pPr>
-      <w:r>
-        <w:rPr>
-          <w:b/>
-          <w:sz w:val="28"/>
-          <w:szCs w:val="28"/>
-        </w:rPr>
-        <w:t>Verifique se o diretório projetos/ está criado?</w:t>
-      </w:r>
-    </w:p>
-    <w:p>
-      <w:pPr>
-        <w:autoSpaceDE w:val="0"/>
-        <w:autoSpaceDN w:val="0"/>
-        <w:adjustRightInd w:val="0"/>
-        <w:spacing w:after="0" w:line="240" w:lineRule="auto"/>
-        <w:ind w:firstLine="708"/>
-        <w:rPr>
-          <w:b/>
-          <w:sz w:val="28"/>
-          <w:szCs w:val="28"/>
-        </w:rPr>
-      </w:pPr>
-    </w:p>
-    <w:p>
-      <w:pPr>
-        <w:autoSpaceDE w:val="0"/>
-        <w:autoSpaceDN w:val="0"/>
-        <w:adjustRightInd w:val="0"/>
-        <w:spacing w:after="0" w:line="240" w:lineRule="auto"/>
-        <w:ind w:firstLine="708"/>
-        <w:rPr>
-          <w:b/>
-          <w:sz w:val="28"/>
-          <w:szCs w:val="28"/>
-        </w:rPr>
-      </w:pPr>
-      <w:r>
-        <w:rPr>
-          <w:b/>
-          <w:sz w:val="28"/>
-          <w:szCs w:val="28"/>
-        </w:rPr>
-        <w:t xml:space="preserve">Caso não, executar o comando </w:t>
-      </w:r>
-      <w:proofErr w:type="spellStart"/>
-      <w:r>
-        <w:rPr>
-          <w:b/>
-          <w:sz w:val="28"/>
-          <w:szCs w:val="28"/>
-        </w:rPr>
-        <w:t>mkdir</w:t>
-      </w:r>
-      <w:proofErr w:type="spellEnd"/>
-      <w:r>
-        <w:rPr>
-          <w:b/>
-          <w:sz w:val="28"/>
-          <w:szCs w:val="28"/>
-        </w:rPr>
-        <w:t xml:space="preserve"> projetos.</w:t>
-      </w:r>
-    </w:p>
-    <w:p>
-      <w:pPr>
-        <w:autoSpaceDE w:val="0"/>
-        <w:autoSpaceDN w:val="0"/>
-        <w:adjustRightInd w:val="0"/>
-        <w:spacing w:after="0" w:line="240" w:lineRule="auto"/>
-        <w:ind w:firstLine="708"/>
-        <w:rPr>
-          <w:b/>
-          <w:sz w:val="28"/>
-          <w:szCs w:val="28"/>
-        </w:rPr>
-      </w:pPr>
-      <w:r>
-        <w:rPr>
-          <w:b/>
-          <w:noProof/>
-          <w:sz w:val="28"/>
-          <w:szCs w:val="28"/>
-          <w:lang w:eastAsia="pt-BR"/>
-        </w:rPr>
-        <w:lastRenderedPageBreak/>
-        <w:drawing>
-          <wp:inline distT="0" distB="0" distL="0" distR="0">
-            <wp:extent cx="5400040" cy="3001010"/>
-            <wp:effectExtent l="0" t="0" r="0" b="8890"/>
-            <wp:docPr id="19" name="Imagem 19"/>
-            <wp:cNvGraphicFramePr>
-              <a:graphicFrameLocks xmlns:a="http://schemas.openxmlformats.org/drawingml/2006/main" noChangeAspect="1"/>
-            </wp:cNvGraphicFramePr>
-            <a:graphic xmlns:a="http://schemas.openxmlformats.org/drawingml/2006/main">
-              <a:graphicData uri="http://schemas.openxmlformats.org/drawingml/2006/picture">
-                <pic:pic xmlns:pic="http://schemas.openxmlformats.org/drawingml/2006/picture">
-                  <pic:nvPicPr>
-                    <pic:cNvPr id="19" name="Github10.png"/>
+                    <pic:cNvPr id="15" name="Github8.png"/>
                     <pic:cNvPicPr/>
                   </pic:nvPicPr>
                   <pic:blipFill>
@@ -1486,6 +1154,340 @@
     </w:p>
     <w:p>
       <w:pPr>
+        <w:pStyle w:val="PargrafodaLista"/>
+        <w:autoSpaceDE w:val="0"/>
+        <w:autoSpaceDN w:val="0"/>
+        <w:adjustRightInd w:val="0"/>
+        <w:spacing w:after="0" w:line="240" w:lineRule="auto"/>
+        <w:ind w:left="708"/>
+        <w:rPr>
+          <w:rFonts w:ascii="Lucida Console" w:hAnsi="Lucida Console" w:cs="Lucida Console"/>
+          <w:color w:val="FF0000"/>
+          <w:sz w:val="18"/>
+          <w:szCs w:val="18"/>
+        </w:rPr>
+      </w:pPr>
+    </w:p>
+    <w:p>
+      <w:pPr>
+        <w:pStyle w:val="PargrafodaLista"/>
+        <w:autoSpaceDE w:val="0"/>
+        <w:autoSpaceDN w:val="0"/>
+        <w:adjustRightInd w:val="0"/>
+        <w:spacing w:after="0" w:line="240" w:lineRule="auto"/>
+        <w:ind w:left="708"/>
+        <w:rPr>
+          <w:b/>
+          <w:sz w:val="28"/>
+          <w:szCs w:val="28"/>
+        </w:rPr>
+      </w:pPr>
+      <w:r>
+        <w:rPr>
+          <w:b/>
+          <w:sz w:val="28"/>
+          <w:szCs w:val="28"/>
+        </w:rPr>
+        <w:t xml:space="preserve">Execute o comando </w:t>
+      </w:r>
+      <w:proofErr w:type="spellStart"/>
+      <w:r>
+        <w:rPr>
+          <w:b/>
+          <w:sz w:val="28"/>
+          <w:szCs w:val="28"/>
+        </w:rPr>
+        <w:t>ls</w:t>
+      </w:r>
+      <w:proofErr w:type="spellEnd"/>
+      <w:r>
+        <w:rPr>
+          <w:b/>
+          <w:sz w:val="28"/>
+          <w:szCs w:val="28"/>
+        </w:rPr>
+        <w:t xml:space="preserve"> para identificar os diretórios</w:t>
+      </w:r>
+      <w:r>
+        <w:rPr>
+          <w:b/>
+          <w:sz w:val="28"/>
+          <w:szCs w:val="28"/>
+        </w:rPr>
+        <w:t>.</w:t>
+      </w:r>
+    </w:p>
+    <w:p>
+      <w:pPr>
+        <w:pStyle w:val="PargrafodaLista"/>
+        <w:autoSpaceDE w:val="0"/>
+        <w:autoSpaceDN w:val="0"/>
+        <w:adjustRightInd w:val="0"/>
+        <w:spacing w:after="0" w:line="240" w:lineRule="auto"/>
+        <w:ind w:left="1068"/>
+        <w:rPr>
+          <w:rFonts w:ascii="Lucida Console" w:hAnsi="Lucida Console" w:cs="Lucida Console"/>
+          <w:color w:val="FF0000"/>
+          <w:sz w:val="18"/>
+          <w:szCs w:val="18"/>
+        </w:rPr>
+      </w:pPr>
+    </w:p>
+    <w:p>
+      <w:pPr>
+        <w:pStyle w:val="PargrafodaLista"/>
+        <w:numPr>
+          <w:ilvl w:val="0"/>
+          <w:numId w:val="2"/>
+        </w:numPr>
+        <w:autoSpaceDE w:val="0"/>
+        <w:autoSpaceDN w:val="0"/>
+        <w:adjustRightInd w:val="0"/>
+        <w:spacing w:after="0" w:line="240" w:lineRule="auto"/>
+        <w:rPr>
+          <w:rFonts w:ascii="Lucida Console" w:hAnsi="Lucida Console" w:cs="Lucida Console"/>
+          <w:sz w:val="18"/>
+          <w:szCs w:val="18"/>
+        </w:rPr>
+      </w:pPr>
+      <w:r>
+        <w:rPr>
+          <w:rFonts w:ascii="Lucida Console" w:hAnsi="Lucida Console" w:cs="Lucida Console"/>
+          <w:sz w:val="18"/>
+          <w:szCs w:val="18"/>
+        </w:rPr>
+        <w:t xml:space="preserve">$ </w:t>
+      </w:r>
+      <w:proofErr w:type="spellStart"/>
+      <w:r>
+        <w:rPr>
+          <w:rFonts w:ascii="Lucida Console" w:hAnsi="Lucida Console" w:cs="Lucida Console"/>
+          <w:sz w:val="18"/>
+          <w:szCs w:val="18"/>
+        </w:rPr>
+        <w:t>ls</w:t>
+      </w:r>
+      <w:proofErr w:type="spellEnd"/>
+    </w:p>
+    <w:p>
+      <w:pPr>
+        <w:pStyle w:val="PargrafodaLista"/>
+        <w:autoSpaceDE w:val="0"/>
+        <w:autoSpaceDN w:val="0"/>
+        <w:adjustRightInd w:val="0"/>
+        <w:spacing w:after="0" w:line="240" w:lineRule="auto"/>
+        <w:ind w:left="708"/>
+        <w:rPr>
+          <w:rFonts w:ascii="Lucida Console" w:hAnsi="Lucida Console" w:cs="Lucida Console"/>
+          <w:sz w:val="18"/>
+          <w:szCs w:val="18"/>
+        </w:rPr>
+      </w:pPr>
+      <w:r>
+        <w:rPr>
+          <w:rFonts w:ascii="Lucida Console" w:hAnsi="Lucida Console" w:cs="Lucida Console"/>
+          <w:noProof/>
+          <w:sz w:val="18"/>
+          <w:szCs w:val="18"/>
+          <w:lang w:eastAsia="pt-BR"/>
+        </w:rPr>
+        <w:lastRenderedPageBreak/>
+        <w:drawing>
+          <wp:inline distT="0" distB="0" distL="0" distR="0">
+            <wp:extent cx="5400040" cy="5446395"/>
+            <wp:effectExtent l="0" t="0" r="0" b="1905"/>
+            <wp:docPr id="18" name="Imagem 18"/>
+            <wp:cNvGraphicFramePr>
+              <a:graphicFrameLocks xmlns:a="http://schemas.openxmlformats.org/drawingml/2006/main" noChangeAspect="1"/>
+            </wp:cNvGraphicFramePr>
+            <a:graphic xmlns:a="http://schemas.openxmlformats.org/drawingml/2006/main">
+              <a:graphicData uri="http://schemas.openxmlformats.org/drawingml/2006/picture">
+                <pic:pic xmlns:pic="http://schemas.openxmlformats.org/drawingml/2006/picture">
+                  <pic:nvPicPr>
+                    <pic:cNvPr id="18" name="Github9.png"/>
+                    <pic:cNvPicPr/>
+                  </pic:nvPicPr>
+                  <pic:blipFill>
+                    <a:blip r:embed="rId19">
+                      <a:extLst>
+                        <a:ext uri="{28A0092B-C50C-407E-A947-70E740481C1C}">
+                          <a14:useLocalDpi xmlns:a14="http://schemas.microsoft.com/office/drawing/2010/main" val="0"/>
+                        </a:ext>
+                      </a:extLst>
+                    </a:blip>
+                    <a:stretch>
+                      <a:fillRect/>
+                    </a:stretch>
+                  </pic:blipFill>
+                  <pic:spPr>
+                    <a:xfrm>
+                      <a:off x="0" y="0"/>
+                      <a:ext cx="5400040" cy="5446395"/>
+                    </a:xfrm>
+                    <a:prstGeom prst="rect">
+                      <a:avLst/>
+                    </a:prstGeom>
+                  </pic:spPr>
+                </pic:pic>
+              </a:graphicData>
+            </a:graphic>
+          </wp:inline>
+        </w:drawing>
+      </w:r>
+    </w:p>
+    <w:p>
+      <w:pPr>
+        <w:ind w:left="360"/>
+        <w:rPr>
+          <w:b/>
+          <w:sz w:val="28"/>
+          <w:szCs w:val="28"/>
+        </w:rPr>
+      </w:pPr>
+    </w:p>
+    <w:p>
+      <w:pPr>
+        <w:autoSpaceDE w:val="0"/>
+        <w:autoSpaceDN w:val="0"/>
+        <w:adjustRightInd w:val="0"/>
+        <w:spacing w:after="0" w:line="240" w:lineRule="auto"/>
+        <w:ind w:firstLine="708"/>
+        <w:rPr>
+          <w:b/>
+          <w:sz w:val="28"/>
+          <w:szCs w:val="28"/>
+        </w:rPr>
+      </w:pPr>
+      <w:r>
+        <w:rPr>
+          <w:b/>
+          <w:sz w:val="28"/>
+          <w:szCs w:val="28"/>
+        </w:rPr>
+        <w:t>Verifique se o diretório projetos/ está criado?</w:t>
+      </w:r>
+    </w:p>
+    <w:p>
+      <w:pPr>
+        <w:autoSpaceDE w:val="0"/>
+        <w:autoSpaceDN w:val="0"/>
+        <w:adjustRightInd w:val="0"/>
+        <w:spacing w:after="0" w:line="240" w:lineRule="auto"/>
+        <w:ind w:firstLine="708"/>
+        <w:rPr>
+          <w:b/>
+          <w:sz w:val="28"/>
+          <w:szCs w:val="28"/>
+        </w:rPr>
+      </w:pPr>
+    </w:p>
+    <w:p>
+      <w:pPr>
+        <w:autoSpaceDE w:val="0"/>
+        <w:autoSpaceDN w:val="0"/>
+        <w:adjustRightInd w:val="0"/>
+        <w:spacing w:after="0" w:line="240" w:lineRule="auto"/>
+        <w:ind w:firstLine="708"/>
+        <w:rPr>
+          <w:b/>
+          <w:sz w:val="28"/>
+          <w:szCs w:val="28"/>
+        </w:rPr>
+      </w:pPr>
+      <w:r>
+        <w:rPr>
+          <w:b/>
+          <w:sz w:val="28"/>
+          <w:szCs w:val="28"/>
+        </w:rPr>
+        <w:t xml:space="preserve">Caso não, executar o comando </w:t>
+      </w:r>
+      <w:proofErr w:type="spellStart"/>
+      <w:r>
+        <w:rPr>
+          <w:b/>
+          <w:sz w:val="28"/>
+          <w:szCs w:val="28"/>
+        </w:rPr>
+        <w:t>mkdir</w:t>
+      </w:r>
+      <w:proofErr w:type="spellEnd"/>
+      <w:r>
+        <w:rPr>
+          <w:b/>
+          <w:sz w:val="28"/>
+          <w:szCs w:val="28"/>
+        </w:rPr>
+        <w:t xml:space="preserve"> projetos.</w:t>
+      </w:r>
+    </w:p>
+    <w:p>
+      <w:pPr>
+        <w:autoSpaceDE w:val="0"/>
+        <w:autoSpaceDN w:val="0"/>
+        <w:adjustRightInd w:val="0"/>
+        <w:spacing w:after="0" w:line="240" w:lineRule="auto"/>
+        <w:ind w:firstLine="708"/>
+        <w:rPr>
+          <w:b/>
+          <w:sz w:val="28"/>
+          <w:szCs w:val="28"/>
+        </w:rPr>
+      </w:pPr>
+      <w:r>
+        <w:rPr>
+          <w:b/>
+          <w:noProof/>
+          <w:sz w:val="28"/>
+          <w:szCs w:val="28"/>
+          <w:lang w:eastAsia="pt-BR"/>
+        </w:rPr>
+        <w:lastRenderedPageBreak/>
+        <w:drawing>
+          <wp:inline distT="0" distB="0" distL="0" distR="0">
+            <wp:extent cx="5400040" cy="3001010"/>
+            <wp:effectExtent l="0" t="0" r="0" b="8890"/>
+            <wp:docPr id="19" name="Imagem 19"/>
+            <wp:cNvGraphicFramePr>
+              <a:graphicFrameLocks xmlns:a="http://schemas.openxmlformats.org/drawingml/2006/main" noChangeAspect="1"/>
+            </wp:cNvGraphicFramePr>
+            <a:graphic xmlns:a="http://schemas.openxmlformats.org/drawingml/2006/main">
+              <a:graphicData uri="http://schemas.openxmlformats.org/drawingml/2006/picture">
+                <pic:pic xmlns:pic="http://schemas.openxmlformats.org/drawingml/2006/picture">
+                  <pic:nvPicPr>
+                    <pic:cNvPr id="19" name="Github10.png"/>
+                    <pic:cNvPicPr/>
+                  </pic:nvPicPr>
+                  <pic:blipFill>
+                    <a:blip r:embed="rId20">
+                      <a:extLst>
+                        <a:ext uri="{28A0092B-C50C-407E-A947-70E740481C1C}">
+                          <a14:useLocalDpi xmlns:a14="http://schemas.microsoft.com/office/drawing/2010/main" val="0"/>
+                        </a:ext>
+                      </a:extLst>
+                    </a:blip>
+                    <a:stretch>
+                      <a:fillRect/>
+                    </a:stretch>
+                  </pic:blipFill>
+                  <pic:spPr>
+                    <a:xfrm>
+                      <a:off x="0" y="0"/>
+                      <a:ext cx="5400040" cy="3001010"/>
+                    </a:xfrm>
+                    <a:prstGeom prst="rect">
+                      <a:avLst/>
+                    </a:prstGeom>
+                  </pic:spPr>
+                </pic:pic>
+              </a:graphicData>
+            </a:graphic>
+          </wp:inline>
+        </w:drawing>
+      </w:r>
+    </w:p>
+    <w:p>
+      <w:pPr>
         <w:autoSpaceDE w:val="0"/>
         <w:autoSpaceDN w:val="0"/>
         <w:adjustRightInd w:val="0"/>
@@ -1643,7 +1645,7 @@
                     </pic:cNvPicPr>
                   </pic:nvPicPr>
                   <pic:blipFill>
-                    <a:blip r:embed="rId19">
+                    <a:blip r:embed="rId21">
                       <a:extLst>
                         <a:ext uri="{28A0092B-C50C-407E-A947-70E740481C1C}">
                           <a14:useLocalDpi xmlns:a14="http://schemas.microsoft.com/office/drawing/2010/main" val="0"/>
@@ -1746,7 +1748,7 @@
         </w:rPr>
         <w:t xml:space="preserve"> clone </w:t>
       </w:r>
-      <w:hyperlink r:id="rId20" w:history="1">
+      <w:hyperlink r:id="rId22" w:history="1">
         <w:r>
           <w:rPr>
             <w:rStyle w:val="Hyperlink"/>
@@ -1827,7 +1829,7 @@
                     <pic:cNvPicPr/>
                   </pic:nvPicPr>
                   <pic:blipFill>
-                    <a:blip r:embed="rId21">
+                    <a:blip r:embed="rId23">
                       <a:extLst>
                         <a:ext uri="{28A0092B-C50C-407E-A947-70E740481C1C}">
                           <a14:useLocalDpi xmlns:a14="http://schemas.microsoft.com/office/drawing/2010/main" val="0"/>
@@ -1921,8 +1923,6 @@
           <w:szCs w:val="28"/>
         </w:rPr>
       </w:pPr>
-      <w:bookmarkStart w:id="0" w:name="_GoBack"/>
-      <w:bookmarkEnd w:id="0"/>
     </w:p>
     <w:p>
       <w:pPr>
@@ -3125,7 +3125,7 @@
         </w:rPr>
         <w:t xml:space="preserve"> </w:t>
       </w:r>
-      <w:hyperlink r:id="rId22" w:history="1">
+      <w:hyperlink r:id="rId24" w:history="1">
         <w:r>
           <w:rPr>
             <w:rStyle w:val="Hyperlink"/>
@@ -4306,6 +4306,8 @@
       </w:pPr>
     </w:p>
     <w:sectPr>
+      <w:headerReference w:type="default" r:id="rId25"/>
+      <w:footerReference w:type="default" r:id="rId26"/>
       <w:pgSz w:w="11906" w:h="16838"/>
       <w:pgMar w:top="1417" w:right="1701" w:bottom="1417" w:left="1701" w:header="708" w:footer="708" w:gutter="0"/>
       <w:cols w:space="708"/>
@@ -4313,6 +4315,145 @@
     </w:sectPr>
   </w:body>
 </w:document>
+</file>
+
+<file path=word/endnotes.xml><?xml version="1.0" encoding="utf-8"?>
+<w:endnotes xmlns:wpc="http://schemas.microsoft.com/office/word/2010/wordprocessingCanvas" xmlns:cx="http://schemas.microsoft.com/office/drawing/2014/chartex" xmlns:cx1="http://schemas.microsoft.com/office/drawing/2015/9/8/chartex" xmlns:mc="http://schemas.openxmlformats.org/markup-compatibility/2006" xmlns:o="urn:schemas-microsoft-com:office:office" xmlns:r="http://schemas.openxmlformats.org/officeDocument/2006/relationships" xmlns:m="http://schemas.openxmlformats.org/officeDocument/2006/math" xmlns:v="urn:schemas-microsoft-com:vml" xmlns:wp14="http://schemas.microsoft.com/office/word/2010/wordprocessingDrawing" xmlns:wp="http://schemas.openxmlformats.org/drawingml/2006/wordprocessingDrawing" xmlns:w10="urn:schemas-microsoft-com:office:word" xmlns:w="http://schemas.openxmlformats.org/wordprocessingml/2006/main" xmlns:w14="http://schemas.microsoft.com/office/word/2010/wordml" xmlns:w15="http://schemas.microsoft.com/office/word/2012/wordml" xmlns:w16se="http://schemas.microsoft.com/office/word/2015/wordml/symex" xmlns:wpg="http://schemas.microsoft.com/office/word/2010/wordprocessingGroup" xmlns:wpi="http://schemas.microsoft.com/office/word/2010/wordprocessingInk" xmlns:wne="http://schemas.microsoft.com/office/word/2006/wordml" xmlns:wps="http://schemas.microsoft.com/office/word/2010/wordprocessingShape" mc:Ignorable="w14 w15 w16se wp14">
+  <w:endnote w:type="separator" w:id="-1">
+    <w:p>
+      <w:pPr>
+        <w:spacing w:after="0" w:line="240" w:lineRule="auto"/>
+      </w:pPr>
+      <w:r>
+        <w:separator/>
+      </w:r>
+    </w:p>
+  </w:endnote>
+  <w:endnote w:type="continuationSeparator" w:id="0">
+    <w:p>
+      <w:pPr>
+        <w:spacing w:after="0" w:line="240" w:lineRule="auto"/>
+      </w:pPr>
+      <w:r>
+        <w:continuationSeparator/>
+      </w:r>
+    </w:p>
+  </w:endnote>
+</w:endnotes>
+</file>
+
+<file path=word/footer1.xml><?xml version="1.0" encoding="utf-8"?>
+<w:ftr xmlns:wpc="http://schemas.microsoft.com/office/word/2010/wordprocessingCanvas" xmlns:cx="http://schemas.microsoft.com/office/drawing/2014/chartex" xmlns:cx1="http://schemas.microsoft.com/office/drawing/2015/9/8/chartex" xmlns:mc="http://schemas.openxmlformats.org/markup-compatibility/2006" xmlns:o="urn:schemas-microsoft-com:office:office" xmlns:r="http://schemas.openxmlformats.org/officeDocument/2006/relationships" xmlns:m="http://schemas.openxmlformats.org/officeDocument/2006/math" xmlns:v="urn:schemas-microsoft-com:vml" xmlns:wp14="http://schemas.microsoft.com/office/word/2010/wordprocessingDrawing" xmlns:wp="http://schemas.openxmlformats.org/drawingml/2006/wordprocessingDrawing" xmlns:w10="urn:schemas-microsoft-com:office:word" xmlns:w="http://schemas.openxmlformats.org/wordprocessingml/2006/main" xmlns:w14="http://schemas.microsoft.com/office/word/2010/wordml" xmlns:w15="http://schemas.microsoft.com/office/word/2012/wordml" xmlns:w16se="http://schemas.microsoft.com/office/word/2015/wordml/symex" xmlns:wpg="http://schemas.microsoft.com/office/word/2010/wordprocessingGroup" xmlns:wpi="http://schemas.microsoft.com/office/word/2010/wordprocessingInk" xmlns:wne="http://schemas.microsoft.com/office/word/2006/wordml" xmlns:wps="http://schemas.microsoft.com/office/word/2010/wordprocessingShape" mc:Ignorable="w14 w15 w16se wp14">
+  <w:sdt>
+    <w:sdtPr>
+      <w:id w:val="-2023384668"/>
+      <w:docPartObj>
+        <w:docPartGallery w:val="Page Numbers (Bottom of Page)"/>
+        <w:docPartUnique/>
+      </w:docPartObj>
+    </w:sdtPr>
+    <w:sdtContent>
+      <w:p>
+        <w:pPr>
+          <w:pStyle w:val="Rodap"/>
+          <w:jc w:val="right"/>
+        </w:pPr>
+        <w:r>
+          <w:fldChar w:fldCharType="begin"/>
+        </w:r>
+        <w:r>
+          <w:instrText>PAGE   \* MERGEFORMAT</w:instrText>
+        </w:r>
+        <w:r>
+          <w:fldChar w:fldCharType="separate"/>
+        </w:r>
+        <w:r>
+          <w:rPr>
+            <w:noProof/>
+          </w:rPr>
+          <w:t>9</w:t>
+        </w:r>
+        <w:r>
+          <w:fldChar w:fldCharType="end"/>
+        </w:r>
+      </w:p>
+    </w:sdtContent>
+  </w:sdt>
+  <w:p>
+    <w:pPr>
+      <w:pStyle w:val="Rodap"/>
+      <w:rPr>
+        <w:b/>
+        <w:sz w:val="28"/>
+        <w:szCs w:val="28"/>
+      </w:rPr>
+    </w:pPr>
+  </w:p>
+</w:ftr>
+</file>
+
+<file path=word/footnotes.xml><?xml version="1.0" encoding="utf-8"?>
+<w:footnotes xmlns:wpc="http://schemas.microsoft.com/office/word/2010/wordprocessingCanvas" xmlns:cx="http://schemas.microsoft.com/office/drawing/2014/chartex" xmlns:cx1="http://schemas.microsoft.com/office/drawing/2015/9/8/chartex" xmlns:mc="http://schemas.openxmlformats.org/markup-compatibility/2006" xmlns:o="urn:schemas-microsoft-com:office:office" xmlns:r="http://schemas.openxmlformats.org/officeDocument/2006/relationships" xmlns:m="http://schemas.openxmlformats.org/officeDocument/2006/math" xmlns:v="urn:schemas-microsoft-com:vml" xmlns:wp14="http://schemas.microsoft.com/office/word/2010/wordprocessingDrawing" xmlns:wp="http://schemas.openxmlformats.org/drawingml/2006/wordprocessingDrawing" xmlns:w10="urn:schemas-microsoft-com:office:word" xmlns:w="http://schemas.openxmlformats.org/wordprocessingml/2006/main" xmlns:w14="http://schemas.microsoft.com/office/word/2010/wordml" xmlns:w15="http://schemas.microsoft.com/office/word/2012/wordml" xmlns:w16se="http://schemas.microsoft.com/office/word/2015/wordml/symex" xmlns:wpg="http://schemas.microsoft.com/office/word/2010/wordprocessingGroup" xmlns:wpi="http://schemas.microsoft.com/office/word/2010/wordprocessingInk" xmlns:wne="http://schemas.microsoft.com/office/word/2006/wordml" xmlns:wps="http://schemas.microsoft.com/office/word/2010/wordprocessingShape" mc:Ignorable="w14 w15 w16se wp14">
+  <w:footnote w:type="separator" w:id="-1">
+    <w:p>
+      <w:pPr>
+        <w:spacing w:after="0" w:line="240" w:lineRule="auto"/>
+      </w:pPr>
+      <w:r>
+        <w:separator/>
+      </w:r>
+    </w:p>
+  </w:footnote>
+  <w:footnote w:type="continuationSeparator" w:id="0">
+    <w:p>
+      <w:pPr>
+        <w:spacing w:after="0" w:line="240" w:lineRule="auto"/>
+      </w:pPr>
+      <w:r>
+        <w:continuationSeparator/>
+      </w:r>
+    </w:p>
+  </w:footnote>
+</w:footnotes>
+</file>
+
+<file path=word/header1.xml><?xml version="1.0" encoding="utf-8"?>
+<w:hdr xmlns:wpc="http://schemas.microsoft.com/office/word/2010/wordprocessingCanvas" xmlns:cx="http://schemas.microsoft.com/office/drawing/2014/chartex" xmlns:cx1="http://schemas.microsoft.com/office/drawing/2015/9/8/chartex" xmlns:mc="http://schemas.openxmlformats.org/markup-compatibility/2006" xmlns:o="urn:schemas-microsoft-com:office:office" xmlns:r="http://schemas.openxmlformats.org/officeDocument/2006/relationships" xmlns:m="http://schemas.openxmlformats.org/officeDocument/2006/math" xmlns:v="urn:schemas-microsoft-com:vml" xmlns:wp14="http://schemas.microsoft.com/office/word/2010/wordprocessingDrawing" xmlns:wp="http://schemas.openxmlformats.org/drawingml/2006/wordprocessingDrawing" xmlns:w10="urn:schemas-microsoft-com:office:word" xmlns:w="http://schemas.openxmlformats.org/wordprocessingml/2006/main" xmlns:w14="http://schemas.microsoft.com/office/word/2010/wordml" xmlns:w15="http://schemas.microsoft.com/office/word/2012/wordml" xmlns:w16se="http://schemas.microsoft.com/office/word/2015/wordml/symex" xmlns:wpg="http://schemas.microsoft.com/office/word/2010/wordprocessingGroup" xmlns:wpi="http://schemas.microsoft.com/office/word/2010/wordprocessingInk" xmlns:wne="http://schemas.microsoft.com/office/word/2006/wordml" xmlns:wps="http://schemas.microsoft.com/office/word/2010/wordprocessingShape" mc:Ignorable="w14 w15 w16se wp14">
+  <w:p>
+    <w:pPr>
+      <w:pStyle w:val="Cabealho"/>
+      <w:rPr>
+        <w:b/>
+        <w:sz w:val="28"/>
+        <w:szCs w:val="28"/>
+      </w:rPr>
+    </w:pPr>
+    <w:r>
+      <w:rPr>
+        <w:b/>
+        <w:sz w:val="28"/>
+        <w:szCs w:val="28"/>
+      </w:rPr>
+      <w:t>Manual de acesso ao Git</w:t>
+    </w:r>
+    <w:r>
+      <w:rPr>
+        <w:b/>
+        <w:sz w:val="28"/>
+        <w:szCs w:val="28"/>
+      </w:rPr>
+      <w:t>Hub</w:t>
+    </w:r>
+  </w:p>
+  <w:p>
+    <w:pPr>
+      <w:pStyle w:val="Cabealho"/>
+      <w:rPr>
+        <w:color w:val="8EAADB" w:themeColor="accent5" w:themeTint="99"/>
+      </w:rPr>
+    </w:pPr>
+  </w:p>
+</w:hdr>
 </file>
 
 <file path=word/numbering.xml><?xml version="1.0" encoding="utf-8"?>
@@ -5007,7 +5148,584 @@
       <w:u w:val="single"/>
     </w:rPr>
   </w:style>
+  <w:style w:type="paragraph" w:styleId="Cabealho">
+    <w:name w:val="header"/>
+    <w:basedOn w:val="Normal"/>
+    <w:link w:val="CabealhoChar"/>
+    <w:uiPriority w:val="99"/>
+    <w:unhideWhenUsed/>
+    <w:rsid w:val="00876F3D"/>
+    <w:pPr>
+      <w:tabs>
+        <w:tab w:val="center" w:pos="4252"/>
+        <w:tab w:val="right" w:pos="8504"/>
+      </w:tabs>
+      <w:spacing w:after="0" w:line="240" w:lineRule="auto"/>
+    </w:pPr>
+  </w:style>
+  <w:style w:type="character" w:customStyle="1" w:styleId="CabealhoChar">
+    <w:name w:val="Cabeçalho Char"/>
+    <w:basedOn w:val="Fontepargpadro"/>
+    <w:link w:val="Cabealho"/>
+    <w:uiPriority w:val="99"/>
+    <w:rsid w:val="00876F3D"/>
+  </w:style>
+  <w:style w:type="paragraph" w:styleId="Rodap">
+    <w:name w:val="footer"/>
+    <w:basedOn w:val="Normal"/>
+    <w:link w:val="RodapChar"/>
+    <w:uiPriority w:val="99"/>
+    <w:unhideWhenUsed/>
+    <w:rsid w:val="00876F3D"/>
+    <w:pPr>
+      <w:tabs>
+        <w:tab w:val="center" w:pos="4252"/>
+        <w:tab w:val="right" w:pos="8504"/>
+      </w:tabs>
+      <w:spacing w:after="0" w:line="240" w:lineRule="auto"/>
+    </w:pPr>
+  </w:style>
+  <w:style w:type="character" w:customStyle="1" w:styleId="RodapChar">
+    <w:name w:val="Rodapé Char"/>
+    <w:basedOn w:val="Fontepargpadro"/>
+    <w:link w:val="Rodap"/>
+    <w:uiPriority w:val="99"/>
+    <w:rsid w:val="00876F3D"/>
+  </w:style>
 </w:styles>
+</file>
+
+<file path=word/glossary/document.xml><?xml version="1.0" encoding="utf-8"?>
+<w:glossaryDocument xmlns:wpc="http://schemas.microsoft.com/office/word/2010/wordprocessingCanvas" xmlns:cx="http://schemas.microsoft.com/office/drawing/2014/chartex" xmlns:cx1="http://schemas.microsoft.com/office/drawing/2015/9/8/chartex" xmlns:mc="http://schemas.openxmlformats.org/markup-compatibility/2006" xmlns:o="urn:schemas-microsoft-com:office:office" xmlns:r="http://schemas.openxmlformats.org/officeDocument/2006/relationships" xmlns:m="http://schemas.openxmlformats.org/officeDocument/2006/math" xmlns:v="urn:schemas-microsoft-com:vml" xmlns:wp14="http://schemas.microsoft.com/office/word/2010/wordprocessingDrawing" xmlns:wp="http://schemas.openxmlformats.org/drawingml/2006/wordprocessingDrawing" xmlns:w10="urn:schemas-microsoft-com:office:word" xmlns:w="http://schemas.openxmlformats.org/wordprocessingml/2006/main" xmlns:w14="http://schemas.microsoft.com/office/word/2010/wordml" xmlns:w15="http://schemas.microsoft.com/office/word/2012/wordml" xmlns:w16se="http://schemas.microsoft.com/office/word/2015/wordml/symex" xmlns:wpg="http://schemas.microsoft.com/office/word/2010/wordprocessingGroup" xmlns:wpi="http://schemas.microsoft.com/office/word/2010/wordprocessingInk" xmlns:wne="http://schemas.microsoft.com/office/word/2006/wordml" xmlns:wps="http://schemas.microsoft.com/office/word/2010/wordprocessingShape" mc:Ignorable="w14 w15 w16se wp14"/>
+</file>
+
+<file path=word/glossary/fontTable.xml><?xml version="1.0" encoding="utf-8"?>
+<w:fonts xmlns:mc="http://schemas.openxmlformats.org/markup-compatibility/2006" xmlns:r="http://schemas.openxmlformats.org/officeDocument/2006/relationships" xmlns:w="http://schemas.openxmlformats.org/wordprocessingml/2006/main" xmlns:w14="http://schemas.microsoft.com/office/word/2010/wordml" xmlns:w15="http://schemas.microsoft.com/office/word/2012/wordml" xmlns:w16se="http://schemas.microsoft.com/office/word/2015/wordml/symex" mc:Ignorable="w14 w15 w16se">
+  <w:font w:name="Symbol">
+    <w:panose1 w:val="05050102010706020507"/>
+    <w:charset w:val="02"/>
+    <w:family w:val="roman"/>
+    <w:pitch w:val="variable"/>
+    <w:sig w:usb0="00000000" w:usb1="10000000" w:usb2="00000000" w:usb3="00000000" w:csb0="80000000" w:csb1="00000000"/>
+  </w:font>
+  <w:font w:name="Times New Roman">
+    <w:panose1 w:val="02020603050405020304"/>
+    <w:charset w:val="00"/>
+    <w:family w:val="roman"/>
+    <w:pitch w:val="variable"/>
+    <w:sig w:usb0="E0002AFF" w:usb1="C0007841" w:usb2="00000009" w:usb3="00000000" w:csb0="000001FF" w:csb1="00000000"/>
+  </w:font>
+  <w:font w:name="Courier New">
+    <w:panose1 w:val="02070309020205020404"/>
+    <w:charset w:val="00"/>
+    <w:family w:val="modern"/>
+    <w:pitch w:val="fixed"/>
+    <w:sig w:usb0="E0002EFF" w:usb1="C0007843" w:usb2="00000009" w:usb3="00000000" w:csb0="000001FF" w:csb1="00000000"/>
+  </w:font>
+  <w:font w:name="Wingdings">
+    <w:panose1 w:val="05000000000000000000"/>
+    <w:charset w:val="02"/>
+    <w:family w:val="auto"/>
+    <w:pitch w:val="variable"/>
+    <w:sig w:usb0="00000000" w:usb1="10000000" w:usb2="00000000" w:usb3="00000000" w:csb0="80000000" w:csb1="00000000"/>
+  </w:font>
+  <w:font w:name="Calibri">
+    <w:panose1 w:val="020F0502020204030204"/>
+    <w:charset w:val="00"/>
+    <w:family w:val="swiss"/>
+    <w:pitch w:val="variable"/>
+    <w:sig w:usb0="E0002AFF" w:usb1="4000ACFF" w:usb2="00000001" w:usb3="00000000" w:csb0="000001FF" w:csb1="00000000"/>
+  </w:font>
+  <w:font w:name="Lucida Console">
+    <w:panose1 w:val="020B0609040504020204"/>
+    <w:charset w:val="00"/>
+    <w:family w:val="modern"/>
+    <w:pitch w:val="fixed"/>
+    <w:sig w:usb0="8000028F" w:usb1="00001800" w:usb2="00000000" w:usb3="00000000" w:csb0="0000001F" w:csb1="00000000"/>
+  </w:font>
+  <w:font w:name="Calibri Light">
+    <w:panose1 w:val="020F0302020204030204"/>
+    <w:charset w:val="00"/>
+    <w:family w:val="swiss"/>
+    <w:pitch w:val="variable"/>
+    <w:sig w:usb0="A0002AEF" w:usb1="4000207B" w:usb2="00000000" w:usb3="00000000" w:csb0="000001FF" w:csb1="00000000"/>
+  </w:font>
+</w:fonts>
+</file>
+
+<file path=word/glossary/settings.xml><?xml version="1.0" encoding="utf-8"?>
+<w:settings xmlns:mc="http://schemas.openxmlformats.org/markup-compatibility/2006" xmlns:o="urn:schemas-microsoft-com:office:office" xmlns:r="http://schemas.openxmlformats.org/officeDocument/2006/relationships" xmlns:m="http://schemas.openxmlformats.org/officeDocument/2006/math" xmlns:v="urn:schemas-microsoft-com:vml" xmlns:w10="urn:schemas-microsoft-com:office:word" xmlns:w="http://schemas.openxmlformats.org/wordprocessingml/2006/main" xmlns:w14="http://schemas.microsoft.com/office/word/2010/wordml" xmlns:w15="http://schemas.microsoft.com/office/word/2012/wordml" xmlns:w16se="http://schemas.microsoft.com/office/word/2015/wordml/symex" xmlns:sl="http://schemas.openxmlformats.org/schemaLibrary/2006/main" mc:Ignorable="w14 w15 w16se">
+  <w:view w:val="normal"/>
+  <w:defaultTabStop w:val="708"/>
+  <w:hyphenationZone w:val="425"/>
+  <w:characterSpacingControl w:val="doNotCompress"/>
+  <w:compat>
+    <w:useFELayout/>
+    <w:compatSetting w:name="compatibilityMode" w:uri="http://schemas.microsoft.com/office/word" w:val="15"/>
+    <w:compatSetting w:name="overrideTableStyleFontSizeAndJustification" w:uri="http://schemas.microsoft.com/office/word" w:val="1"/>
+    <w:compatSetting w:name="enableOpenTypeFeatures" w:uri="http://schemas.microsoft.com/office/word" w:val="1"/>
+    <w:compatSetting w:name="doNotFlipMirrorIndents" w:uri="http://schemas.microsoft.com/office/word" w:val="1"/>
+    <w:compatSetting w:name="differentiateMultirowTableHeaders" w:uri="http://schemas.microsoft.com/office/word" w:val="1"/>
+  </w:compat>
+  <w:rsids>
+    <w:rsidRoot w:val="00CC4450"/>
+    <w:rsid w:val="001000FE"/>
+    <w:rsid w:val="00CC4450"/>
+  </w:rsids>
+  <m:mathPr>
+    <m:mathFont m:val="Cambria Math"/>
+    <m:brkBin m:val="before"/>
+    <m:brkBinSub m:val="--"/>
+    <m:smallFrac m:val="0"/>
+    <m:dispDef/>
+    <m:lMargin m:val="0"/>
+    <m:rMargin m:val="0"/>
+    <m:defJc m:val="centerGroup"/>
+    <m:wrapIndent m:val="1440"/>
+    <m:intLim m:val="subSup"/>
+    <m:naryLim m:val="undOvr"/>
+  </m:mathPr>
+  <w:themeFontLang w:val="pt-BR"/>
+  <w:clrSchemeMapping w:bg1="light1" w:t1="dark1" w:bg2="light2" w:t2="dark2" w:accent1="accent1" w:accent2="accent2" w:accent3="accent3" w:accent4="accent4" w:accent5="accent5" w:accent6="accent6" w:hyperlink="hyperlink" w:followedHyperlink="followedHyperlink"/>
+  <w:decimalSymbol w:val=","/>
+  <w:listSeparator w:val=";"/>
+  <w15:chartTrackingRefBased/>
+</w:settings>
+</file>
+
+<file path=word/glossary/styles.xml><?xml version="1.0" encoding="utf-8"?>
+<w:styles xmlns:mc="http://schemas.openxmlformats.org/markup-compatibility/2006" xmlns:r="http://schemas.openxmlformats.org/officeDocument/2006/relationships" xmlns:w="http://schemas.openxmlformats.org/wordprocessingml/2006/main" xmlns:w14="http://schemas.microsoft.com/office/word/2010/wordml" xmlns:w15="http://schemas.microsoft.com/office/word/2012/wordml" xmlns:w16se="http://schemas.microsoft.com/office/word/2015/wordml/symex" mc:Ignorable="w14 w15 w16se">
+  <w:docDefaults>
+    <w:rPrDefault>
+      <w:rPr>
+        <w:rFonts w:asciiTheme="minorHAnsi" w:eastAsiaTheme="minorEastAsia" w:hAnsiTheme="minorHAnsi" w:cstheme="minorBidi"/>
+        <w:sz w:val="22"/>
+        <w:szCs w:val="22"/>
+        <w:lang w:val="pt-BR" w:eastAsia="pt-BR" w:bidi="ar-SA"/>
+      </w:rPr>
+    </w:rPrDefault>
+    <w:pPrDefault>
+      <w:pPr>
+        <w:spacing w:after="160" w:line="259" w:lineRule="auto"/>
+      </w:pPr>
+    </w:pPrDefault>
+  </w:docDefaults>
+  <w:latentStyles w:defLockedState="0" w:defUIPriority="99" w:defSemiHidden="0" w:defUnhideWhenUsed="0" w:defQFormat="0" w:count="371">
+    <w:lsdException w:name="Normal" w:uiPriority="0" w:qFormat="1"/>
+    <w:lsdException w:name="heading 1" w:uiPriority="9" w:qFormat="1"/>
+    <w:lsdException w:name="heading 2" w:semiHidden="1" w:uiPriority="9" w:unhideWhenUsed="1" w:qFormat="1"/>
+    <w:lsdException w:name="heading 3" w:semiHidden="1" w:uiPriority="9" w:unhideWhenUsed="1" w:qFormat="1"/>
+    <w:lsdException w:name="heading 4" w:semiHidden="1" w:uiPriority="9" w:unhideWhenUsed="1" w:qFormat="1"/>
+    <w:lsdException w:name="heading 5" w:semiHidden="1" w:uiPriority="9" w:unhideWhenUsed="1" w:qFormat="1"/>
+    <w:lsdException w:name="heading 6" w:semiHidden="1" w:uiPriority="9" w:unhideWhenUsed="1" w:qFormat="1"/>
+    <w:lsdException w:name="heading 7" w:semiHidden="1" w:uiPriority="9" w:unhideWhenUsed="1" w:qFormat="1"/>
+    <w:lsdException w:name="heading 8" w:semiHidden="1" w:uiPriority="9" w:unhideWhenUsed="1" w:qFormat="1"/>
+    <w:lsdException w:name="heading 9" w:semiHidden="1" w:uiPriority="9" w:unhideWhenUsed="1" w:qFormat="1"/>
+    <w:lsdException w:name="index 1" w:semiHidden="1" w:unhideWhenUsed="1"/>
+    <w:lsdException w:name="index 2" w:semiHidden="1" w:unhideWhenUsed="1"/>
+    <w:lsdException w:name="index 3" w:semiHidden="1" w:unhideWhenUsed="1"/>
+    <w:lsdException w:name="index 4" w:semiHidden="1" w:unhideWhenUsed="1"/>
+    <w:lsdException w:name="index 5" w:semiHidden="1" w:unhideWhenUsed="1"/>
+    <w:lsdException w:name="index 6" w:semiHidden="1" w:unhideWhenUsed="1"/>
+    <w:lsdException w:name="index 7" w:semiHidden="1" w:unhideWhenUsed="1"/>
+    <w:lsdException w:name="index 8" w:semiHidden="1" w:unhideWhenUsed="1"/>
+    <w:lsdException w:name="index 9" w:semiHidden="1" w:unhideWhenUsed="1"/>
+    <w:lsdException w:name="toc 1" w:semiHidden="1" w:uiPriority="39" w:unhideWhenUsed="1"/>
+    <w:lsdException w:name="toc 2" w:semiHidden="1" w:uiPriority="39" w:unhideWhenUsed="1"/>
+    <w:lsdException w:name="toc 3" w:semiHidden="1" w:uiPriority="39" w:unhideWhenUsed="1"/>
+    <w:lsdException w:name="toc 4" w:semiHidden="1" w:uiPriority="39" w:unhideWhenUsed="1"/>
+    <w:lsdException w:name="toc 5" w:semiHidden="1" w:uiPriority="39" w:unhideWhenUsed="1"/>
+    <w:lsdException w:name="toc 6" w:semiHidden="1" w:uiPriority="39" w:unhideWhenUsed="1"/>
+    <w:lsdException w:name="toc 7" w:semiHidden="1" w:uiPriority="39" w:unhideWhenUsed="1"/>
+    <w:lsdException w:name="toc 8" w:semiHidden="1" w:uiPriority="39" w:unhideWhenUsed="1"/>
+    <w:lsdException w:name="toc 9" w:semiHidden="1" w:uiPriority="39" w:unhideWhenUsed="1"/>
+    <w:lsdException w:name="Normal Indent" w:semiHidden="1" w:unhideWhenUsed="1"/>
+    <w:lsdException w:name="footnote text" w:semiHidden="1" w:unhideWhenUsed="1"/>
+    <w:lsdException w:name="annotation text" w:semiHidden="1" w:unhideWhenUsed="1"/>
+    <w:lsdException w:name="header" w:semiHidden="1" w:unhideWhenUsed="1"/>
+    <w:lsdException w:name="footer" w:semiHidden="1" w:unhideWhenUsed="1"/>
+    <w:lsdException w:name="index heading" w:semiHidden="1" w:unhideWhenUsed="1"/>
+    <w:lsdException w:name="caption" w:semiHidden="1" w:uiPriority="35" w:unhideWhenUsed="1" w:qFormat="1"/>
+    <w:lsdException w:name="table of figures" w:semiHidden="1" w:unhideWhenUsed="1"/>
+    <w:lsdException w:name="envelope address" w:semiHidden="1" w:unhideWhenUsed="1"/>
+    <w:lsdException w:name="envelope return" w:semiHidden="1" w:unhideWhenUsed="1"/>
+    <w:lsdException w:name="footnote reference" w:semiHidden="1" w:unhideWhenUsed="1"/>
+    <w:lsdException w:name="annotation reference" w:semiHidden="1" w:unhideWhenUsed="1"/>
+    <w:lsdException w:name="line number" w:semiHidden="1" w:unhideWhenUsed="1"/>
+    <w:lsdException w:name="page number" w:semiHidden="1" w:unhideWhenUsed="1"/>
+    <w:lsdException w:name="endnote reference" w:semiHidden="1" w:unhideWhenUsed="1"/>
+    <w:lsdException w:name="endnote text" w:semiHidden="1" w:unhideWhenUsed="1"/>
+    <w:lsdException w:name="table of authorities" w:semiHidden="1" w:unhideWhenUsed="1"/>
+    <w:lsdException w:name="macro" w:semiHidden="1" w:unhideWhenUsed="1"/>
+    <w:lsdException w:name="toa heading" w:semiHidden="1" w:unhideWhenUsed="1"/>
+    <w:lsdException w:name="List" w:semiHidden="1" w:unhideWhenUsed="1"/>
+    <w:lsdException w:name="List Bullet" w:semiHidden="1" w:unhideWhenUsed="1"/>
+    <w:lsdException w:name="List Number" w:semiHidden="1" w:unhideWhenUsed="1"/>
+    <w:lsdException w:name="List 2" w:semiHidden="1" w:unhideWhenUsed="1"/>
+    <w:lsdException w:name="List 3" w:semiHidden="1" w:unhideWhenUsed="1"/>
+    <w:lsdException w:name="List 4" w:semiHidden="1" w:unhideWhenUsed="1"/>
+    <w:lsdException w:name="List 5" w:semiHidden="1" w:unhideWhenUsed="1"/>
+    <w:lsdException w:name="List Bullet 2" w:semiHidden="1" w:unhideWhenUsed="1"/>
+    <w:lsdException w:name="List Bullet 3" w:semiHidden="1" w:unhideWhenUsed="1"/>
+    <w:lsdException w:name="List Bullet 4" w:semiHidden="1" w:unhideWhenUsed="1"/>
+    <w:lsdException w:name="List Bullet 5" w:semiHidden="1" w:unhideWhenUsed="1"/>
+    <w:lsdException w:name="List Number 2" w:semiHidden="1" w:unhideWhenUsed="1"/>
+    <w:lsdException w:name="List Number 3" w:semiHidden="1" w:unhideWhenUsed="1"/>
+    <w:lsdException w:name="List Number 4" w:semiHidden="1" w:unhideWhenUsed="1"/>
+    <w:lsdException w:name="List Number 5" w:semiHidden="1" w:unhideWhenUsed="1"/>
+    <w:lsdException w:name="Title" w:uiPriority="10" w:qFormat="1"/>
+    <w:lsdException w:name="Closing" w:semiHidden="1" w:unhideWhenUsed="1"/>
+    <w:lsdException w:name="Signature" w:semiHidden="1" w:unhideWhenUsed="1"/>
+    <w:lsdException w:name="Default Paragraph Font" w:semiHidden="1" w:uiPriority="1" w:unhideWhenUsed="1"/>
+    <w:lsdException w:name="Body Text" w:semiHidden="1" w:unhideWhenUsed="1"/>
+    <w:lsdException w:name="Body Text Indent" w:semiHidden="1" w:unhideWhenUsed="1"/>
+    <w:lsdException w:name="List Continue" w:semiHidden="1" w:unhideWhenUsed="1"/>
+    <w:lsdException w:name="List Continue 2" w:semiHidden="1" w:unhideWhenUsed="1"/>
+    <w:lsdException w:name="List Continue 3" w:semiHidden="1" w:unhideWhenUsed="1"/>
+    <w:lsdException w:name="List Continue 4" w:semiHidden="1" w:unhideWhenUsed="1"/>
+    <w:lsdException w:name="List Continue 5" w:semiHidden="1" w:unhideWhenUsed="1"/>
+    <w:lsdException w:name="Message Header" w:semiHidden="1" w:unhideWhenUsed="1"/>
+    <w:lsdException w:name="Subtitle" w:uiPriority="11" w:qFormat="1"/>
+    <w:lsdException w:name="Salutation" w:semiHidden="1" w:unhideWhenUsed="1"/>
+    <w:lsdException w:name="Date" w:semiHidden="1" w:unhideWhenUsed="1"/>
+    <w:lsdException w:name="Body Text First Indent" w:semiHidden="1" w:unhideWhenUsed="1"/>
+    <w:lsdException w:name="Body Text First Indent 2" w:semiHidden="1" w:unhideWhenUsed="1"/>
+    <w:lsdException w:name="Note Heading" w:semiHidden="1" w:unhideWhenUsed="1"/>
+    <w:lsdException w:name="Body Text 2" w:semiHidden="1" w:unhideWhenUsed="1"/>
+    <w:lsdException w:name="Body Text 3" w:semiHidden="1" w:unhideWhenUsed="1"/>
+    <w:lsdException w:name="Body Text Indent 2" w:semiHidden="1" w:unhideWhenUsed="1"/>
+    <w:lsdException w:name="Body Text Indent 3" w:semiHidden="1" w:unhideWhenUsed="1"/>
+    <w:lsdException w:name="Block Text" w:semiHidden="1" w:unhideWhenUsed="1"/>
+    <w:lsdException w:name="Hyperlink" w:semiHidden="1" w:unhideWhenUsed="1"/>
+    <w:lsdException w:name="FollowedHyperlink" w:semiHidden="1" w:unhideWhenUsed="1"/>
+    <w:lsdException w:name="Strong" w:uiPriority="22" w:qFormat="1"/>
+    <w:lsdException w:name="Emphasis" w:uiPriority="20" w:qFormat="1"/>
+    <w:lsdException w:name="Document Map" w:semiHidden="1" w:unhideWhenUsed="1"/>
+    <w:lsdException w:name="Plain Text" w:semiHidden="1" w:unhideWhenUsed="1"/>
+    <w:lsdException w:name="E-mail Signature" w:semiHidden="1" w:unhideWhenUsed="1"/>
+    <w:lsdException w:name="HTML Top of Form" w:semiHidden="1" w:unhideWhenUsed="1"/>
+    <w:lsdException w:name="HTML Bottom of Form" w:semiHidden="1" w:unhideWhenUsed="1"/>
+    <w:lsdException w:name="Normal (Web)" w:semiHidden="1" w:unhideWhenUsed="1"/>
+    <w:lsdException w:name="HTML Acronym" w:semiHidden="1" w:unhideWhenUsed="1"/>
+    <w:lsdException w:name="HTML Address" w:semiHidden="1" w:unhideWhenUsed="1"/>
+    <w:lsdException w:name="HTML Cite" w:semiHidden="1" w:unhideWhenUsed="1"/>
+    <w:lsdException w:name="HTML Code" w:semiHidden="1" w:unhideWhenUsed="1"/>
+    <w:lsdException w:name="HTML Definition" w:semiHidden="1" w:unhideWhenUsed="1"/>
+    <w:lsdException w:name="HTML Keyboard" w:semiHidden="1" w:unhideWhenUsed="1"/>
+    <w:lsdException w:name="HTML Preformatted" w:semiHidden="1" w:unhideWhenUsed="1"/>
+    <w:lsdException w:name="HTML Sample" w:semiHidden="1" w:unhideWhenUsed="1"/>
+    <w:lsdException w:name="HTML Typewriter" w:semiHidden="1" w:unhideWhenUsed="1"/>
+    <w:lsdException w:name="HTML Variable" w:semiHidden="1" w:unhideWhenUsed="1"/>
+    <w:lsdException w:name="Normal Table" w:semiHidden="1" w:unhideWhenUsed="1"/>
+    <w:lsdException w:name="annotation subject" w:semiHidden="1" w:unhideWhenUsed="1"/>
+    <w:lsdException w:name="No List" w:semiHidden="1" w:unhideWhenUsed="1"/>
+    <w:lsdException w:name="Outline List 1" w:semiHidden="1" w:unhideWhenUsed="1"/>
+    <w:lsdException w:name="Outline List 2" w:semiHidden="1" w:unhideWhenUsed="1"/>
+    <w:lsdException w:name="Outline List 3" w:semiHidden="1" w:unhideWhenUsed="1"/>
+    <w:lsdException w:name="Table Simple 1" w:semiHidden="1" w:unhideWhenUsed="1"/>
+    <w:lsdException w:name="Table Simple 2" w:semiHidden="1" w:unhideWhenUsed="1"/>
+    <w:lsdException w:name="Table Simple 3" w:semiHidden="1" w:unhideWhenUsed="1"/>
+    <w:lsdException w:name="Table Classic 1" w:semiHidden="1" w:unhideWhenUsed="1"/>
+    <w:lsdException w:name="Table Classic 2" w:semiHidden="1" w:unhideWhenUsed="1"/>
+    <w:lsdException w:name="Table Classic 3" w:semiHidden="1" w:unhideWhenUsed="1"/>
+    <w:lsdException w:name="Table Classic 4" w:semiHidden="1" w:unhideWhenUsed="1"/>
+    <w:lsdException w:name="Table Colorful 1" w:semiHidden="1" w:unhideWhenUsed="1"/>
+    <w:lsdException w:name="Table Colorful 2" w:semiHidden="1" w:unhideWhenUsed="1"/>
+    <w:lsdException w:name="Table Colorful 3" w:semiHidden="1" w:unhideWhenUsed="1"/>
+    <w:lsdException w:name="Table Columns 1" w:semiHidden="1" w:unhideWhenUsed="1"/>
+    <w:lsdException w:name="Table Columns 2" w:semiHidden="1" w:unhideWhenUsed="1"/>
+    <w:lsdException w:name="Table Columns 3" w:semiHidden="1" w:unhideWhenUsed="1"/>
+    <w:lsdException w:name="Table Columns 4" w:semiHidden="1" w:unhideWhenUsed="1"/>
+    <w:lsdException w:name="Table Columns 5" w:semiHidden="1" w:unhideWhenUsed="1"/>
+    <w:lsdException w:name="Table Grid 1" w:semiHidden="1" w:unhideWhenUsed="1"/>
+    <w:lsdException w:name="Table Grid 2" w:semiHidden="1" w:unhideWhenUsed="1"/>
+    <w:lsdException w:name="Table Grid 3" w:semiHidden="1" w:unhideWhenUsed="1"/>
+    <w:lsdException w:name="Table Grid 4" w:semiHidden="1" w:unhideWhenUsed="1"/>
+    <w:lsdException w:name="Table Grid 5" w:semiHidden="1" w:unhideWhenUsed="1"/>
+    <w:lsdException w:name="Table Grid 6" w:semiHidden="1" w:unhideWhenUsed="1"/>
+    <w:lsdException w:name="Table Grid 7" w:semiHidden="1" w:unhideWhenUsed="1"/>
+    <w:lsdException w:name="Table Grid 8" w:semiHidden="1" w:unhideWhenUsed="1"/>
+    <w:lsdException w:name="Table List 1" w:semiHidden="1" w:unhideWhenUsed="1"/>
+    <w:lsdException w:name="Table List 2" w:semiHidden="1" w:unhideWhenUsed="1"/>
+    <w:lsdException w:name="Table List 3" w:semiHidden="1" w:unhideWhenUsed="1"/>
+    <w:lsdException w:name="Table List 4" w:semiHidden="1" w:unhideWhenUsed="1"/>
+    <w:lsdException w:name="Table List 5" w:semiHidden="1" w:unhideWhenUsed="1"/>
+    <w:lsdException w:name="Table List 6" w:semiHidden="1" w:unhideWhenUsed="1"/>
+    <w:lsdException w:name="Table List 7" w:semiHidden="1" w:unhideWhenUsed="1"/>
+    <w:lsdException w:name="Table List 8" w:semiHidden="1" w:unhideWhenUsed="1"/>
+    <w:lsdException w:name="Table 3D effects 1" w:semiHidden="1" w:unhideWhenUsed="1"/>
+    <w:lsdException w:name="Table 3D effects 2" w:semiHidden="1" w:unhideWhenUsed="1"/>
+    <w:lsdException w:name="Table 3D effects 3" w:semiHidden="1" w:unhideWhenUsed="1"/>
+    <w:lsdException w:name="Table Contemporary" w:semiHidden="1" w:unhideWhenUsed="1"/>
+    <w:lsdException w:name="Table Elegant" w:semiHidden="1" w:unhideWhenUsed="1"/>
+    <w:lsdException w:name="Table Professional" w:semiHidden="1" w:unhideWhenUsed="1"/>
+    <w:lsdException w:name="Table Subtle 1" w:semiHidden="1" w:unhideWhenUsed="1"/>
+    <w:lsdException w:name="Table Subtle 2" w:semiHidden="1" w:unhideWhenUsed="1"/>
+    <w:lsdException w:name="Table Web 1" w:semiHidden="1" w:unhideWhenUsed="1"/>
+    <w:lsdException w:name="Table Web 2" w:semiHidden="1" w:unhideWhenUsed="1"/>
+    <w:lsdException w:name="Table Web 3" w:semiHidden="1" w:unhideWhenUsed="1"/>
+    <w:lsdException w:name="Balloon Text" w:semiHidden="1" w:unhideWhenUsed="1"/>
+    <w:lsdException w:name="Table Grid" w:uiPriority="39"/>
+    <w:lsdException w:name="Table Theme" w:semiHidden="1" w:unhideWhenUsed="1"/>
+    <w:lsdException w:name="Placeholder Text" w:semiHidden="1"/>
+    <w:lsdException w:name="No Spacing" w:uiPriority="1" w:qFormat="1"/>
+    <w:lsdException w:name="Light Shading" w:uiPriority="60"/>
+    <w:lsdException w:name="Light List" w:uiPriority="61"/>
+    <w:lsdException w:name="Light Grid" w:uiPriority="62"/>
+    <w:lsdException w:name="Medium Shading 1" w:uiPriority="63"/>
+    <w:lsdException w:name="Medium Shading 2" w:uiPriority="64"/>
+    <w:lsdException w:name="Medium List 1" w:uiPriority="65"/>
+    <w:lsdException w:name="Medium List 2" w:uiPriority="66"/>
+    <w:lsdException w:name="Medium Grid 1" w:uiPriority="67"/>
+    <w:lsdException w:name="Medium Grid 2" w:uiPriority="68"/>
+    <w:lsdException w:name="Medium Grid 3" w:uiPriority="69"/>
+    <w:lsdException w:name="Dark List" w:uiPriority="70"/>
+    <w:lsdException w:name="Colorful Shading" w:uiPriority="71"/>
+    <w:lsdException w:name="Colorful List" w:uiPriority="72"/>
+    <w:lsdException w:name="Colorful Grid" w:uiPriority="73"/>
+    <w:lsdException w:name="Light Shading Accent 1" w:uiPriority="60"/>
+    <w:lsdException w:name="Light List Accent 1" w:uiPriority="61"/>
+    <w:lsdException w:name="Light Grid Accent 1" w:uiPriority="62"/>
+    <w:lsdException w:name="Medium Shading 1 Accent 1" w:uiPriority="63"/>
+    <w:lsdException w:name="Medium Shading 2 Accent 1" w:uiPriority="64"/>
+    <w:lsdException w:name="Medium List 1 Accent 1" w:uiPriority="65"/>
+    <w:lsdException w:name="Revision" w:semiHidden="1"/>
+    <w:lsdException w:name="List Paragraph" w:uiPriority="34" w:qFormat="1"/>
+    <w:lsdException w:name="Quote" w:uiPriority="29" w:qFormat="1"/>
+    <w:lsdException w:name="Intense Quote" w:uiPriority="30" w:qFormat="1"/>
+    <w:lsdException w:name="Medium List 2 Accent 1" w:uiPriority="66"/>
+    <w:lsdException w:name="Medium Grid 1 Accent 1" w:uiPriority="67"/>
+    <w:lsdException w:name="Medium Grid 2 Accent 1" w:uiPriority="68"/>
+    <w:lsdException w:name="Medium Grid 3 Accent 1" w:uiPriority="69"/>
+    <w:lsdException w:name="Dark List Accent 1" w:uiPriority="70"/>
+    <w:lsdException w:name="Colorful Shading Accent 1" w:uiPriority="71"/>
+    <w:lsdException w:name="Colorful List Accent 1" w:uiPriority="72"/>
+    <w:lsdException w:name="Colorful Grid Accent 1" w:uiPriority="73"/>
+    <w:lsdException w:name="Light Shading Accent 2" w:uiPriority="60"/>
+    <w:lsdException w:name="Light List Accent 2" w:uiPriority="61"/>
+    <w:lsdException w:name="Light Grid Accent 2" w:uiPriority="62"/>
+    <w:lsdException w:name="Medium Shading 1 Accent 2" w:uiPriority="63"/>
+    <w:lsdException w:name="Medium Shading 2 Accent 2" w:uiPriority="64"/>
+    <w:lsdException w:name="Medium List 1 Accent 2" w:uiPriority="65"/>
+    <w:lsdException w:name="Medium List 2 Accent 2" w:uiPriority="66"/>
+    <w:lsdException w:name="Medium Grid 1 Accent 2" w:uiPriority="67"/>
+    <w:lsdException w:name="Medium Grid 2 Accent 2" w:uiPriority="68"/>
+    <w:lsdException w:name="Medium Grid 3 Accent 2" w:uiPriority="69"/>
+    <w:lsdException w:name="Dark List Accent 2" w:uiPriority="70"/>
+    <w:lsdException w:name="Colorful Shading Accent 2" w:uiPriority="71"/>
+    <w:lsdException w:name="Colorful List Accent 2" w:uiPriority="72"/>
+    <w:lsdException w:name="Colorful Grid Accent 2" w:uiPriority="73"/>
+    <w:lsdException w:name="Light Shading Accent 3" w:uiPriority="60"/>
+    <w:lsdException w:name="Light List Accent 3" w:uiPriority="61"/>
+    <w:lsdException w:name="Light Grid Accent 3" w:uiPriority="62"/>
+    <w:lsdException w:name="Medium Shading 1 Accent 3" w:uiPriority="63"/>
+    <w:lsdException w:name="Medium Shading 2 Accent 3" w:uiPriority="64"/>
+    <w:lsdException w:name="Medium List 1 Accent 3" w:uiPriority="65"/>
+    <w:lsdException w:name="Medium List 2 Accent 3" w:uiPriority="66"/>
+    <w:lsdException w:name="Medium Grid 1 Accent 3" w:uiPriority="67"/>
+    <w:lsdException w:name="Medium Grid 2 Accent 3" w:uiPriority="68"/>
+    <w:lsdException w:name="Medium Grid 3 Accent 3" w:uiPriority="69"/>
+    <w:lsdException w:name="Dark List Accent 3" w:uiPriority="70"/>
+    <w:lsdException w:name="Colorful Shading Accent 3" w:uiPriority="71"/>
+    <w:lsdException w:name="Colorful List Accent 3" w:uiPriority="72"/>
+    <w:lsdException w:name="Colorful Grid Accent 3" w:uiPriority="73"/>
+    <w:lsdException w:name="Light Shading Accent 4" w:uiPriority="60"/>
+    <w:lsdException w:name="Light List Accent 4" w:uiPriority="61"/>
+    <w:lsdException w:name="Light Grid Accent 4" w:uiPriority="62"/>
+    <w:lsdException w:name="Medium Shading 1 Accent 4" w:uiPriority="63"/>
+    <w:lsdException w:name="Medium Shading 2 Accent 4" w:uiPriority="64"/>
+    <w:lsdException w:name="Medium List 1 Accent 4" w:uiPriority="65"/>
+    <w:lsdException w:name="Medium List 2 Accent 4" w:uiPriority="66"/>
+    <w:lsdException w:name="Medium Grid 1 Accent 4" w:uiPriority="67"/>
+    <w:lsdException w:name="Medium Grid 2 Accent 4" w:uiPriority="68"/>
+    <w:lsdException w:name="Medium Grid 3 Accent 4" w:uiPriority="69"/>
+    <w:lsdException w:name="Dark List Accent 4" w:uiPriority="70"/>
+    <w:lsdException w:name="Colorful Shading Accent 4" w:uiPriority="71"/>
+    <w:lsdException w:name="Colorful List Accent 4" w:uiPriority="72"/>
+    <w:lsdException w:name="Colorful Grid Accent 4" w:uiPriority="73"/>
+    <w:lsdException w:name="Light Shading Accent 5" w:uiPriority="60"/>
+    <w:lsdException w:name="Light List Accent 5" w:uiPriority="61"/>
+    <w:lsdException w:name="Light Grid Accent 5" w:uiPriority="62"/>
+    <w:lsdException w:name="Medium Shading 1 Accent 5" w:uiPriority="63"/>
+    <w:lsdException w:name="Medium Shading 2 Accent 5" w:uiPriority="64"/>
+    <w:lsdException w:name="Medium List 1 Accent 5" w:uiPriority="65"/>
+    <w:lsdException w:name="Medium List 2 Accent 5" w:uiPriority="66"/>
+    <w:lsdException w:name="Medium Grid 1 Accent 5" w:uiPriority="67"/>
+    <w:lsdException w:name="Medium Grid 2 Accent 5" w:uiPriority="68"/>
+    <w:lsdException w:name="Medium Grid 3 Accent 5" w:uiPriority="69"/>
+    <w:lsdException w:name="Dark List Accent 5" w:uiPriority="70"/>
+    <w:lsdException w:name="Colorful Shading Accent 5" w:uiPriority="71"/>
+    <w:lsdException w:name="Colorful List Accent 5" w:uiPriority="72"/>
+    <w:lsdException w:name="Colorful Grid Accent 5" w:uiPriority="73"/>
+    <w:lsdException w:name="Light Shading Accent 6" w:uiPriority="60"/>
+    <w:lsdException w:name="Light List Accent 6" w:uiPriority="61"/>
+    <w:lsdException w:name="Light Grid Accent 6" w:uiPriority="62"/>
+    <w:lsdException w:name="Medium Shading 1 Accent 6" w:uiPriority="63"/>
+    <w:lsdException w:name="Medium Shading 2 Accent 6" w:uiPriority="64"/>
+    <w:lsdException w:name="Medium List 1 Accent 6" w:uiPriority="65"/>
+    <w:lsdException w:name="Medium List 2 Accent 6" w:uiPriority="66"/>
+    <w:lsdException w:name="Medium Grid 1 Accent 6" w:uiPriority="67"/>
+    <w:lsdException w:name="Medium Grid 2 Accent 6" w:uiPriority="68"/>
+    <w:lsdException w:name="Medium Grid 3 Accent 6" w:uiPriority="69"/>
+    <w:lsdException w:name="Dark List Accent 6" w:uiPriority="70"/>
+    <w:lsdException w:name="Colorful Shading Accent 6" w:uiPriority="71"/>
+    <w:lsdException w:name="Colorful List Accent 6" w:uiPriority="72"/>
+    <w:lsdException w:name="Colorful Grid Accent 6" w:uiPriority="73"/>
+    <w:lsdException w:name="Subtle Emphasis" w:uiPriority="19" w:qFormat="1"/>
+    <w:lsdException w:name="Intense Emphasis" w:uiPriority="21" w:qFormat="1"/>
+    <w:lsdException w:name="Subtle Reference" w:uiPriority="31" w:qFormat="1"/>
+    <w:lsdException w:name="Intense Reference" w:uiPriority="32" w:qFormat="1"/>
+    <w:lsdException w:name="Book Title" w:uiPriority="33" w:qFormat="1"/>
+    <w:lsdException w:name="Bibliography" w:semiHidden="1" w:uiPriority="37" w:unhideWhenUsed="1"/>
+    <w:lsdException w:name="TOC Heading" w:semiHidden="1" w:uiPriority="39" w:unhideWhenUsed="1" w:qFormat="1"/>
+    <w:lsdException w:name="Plain Table 1" w:uiPriority="41"/>
+    <w:lsdException w:name="Plain Table 2" w:uiPriority="42"/>
+    <w:lsdException w:name="Plain Table 3" w:uiPriority="43"/>
+    <w:lsdException w:name="Plain Table 4" w:uiPriority="44"/>
+    <w:lsdException w:name="Plain Table 5" w:uiPriority="45"/>
+    <w:lsdException w:name="Grid Table Light" w:uiPriority="40"/>
+    <w:lsdException w:name="Grid Table 1 Light" w:uiPriority="46"/>
+    <w:lsdException w:name="Grid Table 2" w:uiPriority="47"/>
+    <w:lsdException w:name="Grid Table 3" w:uiPriority="48"/>
+    <w:lsdException w:name="Grid Table 4" w:uiPriority="49"/>
+    <w:lsdException w:name="Grid Table 5 Dark" w:uiPriority="50"/>
+    <w:lsdException w:name="Grid Table 6 Colorful" w:uiPriority="51"/>
+    <w:lsdException w:name="Grid Table 7 Colorful" w:uiPriority="52"/>
+    <w:lsdException w:name="Grid Table 1 Light Accent 1" w:uiPriority="46"/>
+    <w:lsdException w:name="Grid Table 2 Accent 1" w:uiPriority="47"/>
+    <w:lsdException w:name="Grid Table 3 Accent 1" w:uiPriority="48"/>
+    <w:lsdException w:name="Grid Table 4 Accent 1" w:uiPriority="49"/>
+    <w:lsdException w:name="Grid Table 5 Dark Accent 1" w:uiPriority="50"/>
+    <w:lsdException w:name="Grid Table 6 Colorful Accent 1" w:uiPriority="51"/>
+    <w:lsdException w:name="Grid Table 7 Colorful Accent 1" w:uiPriority="52"/>
+    <w:lsdException w:name="Grid Table 1 Light Accent 2" w:uiPriority="46"/>
+    <w:lsdException w:name="Grid Table 2 Accent 2" w:uiPriority="47"/>
+    <w:lsdException w:name="Grid Table 3 Accent 2" w:uiPriority="48"/>
+    <w:lsdException w:name="Grid Table 4 Accent 2" w:uiPriority="49"/>
+    <w:lsdException w:name="Grid Table 5 Dark Accent 2" w:uiPriority="50"/>
+    <w:lsdException w:name="Grid Table 6 Colorful Accent 2" w:uiPriority="51"/>
+    <w:lsdException w:name="Grid Table 7 Colorful Accent 2" w:uiPriority="52"/>
+    <w:lsdException w:name="Grid Table 1 Light Accent 3" w:uiPriority="46"/>
+    <w:lsdException w:name="Grid Table 2 Accent 3" w:uiPriority="47"/>
+    <w:lsdException w:name="Grid Table 3 Accent 3" w:uiPriority="48"/>
+    <w:lsdException w:name="Grid Table 4 Accent 3" w:uiPriority="49"/>
+    <w:lsdException w:name="Grid Table 5 Dark Accent 3" w:uiPriority="50"/>
+    <w:lsdException w:name="Grid Table 6 Colorful Accent 3" w:uiPriority="51"/>
+    <w:lsdException w:name="Grid Table 7 Colorful Accent 3" w:uiPriority="52"/>
+    <w:lsdException w:name="Grid Table 1 Light Accent 4" w:uiPriority="46"/>
+    <w:lsdException w:name="Grid Table 2 Accent 4" w:uiPriority="47"/>
+    <w:lsdException w:name="Grid Table 3 Accent 4" w:uiPriority="48"/>
+    <w:lsdException w:name="Grid Table 4 Accent 4" w:uiPriority="49"/>
+    <w:lsdException w:name="Grid Table 5 Dark Accent 4" w:uiPriority="50"/>
+    <w:lsdException w:name="Grid Table 6 Colorful Accent 4" w:uiPriority="51"/>
+    <w:lsdException w:name="Grid Table 7 Colorful Accent 4" w:uiPriority="52"/>
+    <w:lsdException w:name="Grid Table 1 Light Accent 5" w:uiPriority="46"/>
+    <w:lsdException w:name="Grid Table 2 Accent 5" w:uiPriority="47"/>
+    <w:lsdException w:name="Grid Table 3 Accent 5" w:uiPriority="48"/>
+    <w:lsdException w:name="Grid Table 4 Accent 5" w:uiPriority="49"/>
+    <w:lsdException w:name="Grid Table 5 Dark Accent 5" w:uiPriority="50"/>
+    <w:lsdException w:name="Grid Table 6 Colorful Accent 5" w:uiPriority="51"/>
+    <w:lsdException w:name="Grid Table 7 Colorful Accent 5" w:uiPriority="52"/>
+    <w:lsdException w:name="Grid Table 1 Light Accent 6" w:uiPriority="46"/>
+    <w:lsdException w:name="Grid Table 2 Accent 6" w:uiPriority="47"/>
+    <w:lsdException w:name="Grid Table 3 Accent 6" w:uiPriority="48"/>
+    <w:lsdException w:name="Grid Table 4 Accent 6" w:uiPriority="49"/>
+    <w:lsdException w:name="Grid Table 5 Dark Accent 6" w:uiPriority="50"/>
+    <w:lsdException w:name="Grid Table 6 Colorful Accent 6" w:uiPriority="51"/>
+    <w:lsdException w:name="Grid Table 7 Colorful Accent 6" w:uiPriority="52"/>
+    <w:lsdException w:name="List Table 1 Light" w:uiPriority="46"/>
+    <w:lsdException w:name="List Table 2" w:uiPriority="47"/>
+    <w:lsdException w:name="List Table 3" w:uiPriority="48"/>
+    <w:lsdException w:name="List Table 4" w:uiPriority="49"/>
+    <w:lsdException w:name="List Table 5 Dark" w:uiPriority="50"/>
+    <w:lsdException w:name="List Table 6 Colorful" w:uiPriority="51"/>
+    <w:lsdException w:name="List Table 7 Colorful" w:uiPriority="52"/>
+    <w:lsdException w:name="List Table 1 Light Accent 1" w:uiPriority="46"/>
+    <w:lsdException w:name="List Table 2 Accent 1" w:uiPriority="47"/>
+    <w:lsdException w:name="List Table 3 Accent 1" w:uiPriority="48"/>
+    <w:lsdException w:name="List Table 4 Accent 1" w:uiPriority="49"/>
+    <w:lsdException w:name="List Table 5 Dark Accent 1" w:uiPriority="50"/>
+    <w:lsdException w:name="List Table 6 Colorful Accent 1" w:uiPriority="51"/>
+    <w:lsdException w:name="List Table 7 Colorful Accent 1" w:uiPriority="52"/>
+    <w:lsdException w:name="List Table 1 Light Accent 2" w:uiPriority="46"/>
+    <w:lsdException w:name="List Table 2 Accent 2" w:uiPriority="47"/>
+    <w:lsdException w:name="List Table 3 Accent 2" w:uiPriority="48"/>
+    <w:lsdException w:name="List Table 4 Accent 2" w:uiPriority="49"/>
+    <w:lsdException w:name="List Table 5 Dark Accent 2" w:uiPriority="50"/>
+    <w:lsdException w:name="List Table 6 Colorful Accent 2" w:uiPriority="51"/>
+    <w:lsdException w:name="List Table 7 Colorful Accent 2" w:uiPriority="52"/>
+    <w:lsdException w:name="List Table 1 Light Accent 3" w:uiPriority="46"/>
+    <w:lsdException w:name="List Table 2 Accent 3" w:uiPriority="47"/>
+    <w:lsdException w:name="List Table 3 Accent 3" w:uiPriority="48"/>
+    <w:lsdException w:name="List Table 4 Accent 3" w:uiPriority="49"/>
+    <w:lsdException w:name="List Table 5 Dark Accent 3" w:uiPriority="50"/>
+    <w:lsdException w:name="List Table 6 Colorful Accent 3" w:uiPriority="51"/>
+    <w:lsdException w:name="List Table 7 Colorful Accent 3" w:uiPriority="52"/>
+    <w:lsdException w:name="List Table 1 Light Accent 4" w:uiPriority="46"/>
+    <w:lsdException w:name="List Table 2 Accent 4" w:uiPriority="47"/>
+    <w:lsdException w:name="List Table 3 Accent 4" w:uiPriority="48"/>
+    <w:lsdException w:name="List Table 4 Accent 4" w:uiPriority="49"/>
+    <w:lsdException w:name="List Table 5 Dark Accent 4" w:uiPriority="50"/>
+    <w:lsdException w:name="List Table 6 Colorful Accent 4" w:uiPriority="51"/>
+    <w:lsdException w:name="List Table 7 Colorful Accent 4" w:uiPriority="52"/>
+    <w:lsdException w:name="List Table 1 Light Accent 5" w:uiPriority="46"/>
+    <w:lsdException w:name="List Table 2 Accent 5" w:uiPriority="47"/>
+    <w:lsdException w:name="List Table 3 Accent 5" w:uiPriority="48"/>
+    <w:lsdException w:name="List Table 4 Accent 5" w:uiPriority="49"/>
+    <w:lsdException w:name="List Table 5 Dark Accent 5" w:uiPriority="50"/>
+    <w:lsdException w:name="List Table 6 Colorful Accent 5" w:uiPriority="51"/>
+    <w:lsdException w:name="List Table 7 Colorful Accent 5" w:uiPriority="52"/>
+    <w:lsdException w:name="List Table 1 Light Accent 6" w:uiPriority="46"/>
+    <w:lsdException w:name="List Table 2 Accent 6" w:uiPriority="47"/>
+    <w:lsdException w:name="List Table 3 Accent 6" w:uiPriority="48"/>
+    <w:lsdException w:name="List Table 4 Accent 6" w:uiPriority="49"/>
+    <w:lsdException w:name="List Table 5 Dark Accent 6" w:uiPriority="50"/>
+    <w:lsdException w:name="List Table 6 Colorful Accent 6" w:uiPriority="51"/>
+    <w:lsdException w:name="List Table 7 Colorful Accent 6" w:uiPriority="52"/>
+  </w:latentStyles>
+  <w:style w:type="paragraph" w:default="1" w:styleId="Normal">
+    <w:name w:val="Normal"/>
+    <w:qFormat/>
+  </w:style>
+  <w:style w:type="character" w:default="1" w:styleId="Fontepargpadro">
+    <w:name w:val="Default Paragraph Font"/>
+    <w:uiPriority w:val="1"/>
+    <w:semiHidden/>
+    <w:unhideWhenUsed/>
+  </w:style>
+  <w:style w:type="table" w:default="1" w:styleId="Tabelanormal">
+    <w:name w:val="Normal Table"/>
+    <w:uiPriority w:val="99"/>
+    <w:semiHidden/>
+    <w:unhideWhenUsed/>
+    <w:tblPr>
+      <w:tblInd w:w="0" w:type="dxa"/>
+      <w:tblCellMar>
+        <w:top w:w="0" w:type="dxa"/>
+        <w:left w:w="108" w:type="dxa"/>
+        <w:bottom w:w="0" w:type="dxa"/>
+        <w:right w:w="108" w:type="dxa"/>
+      </w:tblCellMar>
+    </w:tblPr>
+  </w:style>
+  <w:style w:type="numbering" w:default="1" w:styleId="Semlista">
+    <w:name w:val="No List"/>
+    <w:uiPriority w:val="99"/>
+    <w:semiHidden/>
+    <w:unhideWhenUsed/>
+  </w:style>
+  <w:style w:type="paragraph" w:customStyle="1" w:styleId="46BA23B58AC0419A8C27012B1F58388D">
+    <w:name w:val="46BA23B58AC0419A8C27012B1F58388D"/>
+    <w:rsid w:val="00CC4450"/>
+  </w:style>
+</w:styles>
+</file>
+
+<file path=word/glossary/webSettings.xml><?xml version="1.0" encoding="utf-8"?>
+<w:webSettings xmlns:mc="http://schemas.openxmlformats.org/markup-compatibility/2006" xmlns:r="http://schemas.openxmlformats.org/officeDocument/2006/relationships" xmlns:w="http://schemas.openxmlformats.org/wordprocessingml/2006/main" xmlns:w14="http://schemas.microsoft.com/office/word/2010/wordml" xmlns:w15="http://schemas.microsoft.com/office/word/2012/wordml" xmlns:w16se="http://schemas.microsoft.com/office/word/2015/wordml/symex" mc:Ignorable="w14 w15 w16se">
+  <w:optimizeForBrowser/>
+  <w:allowPNG/>
+</w:webSettings>
 </file>
 
 <file path=word/theme/theme1.xml><?xml version="1.0" encoding="utf-8"?>
@@ -5276,7 +5994,7 @@
 </file>
 
 <file path=customXml/itemProps1.xml><?xml version="1.0" encoding="utf-8"?>
-<ds:datastoreItem xmlns:ds="http://schemas.openxmlformats.org/officeDocument/2006/customXml" ds:itemID="{E9021280-6239-4451-9F78-6851D4406527}">
+<ds:datastoreItem xmlns:ds="http://schemas.openxmlformats.org/officeDocument/2006/customXml" ds:itemID="{2394EAD2-F284-472C-97CD-401FAD5FDBA2}">
   <ds:schemaRefs>
     <ds:schemaRef ds:uri="http://schemas.openxmlformats.org/officeDocument/2006/bibliography"/>
   </ds:schemaRefs>

</xml_diff>

<commit_message>
Adicionado novas imagens do fluxo de atividade
</commit_message>
<xml_diff>
--- a/github.docx
+++ b/github.docx
@@ -37,8 +37,6 @@
         </w:rPr>
         <w:t>.</w:t>
       </w:r>
-      <w:bookmarkStart w:id="0" w:name="_GoBack"/>
-      <w:bookmarkEnd w:id="0"/>
     </w:p>
     <w:p>
       <w:pPr>
@@ -1876,53 +1874,65 @@
         <w:autoSpaceDN w:val="0"/>
         <w:adjustRightInd w:val="0"/>
         <w:spacing w:after="0" w:line="240" w:lineRule="auto"/>
-        <w:ind w:left="708"/>
-        <w:rPr>
-          <w:b/>
-          <w:sz w:val="28"/>
-          <w:szCs w:val="28"/>
-        </w:rPr>
-      </w:pPr>
-      <w:r>
-        <w:rPr>
-          <w:b/>
-          <w:sz w:val="28"/>
-          <w:szCs w:val="28"/>
-        </w:rPr>
-        <w:t xml:space="preserve">Executar o comando </w:t>
-      </w:r>
-      <w:proofErr w:type="spellStart"/>
-      <w:r>
-        <w:rPr>
-          <w:b/>
-          <w:sz w:val="28"/>
-          <w:szCs w:val="28"/>
-        </w:rPr>
-        <w:t>ls</w:t>
-      </w:r>
-      <w:proofErr w:type="spellEnd"/>
-      <w:r>
-        <w:rPr>
-          <w:b/>
-          <w:sz w:val="28"/>
-          <w:szCs w:val="28"/>
-        </w:rPr>
-        <w:t xml:space="preserve"> e verificar se a pasta do projeto clonado está dentro do diretório projeto.</w:t>
-      </w:r>
-    </w:p>
-    <w:p>
-      <w:pPr>
-        <w:autoSpaceDE w:val="0"/>
-        <w:autoSpaceDN w:val="0"/>
-        <w:adjustRightInd w:val="0"/>
-        <w:spacing w:after="0" w:line="240" w:lineRule="auto"/>
-        <w:ind w:left="708"/>
-        <w:rPr>
-          <w:b/>
-          <w:sz w:val="28"/>
-          <w:szCs w:val="28"/>
-        </w:rPr>
-      </w:pPr>
+        <w:ind w:firstLine="708"/>
+        <w:rPr>
+          <w:b/>
+          <w:sz w:val="28"/>
+          <w:szCs w:val="28"/>
+        </w:rPr>
+      </w:pPr>
+      <w:r>
+        <w:rPr>
+          <w:b/>
+          <w:sz w:val="28"/>
+          <w:szCs w:val="28"/>
+        </w:rPr>
+        <w:t xml:space="preserve">Executar o </w:t>
+      </w:r>
+      <w:proofErr w:type="spellStart"/>
+      <w:r>
+        <w:rPr>
+          <w:b/>
+          <w:sz w:val="28"/>
+          <w:szCs w:val="28"/>
+        </w:rPr>
+        <w:t>Git</w:t>
+      </w:r>
+      <w:proofErr w:type="spellEnd"/>
+      <w:r>
+        <w:rPr>
+          <w:b/>
+          <w:sz w:val="28"/>
+          <w:szCs w:val="28"/>
+        </w:rPr>
+        <w:t xml:space="preserve"> </w:t>
+      </w:r>
+      <w:proofErr w:type="spellStart"/>
+      <w:r>
+        <w:rPr>
+          <w:b/>
+          <w:sz w:val="28"/>
+          <w:szCs w:val="28"/>
+        </w:rPr>
+        <w:t>pull</w:t>
+      </w:r>
+      <w:proofErr w:type="spellEnd"/>
+      <w:r>
+        <w:rPr>
+          <w:b/>
+          <w:sz w:val="28"/>
+          <w:szCs w:val="28"/>
+        </w:rPr>
+        <w:t xml:space="preserve"> para atualizar o </w:t>
+      </w:r>
+      <w:r>
+        <w:rPr>
+          <w:b/>
+          <w:sz w:val="28"/>
+          <w:szCs w:val="28"/>
+        </w:rPr>
+        <w:t>projeto.</w:t>
+      </w:r>
     </w:p>
     <w:p>
       <w:pPr>
@@ -2000,13 +2010,532 @@
     </w:p>
     <w:p>
       <w:pPr>
-        <w:ind w:left="360"/>
-        <w:rPr>
-          <w:b/>
-          <w:sz w:val="28"/>
-          <w:szCs w:val="28"/>
-        </w:rPr>
-      </w:pPr>
+        <w:ind w:left="708"/>
+        <w:rPr>
+          <w:b/>
+          <w:sz w:val="28"/>
+          <w:szCs w:val="28"/>
+        </w:rPr>
+      </w:pPr>
+      <w:r>
+        <w:rPr>
+          <w:b/>
+          <w:noProof/>
+          <w:sz w:val="28"/>
+          <w:szCs w:val="28"/>
+          <w:lang w:eastAsia="pt-BR"/>
+        </w:rPr>
+        <w:drawing>
+          <wp:inline distT="0" distB="0" distL="0" distR="0">
+            <wp:extent cx="5400040" cy="3001010"/>
+            <wp:effectExtent l="0" t="0" r="0" b="8890"/>
+            <wp:docPr id="23" name="Imagem 23"/>
+            <wp:cNvGraphicFramePr>
+              <a:graphicFrameLocks xmlns:a="http://schemas.openxmlformats.org/drawingml/2006/main" noChangeAspect="1"/>
+            </wp:cNvGraphicFramePr>
+            <a:graphic xmlns:a="http://schemas.openxmlformats.org/drawingml/2006/main">
+              <a:graphicData uri="http://schemas.openxmlformats.org/drawingml/2006/picture">
+                <pic:pic xmlns:pic="http://schemas.openxmlformats.org/drawingml/2006/picture">
+                  <pic:nvPicPr>
+                    <pic:cNvPr id="23" name="Github14.png"/>
+                    <pic:cNvPicPr/>
+                  </pic:nvPicPr>
+                  <pic:blipFill>
+                    <a:blip r:embed="rId24">
+                      <a:extLst>
+                        <a:ext uri="{28A0092B-C50C-407E-A947-70E740481C1C}">
+                          <a14:useLocalDpi xmlns:a14="http://schemas.microsoft.com/office/drawing/2010/main" val="0"/>
+                        </a:ext>
+                      </a:extLst>
+                    </a:blip>
+                    <a:stretch>
+                      <a:fillRect/>
+                    </a:stretch>
+                  </pic:blipFill>
+                  <pic:spPr>
+                    <a:xfrm>
+                      <a:off x="0" y="0"/>
+                      <a:ext cx="5400040" cy="3001010"/>
+                    </a:xfrm>
+                    <a:prstGeom prst="rect">
+                      <a:avLst/>
+                    </a:prstGeom>
+                  </pic:spPr>
+                </pic:pic>
+              </a:graphicData>
+            </a:graphic>
+          </wp:inline>
+        </w:drawing>
+      </w:r>
+    </w:p>
+    <w:p>
+      <w:pPr>
+        <w:autoSpaceDE w:val="0"/>
+        <w:autoSpaceDN w:val="0"/>
+        <w:adjustRightInd w:val="0"/>
+        <w:spacing w:after="0" w:line="240" w:lineRule="auto"/>
+        <w:ind w:firstLine="708"/>
+        <w:rPr>
+          <w:b/>
+          <w:sz w:val="28"/>
+          <w:szCs w:val="28"/>
+        </w:rPr>
+      </w:pPr>
+      <w:r>
+        <w:rPr>
+          <w:b/>
+          <w:sz w:val="28"/>
+          <w:szCs w:val="28"/>
+        </w:rPr>
+        <w:t xml:space="preserve">Executar o </w:t>
+      </w:r>
+      <w:proofErr w:type="spellStart"/>
+      <w:r>
+        <w:rPr>
+          <w:b/>
+          <w:sz w:val="28"/>
+          <w:szCs w:val="28"/>
+        </w:rPr>
+        <w:t>Git</w:t>
+      </w:r>
+      <w:proofErr w:type="spellEnd"/>
+      <w:r>
+        <w:rPr>
+          <w:b/>
+          <w:sz w:val="28"/>
+          <w:szCs w:val="28"/>
+        </w:rPr>
+        <w:t xml:space="preserve"> </w:t>
+      </w:r>
+      <w:r>
+        <w:rPr>
+          <w:b/>
+          <w:sz w:val="28"/>
+          <w:szCs w:val="28"/>
+        </w:rPr>
+        <w:t>Status verificar se há alterações</w:t>
+      </w:r>
+      <w:r>
+        <w:rPr>
+          <w:b/>
+          <w:sz w:val="28"/>
+          <w:szCs w:val="28"/>
+        </w:rPr>
+        <w:t>.</w:t>
+      </w:r>
+    </w:p>
+    <w:p>
+      <w:pPr>
+        <w:pStyle w:val="PargrafodaLista"/>
+        <w:numPr>
+          <w:ilvl w:val="0"/>
+          <w:numId w:val="2"/>
+        </w:numPr>
+      </w:pPr>
+      <w:proofErr w:type="spellStart"/>
+      <w:r>
+        <w:t>Git</w:t>
+      </w:r>
+      <w:proofErr w:type="spellEnd"/>
+      <w:r>
+        <w:t xml:space="preserve"> status</w:t>
+      </w:r>
+    </w:p>
+    <w:p>
+      <w:pPr>
+        <w:ind w:left="708"/>
+        <w:rPr>
+          <w:b/>
+          <w:sz w:val="28"/>
+          <w:szCs w:val="28"/>
+        </w:rPr>
+      </w:pPr>
+      <w:r>
+        <w:rPr>
+          <w:b/>
+          <w:noProof/>
+          <w:sz w:val="28"/>
+          <w:szCs w:val="28"/>
+          <w:lang w:eastAsia="pt-BR"/>
+        </w:rPr>
+        <w:lastRenderedPageBreak/>
+        <w:drawing>
+          <wp:inline distT="0" distB="0" distL="0" distR="0">
+            <wp:extent cx="5400040" cy="3001010"/>
+            <wp:effectExtent l="0" t="0" r="0" b="8890"/>
+            <wp:docPr id="24" name="Imagem 24"/>
+            <wp:cNvGraphicFramePr>
+              <a:graphicFrameLocks xmlns:a="http://schemas.openxmlformats.org/drawingml/2006/main" noChangeAspect="1"/>
+            </wp:cNvGraphicFramePr>
+            <a:graphic xmlns:a="http://schemas.openxmlformats.org/drawingml/2006/main">
+              <a:graphicData uri="http://schemas.openxmlformats.org/drawingml/2006/picture">
+                <pic:pic xmlns:pic="http://schemas.openxmlformats.org/drawingml/2006/picture">
+                  <pic:nvPicPr>
+                    <pic:cNvPr id="24" name="Github15.png"/>
+                    <pic:cNvPicPr/>
+                  </pic:nvPicPr>
+                  <pic:blipFill>
+                    <a:blip r:embed="rId25">
+                      <a:extLst>
+                        <a:ext uri="{28A0092B-C50C-407E-A947-70E740481C1C}">
+                          <a14:useLocalDpi xmlns:a14="http://schemas.microsoft.com/office/drawing/2010/main" val="0"/>
+                        </a:ext>
+                      </a:extLst>
+                    </a:blip>
+                    <a:stretch>
+                      <a:fillRect/>
+                    </a:stretch>
+                  </pic:blipFill>
+                  <pic:spPr>
+                    <a:xfrm>
+                      <a:off x="0" y="0"/>
+                      <a:ext cx="5400040" cy="3001010"/>
+                    </a:xfrm>
+                    <a:prstGeom prst="rect">
+                      <a:avLst/>
+                    </a:prstGeom>
+                  </pic:spPr>
+                </pic:pic>
+              </a:graphicData>
+            </a:graphic>
+          </wp:inline>
+        </w:drawing>
+      </w:r>
+    </w:p>
+    <w:p>
+      <w:pPr>
+        <w:autoSpaceDE w:val="0"/>
+        <w:autoSpaceDN w:val="0"/>
+        <w:adjustRightInd w:val="0"/>
+        <w:spacing w:after="0" w:line="240" w:lineRule="auto"/>
+        <w:ind w:firstLine="708"/>
+        <w:rPr>
+          <w:b/>
+          <w:sz w:val="28"/>
+          <w:szCs w:val="28"/>
+        </w:rPr>
+      </w:pPr>
+      <w:r>
+        <w:rPr>
+          <w:b/>
+          <w:sz w:val="28"/>
+          <w:szCs w:val="28"/>
+        </w:rPr>
+        <w:t xml:space="preserve">Executar o </w:t>
+      </w:r>
+      <w:proofErr w:type="spellStart"/>
+      <w:r>
+        <w:rPr>
+          <w:b/>
+          <w:sz w:val="28"/>
+          <w:szCs w:val="28"/>
+        </w:rPr>
+        <w:t>Git</w:t>
+      </w:r>
+      <w:proofErr w:type="spellEnd"/>
+      <w:r>
+        <w:rPr>
+          <w:b/>
+          <w:sz w:val="28"/>
+          <w:szCs w:val="28"/>
+        </w:rPr>
+        <w:t xml:space="preserve"> </w:t>
+      </w:r>
+      <w:proofErr w:type="spellStart"/>
+      <w:r>
+        <w:rPr>
+          <w:b/>
+          <w:sz w:val="28"/>
+          <w:szCs w:val="28"/>
+        </w:rPr>
+        <w:t>diff</w:t>
+      </w:r>
+      <w:proofErr w:type="spellEnd"/>
+      <w:r>
+        <w:rPr>
+          <w:b/>
+          <w:sz w:val="28"/>
+          <w:szCs w:val="28"/>
+        </w:rPr>
+        <w:t xml:space="preserve"> para </w:t>
+      </w:r>
+      <w:r>
+        <w:rPr>
+          <w:b/>
+          <w:sz w:val="28"/>
+          <w:szCs w:val="28"/>
+        </w:rPr>
+        <w:t>verificar o que foi alterado</w:t>
+      </w:r>
+      <w:r>
+        <w:rPr>
+          <w:b/>
+          <w:sz w:val="28"/>
+          <w:szCs w:val="28"/>
+        </w:rPr>
+        <w:t>.</w:t>
+      </w:r>
+    </w:p>
+    <w:p>
+      <w:pPr>
+        <w:pStyle w:val="PargrafodaLista"/>
+        <w:numPr>
+          <w:ilvl w:val="0"/>
+          <w:numId w:val="2"/>
+        </w:numPr>
+      </w:pPr>
+      <w:proofErr w:type="spellStart"/>
+      <w:r>
+        <w:t>Git</w:t>
+      </w:r>
+      <w:proofErr w:type="spellEnd"/>
+      <w:r>
+        <w:t xml:space="preserve"> </w:t>
+      </w:r>
+      <w:proofErr w:type="spellStart"/>
+      <w:r>
+        <w:t>diff</w:t>
+      </w:r>
+      <w:proofErr w:type="spellEnd"/>
+      <w:r>
+        <w:t xml:space="preserve"> </w:t>
+      </w:r>
+      <w:proofErr w:type="gramStart"/>
+      <w:r>
+        <w:t>&lt;!—</w:t>
+      </w:r>
+      <w:proofErr w:type="gramEnd"/>
+      <w:r>
+        <w:t>mostra todos arquivos alterados--&gt;</w:t>
+      </w:r>
+    </w:p>
+    <w:p>
+      <w:pPr>
+        <w:ind w:left="708"/>
+      </w:pPr>
+      <w:r>
+        <w:rPr>
+          <w:noProof/>
+          <w:lang w:eastAsia="pt-BR"/>
+        </w:rPr>
+        <w:drawing>
+          <wp:inline distT="0" distB="0" distL="0" distR="0">
+            <wp:extent cx="5400040" cy="3001010"/>
+            <wp:effectExtent l="0" t="0" r="0" b="8890"/>
+            <wp:docPr id="26" name="Imagem 26"/>
+            <wp:cNvGraphicFramePr>
+              <a:graphicFrameLocks xmlns:a="http://schemas.openxmlformats.org/drawingml/2006/main" noChangeAspect="1"/>
+            </wp:cNvGraphicFramePr>
+            <a:graphic xmlns:a="http://schemas.openxmlformats.org/drawingml/2006/main">
+              <a:graphicData uri="http://schemas.openxmlformats.org/drawingml/2006/picture">
+                <pic:pic xmlns:pic="http://schemas.openxmlformats.org/drawingml/2006/picture">
+                  <pic:nvPicPr>
+                    <pic:cNvPr id="26" name="Github16.png"/>
+                    <pic:cNvPicPr/>
+                  </pic:nvPicPr>
+                  <pic:blipFill>
+                    <a:blip r:embed="rId26">
+                      <a:extLst>
+                        <a:ext uri="{28A0092B-C50C-407E-A947-70E740481C1C}">
+                          <a14:useLocalDpi xmlns:a14="http://schemas.microsoft.com/office/drawing/2010/main" val="0"/>
+                        </a:ext>
+                      </a:extLst>
+                    </a:blip>
+                    <a:stretch>
+                      <a:fillRect/>
+                    </a:stretch>
+                  </pic:blipFill>
+                  <pic:spPr>
+                    <a:xfrm>
+                      <a:off x="0" y="0"/>
+                      <a:ext cx="5400040" cy="3001010"/>
+                    </a:xfrm>
+                    <a:prstGeom prst="rect">
+                      <a:avLst/>
+                    </a:prstGeom>
+                  </pic:spPr>
+                </pic:pic>
+              </a:graphicData>
+            </a:graphic>
+          </wp:inline>
+        </w:drawing>
+      </w:r>
+    </w:p>
+    <w:p>
+      <w:pPr>
+        <w:autoSpaceDE w:val="0"/>
+        <w:autoSpaceDN w:val="0"/>
+        <w:adjustRightInd w:val="0"/>
+        <w:spacing w:after="0" w:line="240" w:lineRule="auto"/>
+        <w:ind w:firstLine="708"/>
+        <w:rPr>
+          <w:b/>
+          <w:sz w:val="28"/>
+          <w:szCs w:val="28"/>
+        </w:rPr>
+      </w:pPr>
+      <w:r>
+        <w:rPr>
+          <w:b/>
+          <w:sz w:val="28"/>
+          <w:szCs w:val="28"/>
+        </w:rPr>
+        <w:t xml:space="preserve">Executar o </w:t>
+      </w:r>
+      <w:proofErr w:type="spellStart"/>
+      <w:r>
+        <w:rPr>
+          <w:b/>
+          <w:sz w:val="28"/>
+          <w:szCs w:val="28"/>
+        </w:rPr>
+        <w:t>Git</w:t>
+      </w:r>
+      <w:proofErr w:type="spellEnd"/>
+      <w:r>
+        <w:rPr>
+          <w:b/>
+          <w:sz w:val="28"/>
+          <w:szCs w:val="28"/>
+        </w:rPr>
+        <w:t xml:space="preserve"> </w:t>
+      </w:r>
+      <w:proofErr w:type="spellStart"/>
+      <w:r>
+        <w:rPr>
+          <w:b/>
+          <w:sz w:val="28"/>
+          <w:szCs w:val="28"/>
+        </w:rPr>
+        <w:t>commit</w:t>
+      </w:r>
+      <w:proofErr w:type="spellEnd"/>
+      <w:r>
+        <w:rPr>
+          <w:b/>
+          <w:sz w:val="28"/>
+          <w:szCs w:val="28"/>
+        </w:rPr>
+        <w:t xml:space="preserve"> -m</w:t>
+      </w:r>
+      <w:r>
+        <w:rPr>
+          <w:b/>
+          <w:sz w:val="28"/>
+          <w:szCs w:val="28"/>
+        </w:rPr>
+        <w:t xml:space="preserve"> para </w:t>
+      </w:r>
+      <w:r>
+        <w:rPr>
+          <w:b/>
+          <w:sz w:val="28"/>
+          <w:szCs w:val="28"/>
+        </w:rPr>
+        <w:t>incluir o comentário d</w:t>
+      </w:r>
+      <w:r>
+        <w:rPr>
+          <w:b/>
+          <w:sz w:val="28"/>
+          <w:szCs w:val="28"/>
+        </w:rPr>
+        <w:t>o que foi alterado.</w:t>
+      </w:r>
+    </w:p>
+    <w:p>
+      <w:pPr>
+        <w:pStyle w:val="PargrafodaLista"/>
+        <w:numPr>
+          <w:ilvl w:val="0"/>
+          <w:numId w:val="2"/>
+        </w:numPr>
+      </w:pPr>
+      <w:proofErr w:type="spellStart"/>
+      <w:r>
+        <w:t>Git</w:t>
+      </w:r>
+      <w:proofErr w:type="spellEnd"/>
+      <w:r>
+        <w:t xml:space="preserve"> </w:t>
+      </w:r>
+      <w:proofErr w:type="spellStart"/>
+      <w:r>
+        <w:t>commit</w:t>
+      </w:r>
+      <w:proofErr w:type="spellEnd"/>
+      <w:r>
+        <w:t xml:space="preserve"> –m “alterando o arquivo index”</w:t>
+      </w:r>
+      <w:r>
+        <w:t>.</w:t>
+      </w:r>
+    </w:p>
+    <w:p>
+      <w:pPr>
+        <w:pStyle w:val="PargrafodaLista"/>
+        <w:ind w:left="1068"/>
+      </w:pPr>
+      <w:r>
+        <w:rPr>
+          <w:noProof/>
+          <w:lang w:eastAsia="pt-BR"/>
+        </w:rPr>
+        <w:lastRenderedPageBreak/>
+        <w:drawing>
+          <wp:inline distT="0" distB="0" distL="0" distR="0">
+            <wp:extent cx="5400040" cy="3001010"/>
+            <wp:effectExtent l="0" t="0" r="0" b="8890"/>
+            <wp:docPr id="27" name="Imagem 27"/>
+            <wp:cNvGraphicFramePr>
+              <a:graphicFrameLocks xmlns:a="http://schemas.openxmlformats.org/drawingml/2006/main" noChangeAspect="1"/>
+            </wp:cNvGraphicFramePr>
+            <a:graphic xmlns:a="http://schemas.openxmlformats.org/drawingml/2006/main">
+              <a:graphicData uri="http://schemas.openxmlformats.org/drawingml/2006/picture">
+                <pic:pic xmlns:pic="http://schemas.openxmlformats.org/drawingml/2006/picture">
+                  <pic:nvPicPr>
+                    <pic:cNvPr id="27" name="Github17.png"/>
+                    <pic:cNvPicPr/>
+                  </pic:nvPicPr>
+                  <pic:blipFill>
+                    <a:blip r:embed="rId27">
+                      <a:extLst>
+                        <a:ext uri="{28A0092B-C50C-407E-A947-70E740481C1C}">
+                          <a14:useLocalDpi xmlns:a14="http://schemas.microsoft.com/office/drawing/2010/main" val="0"/>
+                        </a:ext>
+                      </a:extLst>
+                    </a:blip>
+                    <a:stretch>
+                      <a:fillRect/>
+                    </a:stretch>
+                  </pic:blipFill>
+                  <pic:spPr>
+                    <a:xfrm>
+                      <a:off x="0" y="0"/>
+                      <a:ext cx="5400040" cy="3001010"/>
+                    </a:xfrm>
+                    <a:prstGeom prst="rect">
+                      <a:avLst/>
+                    </a:prstGeom>
+                  </pic:spPr>
+                </pic:pic>
+              </a:graphicData>
+            </a:graphic>
+          </wp:inline>
+        </w:drawing>
+      </w:r>
+    </w:p>
+    <w:p>
+      <w:pPr>
+        <w:ind w:left="708"/>
+        <w:rPr>
+          <w:b/>
+          <w:sz w:val="28"/>
+          <w:szCs w:val="28"/>
+        </w:rPr>
+      </w:pPr>
+      <w:bookmarkStart w:id="0" w:name="_GoBack"/>
+      <w:bookmarkEnd w:id="0"/>
     </w:p>
     <w:p>
       <w:pPr>
@@ -3061,89 +3590,7 @@
           <w:ilvl w:val="0"/>
           <w:numId w:val="2"/>
         </w:numPr>
-        <w:autoSpaceDE w:val="0"/>
-        <w:autoSpaceDN w:val="0"/>
-        <w:adjustRightInd w:val="0"/>
-        <w:spacing w:after="0" w:line="240" w:lineRule="auto"/>
-        <w:rPr>
-          <w:rFonts w:ascii="Lucida Console" w:hAnsi="Lucida Console" w:cs="Lucida Console"/>
-          <w:sz w:val="18"/>
-          <w:szCs w:val="18"/>
-        </w:rPr>
-      </w:pPr>
-      <w:proofErr w:type="spellStart"/>
-      <w:r>
-        <w:rPr>
-          <w:rFonts w:ascii="Lucida Console" w:hAnsi="Lucida Console" w:cs="Lucida Console"/>
-          <w:sz w:val="18"/>
-          <w:szCs w:val="18"/>
-        </w:rPr>
-        <w:t>git</w:t>
-      </w:r>
-      <w:proofErr w:type="spellEnd"/>
-      <w:r>
-        <w:rPr>
-          <w:rFonts w:ascii="Lucida Console" w:hAnsi="Lucida Console" w:cs="Lucida Console"/>
-          <w:sz w:val="18"/>
-          <w:szCs w:val="18"/>
-        </w:rPr>
-        <w:t xml:space="preserve"> </w:t>
-      </w:r>
-      <w:proofErr w:type="spellStart"/>
-      <w:r>
-        <w:rPr>
-          <w:rFonts w:ascii="Lucida Console" w:hAnsi="Lucida Console" w:cs="Lucida Console"/>
-          <w:sz w:val="18"/>
-          <w:szCs w:val="18"/>
-        </w:rPr>
-        <w:t>config</w:t>
-      </w:r>
-      <w:proofErr w:type="spellEnd"/>
-      <w:r>
-        <w:rPr>
-          <w:rFonts w:ascii="Lucida Console" w:hAnsi="Lucida Console" w:cs="Lucida Console"/>
-          <w:sz w:val="18"/>
-          <w:szCs w:val="18"/>
-        </w:rPr>
-        <w:t xml:space="preserve"> --global </w:t>
-      </w:r>
-      <w:proofErr w:type="spellStart"/>
-      <w:r>
-        <w:rPr>
-          <w:rFonts w:ascii="Lucida Console" w:hAnsi="Lucida Console" w:cs="Lucida Console"/>
-          <w:sz w:val="18"/>
-          <w:szCs w:val="18"/>
-        </w:rPr>
-        <w:t>user.email</w:t>
-      </w:r>
-      <w:proofErr w:type="spellEnd"/>
-      <w:r>
-        <w:rPr>
-          <w:rFonts w:ascii="Lucida Console" w:hAnsi="Lucida Console" w:cs="Lucida Console"/>
-          <w:sz w:val="18"/>
-          <w:szCs w:val="18"/>
-        </w:rPr>
-        <w:t xml:space="preserve"> </w:t>
-      </w:r>
-      <w:hyperlink r:id="rId24" w:history="1">
-        <w:r>
-          <w:rPr>
-            <w:rStyle w:val="Hyperlink"/>
-            <w:rFonts w:ascii="Lucida Console" w:hAnsi="Lucida Console" w:cs="Lucida Console"/>
-            <w:sz w:val="18"/>
-            <w:szCs w:val="18"/>
-          </w:rPr>
-          <w:t>rogerio.nascto@gmail.com</w:t>
-        </w:r>
-      </w:hyperlink>
-      <w:r>
-        <w:rPr>
-          <w:rFonts w:ascii="Lucida Console" w:hAnsi="Lucida Console" w:cs="Lucida Console"/>
-          <w:sz w:val="18"/>
-          <w:szCs w:val="18"/>
-        </w:rPr>
-        <w:t xml:space="preserve"> &lt;!-- Utilizado uma única vez --&gt;</w:t>
-      </w:r>
+      </w:pPr>
     </w:p>
     <w:p>
       <w:pPr>
@@ -3152,16 +3599,15 @@
           <w:ilvl w:val="0"/>
           <w:numId w:val="2"/>
         </w:numPr>
-        <w:autoSpaceDE w:val="0"/>
-        <w:autoSpaceDN w:val="0"/>
-        <w:adjustRightInd w:val="0"/>
-        <w:spacing w:after="0" w:line="240" w:lineRule="auto"/>
-        <w:rPr>
-          <w:rFonts w:ascii="Lucida Console" w:hAnsi="Lucida Console" w:cs="Lucida Console"/>
-          <w:sz w:val="18"/>
-          <w:szCs w:val="18"/>
-        </w:rPr>
-      </w:pPr>
+      </w:pPr>
+      <w:proofErr w:type="spellStart"/>
+      <w:r>
+        <w:t>Git</w:t>
+      </w:r>
+      <w:proofErr w:type="spellEnd"/>
+      <w:r>
+        <w:t xml:space="preserve"> log</w:t>
+      </w:r>
     </w:p>
     <w:p>
       <w:pPr>
@@ -3170,42 +3616,7 @@
           <w:ilvl w:val="0"/>
           <w:numId w:val="2"/>
         </w:numPr>
-        <w:autoSpaceDE w:val="0"/>
-        <w:autoSpaceDN w:val="0"/>
-        <w:adjustRightInd w:val="0"/>
-        <w:spacing w:after="0" w:line="240" w:lineRule="auto"/>
-        <w:rPr>
-          <w:rFonts w:ascii="Lucida Console" w:hAnsi="Lucida Console" w:cs="Lucida Console"/>
-          <w:sz w:val="18"/>
-          <w:szCs w:val="18"/>
-        </w:rPr>
-      </w:pPr>
-      <w:r>
-        <w:rPr>
-          <w:rFonts w:ascii="Lucida Console" w:hAnsi="Lucida Console" w:cs="Lucida Console"/>
-          <w:sz w:val="18"/>
-          <w:szCs w:val="18"/>
-        </w:rPr>
-        <w:t xml:space="preserve">$ </w:t>
-      </w:r>
-      <w:proofErr w:type="spellStart"/>
-      <w:r>
-        <w:rPr>
-          <w:rFonts w:ascii="Lucida Console" w:hAnsi="Lucida Console" w:cs="Lucida Console"/>
-          <w:sz w:val="18"/>
-          <w:szCs w:val="18"/>
-        </w:rPr>
-        <w:t>git</w:t>
-      </w:r>
-      <w:proofErr w:type="spellEnd"/>
-      <w:r>
-        <w:rPr>
-          <w:rFonts w:ascii="Lucida Console" w:hAnsi="Lucida Console" w:cs="Lucida Console"/>
-          <w:sz w:val="18"/>
-          <w:szCs w:val="18"/>
-        </w:rPr>
-        <w:t xml:space="preserve"> clone https://github.com/jeffersondev/alura-web-design-responsivo.git</w:t>
-      </w:r>
+      </w:pPr>
     </w:p>
     <w:p>
       <w:pPr>
@@ -3214,16 +3625,23 @@
           <w:ilvl w:val="0"/>
           <w:numId w:val="2"/>
         </w:numPr>
-        <w:autoSpaceDE w:val="0"/>
-        <w:autoSpaceDN w:val="0"/>
-        <w:adjustRightInd w:val="0"/>
-        <w:spacing w:after="0" w:line="240" w:lineRule="auto"/>
-        <w:rPr>
-          <w:rFonts w:ascii="Lucida Console" w:hAnsi="Lucida Console" w:cs="Lucida Console"/>
-          <w:sz w:val="18"/>
-          <w:szCs w:val="18"/>
-        </w:rPr>
-      </w:pPr>
+      </w:pPr>
+      <w:proofErr w:type="spellStart"/>
+      <w:r>
+        <w:t>Git</w:t>
+      </w:r>
+      <w:proofErr w:type="spellEnd"/>
+      <w:r>
+        <w:t xml:space="preserve"> </w:t>
+      </w:r>
+      <w:proofErr w:type="spellStart"/>
+      <w:r>
+        <w:t>commit</w:t>
+      </w:r>
+      <w:proofErr w:type="spellEnd"/>
+      <w:r>
+        <w:t xml:space="preserve"> –m “alterando o arquivo index”</w:t>
+      </w:r>
     </w:p>
     <w:p>
       <w:pPr>
@@ -3232,15 +3650,6 @@
           <w:ilvl w:val="0"/>
           <w:numId w:val="2"/>
         </w:numPr>
-        <w:autoSpaceDE w:val="0"/>
-        <w:autoSpaceDN w:val="0"/>
-        <w:adjustRightInd w:val="0"/>
-        <w:spacing w:after="0" w:line="240" w:lineRule="auto"/>
-        <w:rPr>
-          <w:rFonts w:ascii="Lucida Console" w:hAnsi="Lucida Console" w:cs="Lucida Console"/>
-          <w:sz w:val="18"/>
-          <w:szCs w:val="18"/>
-        </w:rPr>
       </w:pPr>
     </w:p>
     <w:p>
@@ -3250,59 +3659,14 @@
           <w:ilvl w:val="0"/>
           <w:numId w:val="2"/>
         </w:numPr>
-        <w:autoSpaceDE w:val="0"/>
-        <w:autoSpaceDN w:val="0"/>
-        <w:adjustRightInd w:val="0"/>
-        <w:spacing w:after="0" w:line="240" w:lineRule="auto"/>
-        <w:rPr>
-          <w:rFonts w:ascii="Lucida Console" w:hAnsi="Lucida Console" w:cs="Lucida Console"/>
-          <w:sz w:val="18"/>
-          <w:szCs w:val="18"/>
-        </w:rPr>
-      </w:pPr>
-      <w:r>
-        <w:rPr>
-          <w:rFonts w:ascii="Lucida Console" w:hAnsi="Lucida Console" w:cs="Lucida Console"/>
-          <w:sz w:val="18"/>
-          <w:szCs w:val="18"/>
-        </w:rPr>
-        <w:t xml:space="preserve">$ </w:t>
-      </w:r>
-      <w:proofErr w:type="spellStart"/>
-      <w:r>
-        <w:rPr>
-          <w:rFonts w:ascii="Lucida Console" w:hAnsi="Lucida Console" w:cs="Lucida Console"/>
-          <w:sz w:val="18"/>
-          <w:szCs w:val="18"/>
-        </w:rPr>
-        <w:t>pwd</w:t>
-      </w:r>
-      <w:proofErr w:type="spellEnd"/>
-      <w:r>
-        <w:rPr>
-          <w:rFonts w:ascii="Lucida Console" w:hAnsi="Lucida Console" w:cs="Lucida Console"/>
-          <w:sz w:val="18"/>
-          <w:szCs w:val="18"/>
-        </w:rPr>
-        <w:t xml:space="preserve"> </w:t>
-      </w:r>
-      <w:proofErr w:type="gramStart"/>
-      <w:r>
-        <w:rPr>
-          <w:rFonts w:ascii="Lucida Console" w:hAnsi="Lucida Console" w:cs="Lucida Console"/>
-          <w:sz w:val="18"/>
-          <w:szCs w:val="18"/>
-        </w:rPr>
-        <w:t>&lt;!—</w:t>
-      </w:r>
-      <w:proofErr w:type="gramEnd"/>
-      <w:r>
-        <w:rPr>
-          <w:rFonts w:ascii="Lucida Console" w:hAnsi="Lucida Console" w:cs="Lucida Console"/>
-          <w:sz w:val="18"/>
-          <w:szCs w:val="18"/>
-        </w:rPr>
-        <w:t>indica a pasta atual --&gt;</w:t>
+      </w:pPr>
+      <w:proofErr w:type="spellStart"/>
+      <w:r>
+        <w:t>Git</w:t>
+      </w:r>
+      <w:proofErr w:type="spellEnd"/>
+      <w:r>
+        <w:t xml:space="preserve"> Show</w:t>
       </w:r>
     </w:p>
     <w:p>
@@ -3312,15 +3676,6 @@
           <w:ilvl w:val="0"/>
           <w:numId w:val="2"/>
         </w:numPr>
-        <w:autoSpaceDE w:val="0"/>
-        <w:autoSpaceDN w:val="0"/>
-        <w:adjustRightInd w:val="0"/>
-        <w:spacing w:after="0" w:line="240" w:lineRule="auto"/>
-        <w:rPr>
-          <w:rFonts w:ascii="Lucida Console" w:hAnsi="Lucida Console" w:cs="Lucida Console"/>
-          <w:sz w:val="18"/>
-          <w:szCs w:val="18"/>
-        </w:rPr>
       </w:pPr>
     </w:p>
     <w:p>
@@ -3330,42 +3685,20 @@
           <w:ilvl w:val="0"/>
           <w:numId w:val="2"/>
         </w:numPr>
-        <w:autoSpaceDE w:val="0"/>
-        <w:autoSpaceDN w:val="0"/>
-        <w:adjustRightInd w:val="0"/>
-        <w:spacing w:after="0" w:line="240" w:lineRule="auto"/>
-        <w:rPr>
-          <w:rFonts w:ascii="Lucida Console" w:hAnsi="Lucida Console" w:cs="Lucida Console"/>
-          <w:sz w:val="18"/>
-          <w:szCs w:val="18"/>
-        </w:rPr>
-      </w:pPr>
-      <w:r>
-        <w:rPr>
-          <w:rFonts w:ascii="Lucida Console" w:hAnsi="Lucida Console" w:cs="Lucida Console"/>
-          <w:sz w:val="18"/>
-          <w:szCs w:val="18"/>
-        </w:rPr>
-        <w:t>/c/</w:t>
-      </w:r>
-      <w:proofErr w:type="spellStart"/>
-      <w:r>
-        <w:rPr>
-          <w:rFonts w:ascii="Lucida Console" w:hAnsi="Lucida Console" w:cs="Lucida Console"/>
-          <w:sz w:val="18"/>
-          <w:szCs w:val="18"/>
-        </w:rPr>
-        <w:t>Users</w:t>
-      </w:r>
-      <w:proofErr w:type="spellEnd"/>
-      <w:r>
-        <w:rPr>
-          <w:rFonts w:ascii="Lucida Console" w:hAnsi="Lucida Console" w:cs="Lucida Console"/>
-          <w:sz w:val="18"/>
-          <w:szCs w:val="18"/>
-        </w:rPr>
-        <w:t>/rogerio.fnascimento2</w:t>
-      </w:r>
+      </w:pPr>
+      <w:proofErr w:type="spellStart"/>
+      <w:r>
+        <w:t>Git</w:t>
+      </w:r>
+      <w:proofErr w:type="spellEnd"/>
+      <w:r>
+        <w:t xml:space="preserve"> </w:t>
+      </w:r>
+      <w:proofErr w:type="spellStart"/>
+      <w:r>
+        <w:t>end</w:t>
+      </w:r>
+      <w:proofErr w:type="spellEnd"/>
     </w:p>
     <w:p>
       <w:pPr>
@@ -3374,15 +3707,6 @@
           <w:ilvl w:val="0"/>
           <w:numId w:val="2"/>
         </w:numPr>
-        <w:autoSpaceDE w:val="0"/>
-        <w:autoSpaceDN w:val="0"/>
-        <w:adjustRightInd w:val="0"/>
-        <w:spacing w:after="0" w:line="240" w:lineRule="auto"/>
-        <w:rPr>
-          <w:rFonts w:ascii="Lucida Console" w:hAnsi="Lucida Console" w:cs="Lucida Console"/>
-          <w:sz w:val="18"/>
-          <w:szCs w:val="18"/>
-        </w:rPr>
       </w:pPr>
     </w:p>
     <w:p>
@@ -3392,34 +3716,7 @@
           <w:ilvl w:val="0"/>
           <w:numId w:val="2"/>
         </w:numPr>
-        <w:autoSpaceDE w:val="0"/>
-        <w:autoSpaceDN w:val="0"/>
-        <w:adjustRightInd w:val="0"/>
-        <w:spacing w:after="0" w:line="240" w:lineRule="auto"/>
-        <w:rPr>
-          <w:rFonts w:ascii="Lucida Console" w:hAnsi="Lucida Console" w:cs="Lucida Console"/>
-          <w:sz w:val="18"/>
-          <w:szCs w:val="18"/>
-        </w:rPr>
-      </w:pPr>
-      <w:r>
-        <w:rPr>
-          <w:rFonts w:ascii="Lucida Console" w:hAnsi="Lucida Console" w:cs="Lucida Console"/>
-          <w:sz w:val="18"/>
-          <w:szCs w:val="18"/>
-        </w:rPr>
-        <w:t xml:space="preserve">$ </w:t>
-      </w:r>
-      <w:proofErr w:type="spellStart"/>
-      <w:r>
-        <w:rPr>
-          <w:rFonts w:ascii="Lucida Console" w:hAnsi="Lucida Console" w:cs="Lucida Console"/>
-          <w:sz w:val="18"/>
-          <w:szCs w:val="18"/>
-        </w:rPr>
-        <w:t>ls</w:t>
-      </w:r>
-      <w:proofErr w:type="spellEnd"/>
+      </w:pPr>
     </w:p>
     <w:p>
       <w:pPr>
@@ -3428,16 +3725,23 @@
           <w:ilvl w:val="0"/>
           <w:numId w:val="2"/>
         </w:numPr>
-        <w:autoSpaceDE w:val="0"/>
-        <w:autoSpaceDN w:val="0"/>
-        <w:adjustRightInd w:val="0"/>
-        <w:spacing w:after="0" w:line="240" w:lineRule="auto"/>
-        <w:rPr>
-          <w:rFonts w:ascii="Lucida Console" w:hAnsi="Lucida Console" w:cs="Lucida Console"/>
-          <w:sz w:val="18"/>
-          <w:szCs w:val="18"/>
-        </w:rPr>
-      </w:pPr>
+      </w:pPr>
+      <w:proofErr w:type="spellStart"/>
+      <w:r>
+        <w:t>Git</w:t>
+      </w:r>
+      <w:proofErr w:type="spellEnd"/>
+      <w:r>
+        <w:t xml:space="preserve"> </w:t>
+      </w:r>
+      <w:proofErr w:type="spellStart"/>
+      <w:r>
+        <w:t>add</w:t>
+      </w:r>
+      <w:proofErr w:type="spellEnd"/>
+      <w:r>
+        <w:t xml:space="preserve"> “nomedoarquivo.html”</w:t>
+      </w:r>
     </w:p>
     <w:p>
       <w:pPr>
@@ -3446,46 +3750,7 @@
           <w:ilvl w:val="0"/>
           <w:numId w:val="2"/>
         </w:numPr>
-        <w:autoSpaceDE w:val="0"/>
-        <w:autoSpaceDN w:val="0"/>
-        <w:adjustRightInd w:val="0"/>
-        <w:spacing w:after="0" w:line="240" w:lineRule="auto"/>
-        <w:rPr>
-          <w:rFonts w:ascii="Lucida Console" w:hAnsi="Lucida Console" w:cs="Lucida Console"/>
-          <w:sz w:val="18"/>
-          <w:szCs w:val="18"/>
-        </w:rPr>
-      </w:pPr>
-      <w:proofErr w:type="spellStart"/>
-      <w:proofErr w:type="gramStart"/>
-      <w:r>
-        <w:rPr>
-          <w:rFonts w:ascii="Lucida Console" w:hAnsi="Lucida Console" w:cs="Lucida Console"/>
-          <w:color w:val="6060FF"/>
-          <w:sz w:val="18"/>
-          <w:szCs w:val="18"/>
-        </w:rPr>
-        <w:t>alura</w:t>
-      </w:r>
-      <w:proofErr w:type="spellEnd"/>
-      <w:proofErr w:type="gramEnd"/>
-      <w:r>
-        <w:rPr>
-          <w:rFonts w:ascii="Lucida Console" w:hAnsi="Lucida Console" w:cs="Lucida Console"/>
-          <w:color w:val="6060FF"/>
-          <w:sz w:val="18"/>
-          <w:szCs w:val="18"/>
-        </w:rPr>
-        <w:t>-web-design-responsivo</w:t>
-      </w:r>
-      <w:r>
-        <w:rPr>
-          <w:rFonts w:ascii="Lucida Console" w:hAnsi="Lucida Console" w:cs="Lucida Console"/>
-          <w:sz w:val="18"/>
-          <w:szCs w:val="18"/>
-        </w:rPr>
-        <w:t>/</w:t>
-      </w:r>
+      </w:pPr>
     </w:p>
     <w:p>
       <w:pPr>
@@ -3494,16 +3759,18 @@
           <w:ilvl w:val="0"/>
           <w:numId w:val="2"/>
         </w:numPr>
-        <w:autoSpaceDE w:val="0"/>
-        <w:autoSpaceDN w:val="0"/>
-        <w:adjustRightInd w:val="0"/>
-        <w:spacing w:after="0" w:line="240" w:lineRule="auto"/>
-        <w:rPr>
-          <w:rFonts w:ascii="Lucida Console" w:hAnsi="Lucida Console" w:cs="Lucida Console"/>
-          <w:sz w:val="18"/>
-          <w:szCs w:val="18"/>
-        </w:rPr>
-      </w:pPr>
+      </w:pPr>
+      <w:r>
+        <w:t xml:space="preserve">Q </w:t>
+      </w:r>
+      <w:proofErr w:type="gramStart"/>
+      <w:r>
+        <w:t>&lt;!--</w:t>
+      </w:r>
+      <w:proofErr w:type="gramEnd"/>
+      <w:r>
+        <w:t xml:space="preserve"> para sair do log.--&gt;</w:t>
+      </w:r>
     </w:p>
     <w:p>
       <w:pPr>
@@ -3512,55 +3779,7 @@
           <w:ilvl w:val="0"/>
           <w:numId w:val="2"/>
         </w:numPr>
-        <w:autoSpaceDE w:val="0"/>
-        <w:autoSpaceDN w:val="0"/>
-        <w:adjustRightInd w:val="0"/>
-        <w:spacing w:after="0" w:line="240" w:lineRule="auto"/>
-        <w:rPr>
-          <w:rFonts w:ascii="Lucida Console" w:hAnsi="Lucida Console" w:cs="Lucida Console"/>
-          <w:color w:val="BFBF00"/>
-          <w:sz w:val="18"/>
-          <w:szCs w:val="18"/>
-        </w:rPr>
-      </w:pPr>
-      <w:proofErr w:type="gramStart"/>
-      <w:r>
-        <w:rPr>
-          <w:rFonts w:ascii="Lucida Console" w:hAnsi="Lucida Console" w:cs="Lucida Console"/>
-          <w:color w:val="00BF00"/>
-          <w:sz w:val="18"/>
-          <w:szCs w:val="18"/>
-        </w:rPr>
-        <w:t>rogerio.fnascimento</w:t>
-      </w:r>
-      <w:proofErr w:type="gramEnd"/>
-      <w:r>
-        <w:rPr>
-          <w:rFonts w:ascii="Lucida Console" w:hAnsi="Lucida Console" w:cs="Lucida Console"/>
-          <w:color w:val="00BF00"/>
-          <w:sz w:val="18"/>
-          <w:szCs w:val="18"/>
-        </w:rPr>
-        <w:t xml:space="preserve">2@TIT0545603W10-1 </w:t>
-      </w:r>
-      <w:r>
-        <w:rPr>
-          <w:rFonts w:ascii="Lucida Console" w:hAnsi="Lucida Console" w:cs="Lucida Console"/>
-          <w:color w:val="BF00BF"/>
-          <w:sz w:val="18"/>
-          <w:szCs w:val="18"/>
-        </w:rPr>
-        <w:t xml:space="preserve">MINGW64 </w:t>
-      </w:r>
-      <w:r>
-        <w:rPr>
-          <w:rFonts w:ascii="Lucida Console" w:hAnsi="Lucida Console" w:cs="Lucida Console"/>
-          <w:color w:val="BFBF00"/>
-          <w:sz w:val="18"/>
-          <w:szCs w:val="18"/>
-        </w:rPr>
-        <w:t>~/projetos</w:t>
-      </w:r>
+      </w:pPr>
     </w:p>
     <w:p>
       <w:pPr>
@@ -3569,17 +3788,31 @@
           <w:ilvl w:val="0"/>
           <w:numId w:val="2"/>
         </w:numPr>
-        <w:autoSpaceDE w:val="0"/>
-        <w:autoSpaceDN w:val="0"/>
-        <w:adjustRightInd w:val="0"/>
-        <w:spacing w:after="0" w:line="240" w:lineRule="auto"/>
-        <w:rPr>
-          <w:rFonts w:ascii="Lucida Console" w:hAnsi="Lucida Console" w:cs="Lucida Console"/>
-          <w:color w:val="BFBF00"/>
-          <w:sz w:val="18"/>
-          <w:szCs w:val="18"/>
-        </w:rPr>
-      </w:pPr>
+      </w:pPr>
+      <w:proofErr w:type="spellStart"/>
+      <w:r>
+        <w:t>Git</w:t>
+      </w:r>
+      <w:proofErr w:type="spellEnd"/>
+      <w:r>
+        <w:t xml:space="preserve"> </w:t>
+      </w:r>
+      <w:proofErr w:type="spellStart"/>
+      <w:r>
+        <w:t>push</w:t>
+      </w:r>
+      <w:proofErr w:type="spellEnd"/>
+      <w:r>
+        <w:t xml:space="preserve"> </w:t>
+      </w:r>
+      <w:proofErr w:type="gramStart"/>
+      <w:r>
+        <w:t>&lt;!—</w:t>
+      </w:r>
+      <w:proofErr w:type="gramEnd"/>
+      <w:r>
+        <w:t xml:space="preserve">salva o arquivo --&gt; </w:t>
+      </w:r>
     </w:p>
     <w:p>
       <w:pPr>
@@ -3588,60 +3821,7 @@
           <w:ilvl w:val="0"/>
           <w:numId w:val="2"/>
         </w:numPr>
-        <w:autoSpaceDE w:val="0"/>
-        <w:autoSpaceDN w:val="0"/>
-        <w:adjustRightInd w:val="0"/>
-        <w:spacing w:after="0" w:line="240" w:lineRule="auto"/>
-        <w:rPr>
-          <w:rFonts w:ascii="Lucida Console" w:hAnsi="Lucida Console" w:cs="Lucida Console"/>
-          <w:sz w:val="18"/>
-          <w:szCs w:val="18"/>
-        </w:rPr>
-      </w:pPr>
-      <w:r>
-        <w:rPr>
-          <w:rFonts w:ascii="Lucida Console" w:hAnsi="Lucida Console" w:cs="Lucida Console"/>
-          <w:sz w:val="18"/>
-          <w:szCs w:val="18"/>
-        </w:rPr>
-        <w:t xml:space="preserve">$ </w:t>
-      </w:r>
-      <w:proofErr w:type="spellStart"/>
-      <w:r>
-        <w:rPr>
-          <w:rFonts w:ascii="Lucida Console" w:hAnsi="Lucida Console" w:cs="Lucida Console"/>
-          <w:sz w:val="18"/>
-          <w:szCs w:val="18"/>
-        </w:rPr>
-        <w:t>cd</w:t>
-      </w:r>
-      <w:proofErr w:type="spellEnd"/>
-      <w:r>
-        <w:rPr>
-          <w:rFonts w:ascii="Lucida Console" w:hAnsi="Lucida Console" w:cs="Lucida Console"/>
-          <w:sz w:val="18"/>
-          <w:szCs w:val="18"/>
-        </w:rPr>
-        <w:t xml:space="preserve"> </w:t>
-      </w:r>
-      <w:proofErr w:type="spellStart"/>
-      <w:r>
-        <w:rPr>
-          <w:rFonts w:ascii="Lucida Console" w:hAnsi="Lucida Console" w:cs="Lucida Console"/>
-          <w:sz w:val="18"/>
-          <w:szCs w:val="18"/>
-        </w:rPr>
-        <w:t>alura</w:t>
-      </w:r>
-      <w:proofErr w:type="spellEnd"/>
-      <w:r>
-        <w:rPr>
-          <w:rFonts w:ascii="Lucida Console" w:hAnsi="Lucida Console" w:cs="Lucida Console"/>
-          <w:sz w:val="18"/>
-          <w:szCs w:val="18"/>
-        </w:rPr>
-        <w:t>-web-design-responsivo/</w:t>
-      </w:r>
+      </w:pPr>
     </w:p>
     <w:p>
       <w:pPr>
@@ -3650,16 +3830,36 @@
           <w:ilvl w:val="0"/>
           <w:numId w:val="2"/>
         </w:numPr>
-        <w:autoSpaceDE w:val="0"/>
-        <w:autoSpaceDN w:val="0"/>
-        <w:adjustRightInd w:val="0"/>
-        <w:spacing w:after="0" w:line="240" w:lineRule="auto"/>
-        <w:rPr>
-          <w:rFonts w:ascii="Lucida Console" w:hAnsi="Lucida Console" w:cs="Lucida Console"/>
-          <w:sz w:val="18"/>
-          <w:szCs w:val="18"/>
-        </w:rPr>
-      </w:pPr>
+      </w:pPr>
+      <w:proofErr w:type="spellStart"/>
+      <w:r>
+        <w:t>Git</w:t>
+      </w:r>
+      <w:proofErr w:type="spellEnd"/>
+      <w:r>
+        <w:t xml:space="preserve"> </w:t>
+      </w:r>
+      <w:proofErr w:type="spellStart"/>
+      <w:proofErr w:type="gramStart"/>
+      <w:r>
+        <w:t>add</w:t>
+      </w:r>
+      <w:proofErr w:type="spellEnd"/>
+      <w:r>
+        <w:t xml:space="preserve"> .</w:t>
+      </w:r>
+      <w:proofErr w:type="gramEnd"/>
+      <w:r>
+        <w:t xml:space="preserve"> </w:t>
+      </w:r>
+      <w:proofErr w:type="gramStart"/>
+      <w:r>
+        <w:t>&lt;!--</w:t>
+      </w:r>
+      <w:proofErr w:type="gramEnd"/>
+      <w:r>
+        <w:t xml:space="preserve"> adiciona todos os arquivos--&gt;.</w:t>
+      </w:r>
     </w:p>
     <w:p>
       <w:pPr>
@@ -3668,34 +3868,7 @@
           <w:ilvl w:val="0"/>
           <w:numId w:val="2"/>
         </w:numPr>
-        <w:autoSpaceDE w:val="0"/>
-        <w:autoSpaceDN w:val="0"/>
-        <w:adjustRightInd w:val="0"/>
-        <w:spacing w:after="0" w:line="240" w:lineRule="auto"/>
-        <w:rPr>
-          <w:rFonts w:ascii="Lucida Console" w:hAnsi="Lucida Console" w:cs="Lucida Console"/>
-          <w:sz w:val="18"/>
-          <w:szCs w:val="18"/>
-        </w:rPr>
-      </w:pPr>
-      <w:r>
-        <w:rPr>
-          <w:rFonts w:ascii="Lucida Console" w:hAnsi="Lucida Console" w:cs="Lucida Console"/>
-          <w:sz w:val="18"/>
-          <w:szCs w:val="18"/>
-        </w:rPr>
-        <w:t xml:space="preserve">$ </w:t>
-      </w:r>
-      <w:proofErr w:type="spellStart"/>
-      <w:r>
-        <w:rPr>
-          <w:rFonts w:ascii="Lucida Console" w:hAnsi="Lucida Console" w:cs="Lucida Console"/>
-          <w:sz w:val="18"/>
-          <w:szCs w:val="18"/>
-        </w:rPr>
-        <w:t>ls</w:t>
-      </w:r>
-      <w:proofErr w:type="spellEnd"/>
+      </w:pPr>
     </w:p>
     <w:p>
       <w:pPr>
@@ -3704,16 +3877,23 @@
           <w:ilvl w:val="0"/>
           <w:numId w:val="2"/>
         </w:numPr>
-        <w:autoSpaceDE w:val="0"/>
-        <w:autoSpaceDN w:val="0"/>
-        <w:adjustRightInd w:val="0"/>
-        <w:spacing w:after="0" w:line="240" w:lineRule="auto"/>
-        <w:rPr>
-          <w:rFonts w:ascii="Lucida Console" w:hAnsi="Lucida Console" w:cs="Lucida Console"/>
-          <w:sz w:val="18"/>
-          <w:szCs w:val="18"/>
-        </w:rPr>
-      </w:pPr>
+      </w:pPr>
+      <w:proofErr w:type="spellStart"/>
+      <w:r>
+        <w:t>Contrl</w:t>
+      </w:r>
+      <w:proofErr w:type="spellEnd"/>
+      <w:r>
+        <w:t xml:space="preserve"> l </w:t>
+      </w:r>
+      <w:proofErr w:type="gramStart"/>
+      <w:r>
+        <w:t>&lt;!--</w:t>
+      </w:r>
+      <w:proofErr w:type="gramEnd"/>
+      <w:r>
+        <w:t xml:space="preserve"> limpa a tela --&gt;</w:t>
+      </w:r>
     </w:p>
     <w:p>
       <w:pPr>
@@ -3722,592 +3902,78 @@
           <w:ilvl w:val="0"/>
           <w:numId w:val="2"/>
         </w:numPr>
-        <w:autoSpaceDE w:val="0"/>
-        <w:autoSpaceDN w:val="0"/>
-        <w:adjustRightInd w:val="0"/>
-        <w:spacing w:after="0" w:line="240" w:lineRule="auto"/>
+      </w:pPr>
+      <w:proofErr w:type="spellStart"/>
+      <w:r>
+        <w:t>Gitk</w:t>
+      </w:r>
+      <w:proofErr w:type="spellEnd"/>
+      <w:r>
+        <w:t xml:space="preserve"> </w:t>
+      </w:r>
+      <w:proofErr w:type="gramStart"/>
+      <w:r>
+        <w:t>&lt;!—</w:t>
+      </w:r>
+      <w:proofErr w:type="gramEnd"/>
+      <w:r>
+        <w:t xml:space="preserve">abre uma </w:t>
+      </w:r>
+      <w:proofErr w:type="spellStart"/>
+      <w:r>
+        <w:t>pagina</w:t>
+      </w:r>
+      <w:proofErr w:type="spellEnd"/>
+      <w:r>
+        <w:t xml:space="preserve"> com a linha do tempo de </w:t>
+      </w:r>
+      <w:proofErr w:type="spellStart"/>
+      <w:r>
+        <w:t>commit</w:t>
+      </w:r>
+      <w:proofErr w:type="spellEnd"/>
+      <w:r>
+        <w:t xml:space="preserve"> no sistema--&gt;</w:t>
+      </w:r>
+    </w:p>
+    <w:p>
+      <w:pPr>
+        <w:ind w:left="1068"/>
+      </w:pPr>
+    </w:p>
+    <w:p>
+      <w:pPr>
+        <w:ind w:left="1068"/>
+      </w:pPr>
+    </w:p>
+    <w:p>
+      <w:pPr>
+        <w:ind w:left="360"/>
         <w:rPr>
           <w:rFonts w:ascii="Lucida Console" w:hAnsi="Lucida Console" w:cs="Lucida Console"/>
           <w:sz w:val="18"/>
           <w:szCs w:val="18"/>
         </w:rPr>
       </w:pPr>
-      <w:proofErr w:type="spellStart"/>
-      <w:proofErr w:type="gramStart"/>
-      <w:r>
-        <w:rPr>
-          <w:rFonts w:ascii="Lucida Console" w:hAnsi="Lucida Console" w:cs="Lucida Console"/>
-          <w:color w:val="6060FF"/>
-          <w:sz w:val="18"/>
-          <w:szCs w:val="18"/>
-        </w:rPr>
-        <w:t>css</w:t>
-      </w:r>
-      <w:proofErr w:type="spellEnd"/>
-      <w:proofErr w:type="gramEnd"/>
-      <w:r>
+    </w:p>
+    <w:p>
+      <w:pPr>
+        <w:ind w:left="360"/>
         <w:rPr>
           <w:rFonts w:ascii="Lucida Console" w:hAnsi="Lucida Console" w:cs="Lucida Console"/>
           <w:sz w:val="18"/>
           <w:szCs w:val="18"/>
         </w:rPr>
-        <w:t xml:space="preserve">/  </w:t>
-      </w:r>
-      <w:proofErr w:type="spellStart"/>
-      <w:r>
-        <w:rPr>
-          <w:rFonts w:ascii="Lucida Console" w:hAnsi="Lucida Console" w:cs="Lucida Console"/>
-          <w:color w:val="6060FF"/>
-          <w:sz w:val="18"/>
-          <w:szCs w:val="18"/>
-        </w:rPr>
-        <w:t>img</w:t>
-      </w:r>
-      <w:proofErr w:type="spellEnd"/>
-      <w:r>
-        <w:rPr>
-          <w:rFonts w:ascii="Lucida Console" w:hAnsi="Lucida Console" w:cs="Lucida Console"/>
-          <w:sz w:val="18"/>
-          <w:szCs w:val="18"/>
-        </w:rPr>
-        <w:t xml:space="preserve">/  index.html  </w:t>
-      </w:r>
-      <w:proofErr w:type="spellStart"/>
-      <w:r>
-        <w:rPr>
-          <w:rFonts w:ascii="Lucida Console" w:hAnsi="Lucida Console" w:cs="Lucida Console"/>
-          <w:color w:val="6060FF"/>
-          <w:sz w:val="18"/>
-          <w:szCs w:val="18"/>
-        </w:rPr>
-        <w:t>js</w:t>
-      </w:r>
-      <w:proofErr w:type="spellEnd"/>
-      <w:r>
-        <w:rPr>
-          <w:rFonts w:ascii="Lucida Console" w:hAnsi="Lucida Console" w:cs="Lucida Console"/>
-          <w:sz w:val="18"/>
-          <w:szCs w:val="18"/>
-        </w:rPr>
-        <w:t>/  README.md</w:t>
-      </w:r>
-    </w:p>
-    <w:p>
-      <w:pPr>
-        <w:pStyle w:val="PargrafodaLista"/>
-        <w:numPr>
-          <w:ilvl w:val="0"/>
-          <w:numId w:val="2"/>
-        </w:numPr>
-        <w:autoSpaceDE w:val="0"/>
-        <w:autoSpaceDN w:val="0"/>
-        <w:adjustRightInd w:val="0"/>
-        <w:spacing w:after="0" w:line="240" w:lineRule="auto"/>
-        <w:rPr>
-          <w:rFonts w:ascii="Lucida Console" w:hAnsi="Lucida Console" w:cs="Lucida Console"/>
-          <w:sz w:val="18"/>
-          <w:szCs w:val="18"/>
-        </w:rPr>
-      </w:pPr>
-    </w:p>
-    <w:p>
-      <w:pPr>
-        <w:pStyle w:val="PargrafodaLista"/>
-        <w:numPr>
-          <w:ilvl w:val="0"/>
-          <w:numId w:val="2"/>
-        </w:numPr>
-      </w:pPr>
-      <w:proofErr w:type="spellStart"/>
-      <w:r>
-        <w:t>Git</w:t>
-      </w:r>
-      <w:proofErr w:type="spellEnd"/>
-      <w:r>
-        <w:t xml:space="preserve"> </w:t>
-      </w:r>
-      <w:proofErr w:type="spellStart"/>
-      <w:r>
-        <w:t>pull</w:t>
-      </w:r>
-      <w:proofErr w:type="spellEnd"/>
-      <w:r>
-        <w:t xml:space="preserve"> </w:t>
-      </w:r>
-      <w:proofErr w:type="gramStart"/>
-      <w:r>
-        <w:t>&lt;!—</w:t>
-      </w:r>
-      <w:proofErr w:type="spellStart"/>
-      <w:proofErr w:type="gramEnd"/>
-      <w:r>
-        <w:t>sicronização</w:t>
-      </w:r>
-      <w:proofErr w:type="spellEnd"/>
-      <w:r>
-        <w:t>--&gt;</w:t>
-      </w:r>
-    </w:p>
-    <w:p>
-      <w:pPr>
-        <w:pStyle w:val="PargrafodaLista"/>
-        <w:numPr>
-          <w:ilvl w:val="0"/>
-          <w:numId w:val="2"/>
-        </w:numPr>
-      </w:pPr>
-      <w:proofErr w:type="spellStart"/>
-      <w:r>
-        <w:t>Ls</w:t>
-      </w:r>
-      <w:proofErr w:type="spellEnd"/>
-      <w:r>
-        <w:t xml:space="preserve"> para listar o diretório.</w:t>
-      </w:r>
-    </w:p>
-    <w:p>
-      <w:pPr>
-        <w:pStyle w:val="PargrafodaLista"/>
-        <w:numPr>
-          <w:ilvl w:val="0"/>
-          <w:numId w:val="2"/>
-        </w:numPr>
-      </w:pPr>
-    </w:p>
-    <w:p>
-      <w:pPr>
-        <w:pStyle w:val="PargrafodaLista"/>
-        <w:numPr>
-          <w:ilvl w:val="0"/>
-          <w:numId w:val="2"/>
-        </w:numPr>
-      </w:pPr>
-      <w:proofErr w:type="spellStart"/>
-      <w:r>
-        <w:t>Git</w:t>
-      </w:r>
-      <w:proofErr w:type="spellEnd"/>
-      <w:r>
-        <w:t xml:space="preserve"> status</w:t>
-      </w:r>
-    </w:p>
-    <w:p>
-      <w:pPr>
-        <w:pStyle w:val="PargrafodaLista"/>
-        <w:numPr>
-          <w:ilvl w:val="0"/>
-          <w:numId w:val="2"/>
-        </w:numPr>
-      </w:pPr>
-    </w:p>
-    <w:p>
-      <w:pPr>
-        <w:pStyle w:val="PargrafodaLista"/>
-        <w:numPr>
-          <w:ilvl w:val="0"/>
-          <w:numId w:val="2"/>
-        </w:numPr>
-      </w:pPr>
-      <w:proofErr w:type="spellStart"/>
-      <w:r>
-        <w:t>Git</w:t>
-      </w:r>
-      <w:proofErr w:type="spellEnd"/>
-      <w:r>
-        <w:t xml:space="preserve"> log</w:t>
-      </w:r>
-    </w:p>
-    <w:p>
-      <w:pPr>
-        <w:pStyle w:val="PargrafodaLista"/>
-        <w:numPr>
-          <w:ilvl w:val="0"/>
-          <w:numId w:val="2"/>
-        </w:numPr>
-      </w:pPr>
-    </w:p>
-    <w:p>
-      <w:pPr>
-        <w:pStyle w:val="PargrafodaLista"/>
-        <w:numPr>
-          <w:ilvl w:val="0"/>
-          <w:numId w:val="2"/>
-        </w:numPr>
-      </w:pPr>
-      <w:proofErr w:type="spellStart"/>
-      <w:r>
-        <w:t>Git</w:t>
-      </w:r>
-      <w:proofErr w:type="spellEnd"/>
-      <w:r>
-        <w:t xml:space="preserve"> </w:t>
-      </w:r>
-      <w:proofErr w:type="spellStart"/>
-      <w:r>
-        <w:t>commit</w:t>
-      </w:r>
-      <w:proofErr w:type="spellEnd"/>
-      <w:r>
-        <w:t xml:space="preserve"> –m “alterando o arquivo index”</w:t>
-      </w:r>
-    </w:p>
-    <w:p>
-      <w:pPr>
-        <w:pStyle w:val="PargrafodaLista"/>
-        <w:numPr>
-          <w:ilvl w:val="0"/>
-          <w:numId w:val="2"/>
-        </w:numPr>
-      </w:pPr>
-    </w:p>
-    <w:p>
-      <w:pPr>
-        <w:pStyle w:val="PargrafodaLista"/>
-        <w:numPr>
-          <w:ilvl w:val="0"/>
-          <w:numId w:val="2"/>
-        </w:numPr>
-      </w:pPr>
-      <w:proofErr w:type="spellStart"/>
-      <w:r>
-        <w:t>Git</w:t>
-      </w:r>
-      <w:proofErr w:type="spellEnd"/>
-      <w:r>
-        <w:t xml:space="preserve"> Show</w:t>
-      </w:r>
-    </w:p>
-    <w:p>
-      <w:pPr>
-        <w:pStyle w:val="PargrafodaLista"/>
-        <w:numPr>
-          <w:ilvl w:val="0"/>
-          <w:numId w:val="2"/>
-        </w:numPr>
-      </w:pPr>
-    </w:p>
-    <w:p>
-      <w:pPr>
-        <w:pStyle w:val="PargrafodaLista"/>
-        <w:numPr>
-          <w:ilvl w:val="0"/>
-          <w:numId w:val="2"/>
-        </w:numPr>
-      </w:pPr>
-      <w:proofErr w:type="spellStart"/>
-      <w:r>
-        <w:t>Git</w:t>
-      </w:r>
-      <w:proofErr w:type="spellEnd"/>
-      <w:r>
-        <w:t xml:space="preserve"> </w:t>
-      </w:r>
-      <w:proofErr w:type="spellStart"/>
-      <w:r>
-        <w:t>end</w:t>
-      </w:r>
-      <w:proofErr w:type="spellEnd"/>
-    </w:p>
-    <w:p>
-      <w:pPr>
-        <w:pStyle w:val="PargrafodaLista"/>
-        <w:numPr>
-          <w:ilvl w:val="0"/>
-          <w:numId w:val="2"/>
-        </w:numPr>
-      </w:pPr>
-    </w:p>
-    <w:p>
-      <w:pPr>
-        <w:pStyle w:val="PargrafodaLista"/>
-        <w:numPr>
-          <w:ilvl w:val="0"/>
-          <w:numId w:val="2"/>
-        </w:numPr>
-      </w:pPr>
-      <w:proofErr w:type="spellStart"/>
-      <w:r>
-        <w:t>Git</w:t>
-      </w:r>
-      <w:proofErr w:type="spellEnd"/>
-      <w:r>
-        <w:t xml:space="preserve"> </w:t>
-      </w:r>
-      <w:proofErr w:type="spellStart"/>
-      <w:r>
-        <w:t>diff</w:t>
-      </w:r>
-      <w:proofErr w:type="spellEnd"/>
-      <w:r>
-        <w:t xml:space="preserve"> &lt;!—mostra todos arquivos alterados--&gt;</w:t>
-      </w:r>
-    </w:p>
-    <w:p>
-      <w:pPr>
-        <w:pStyle w:val="PargrafodaLista"/>
-        <w:numPr>
-          <w:ilvl w:val="0"/>
-          <w:numId w:val="2"/>
-        </w:numPr>
-      </w:pPr>
-    </w:p>
-    <w:p>
-      <w:pPr>
-        <w:pStyle w:val="PargrafodaLista"/>
-        <w:numPr>
-          <w:ilvl w:val="0"/>
-          <w:numId w:val="2"/>
-        </w:numPr>
-      </w:pPr>
-      <w:proofErr w:type="spellStart"/>
-      <w:r>
-        <w:t>Git</w:t>
-      </w:r>
-      <w:proofErr w:type="spellEnd"/>
-      <w:r>
-        <w:t xml:space="preserve"> </w:t>
-      </w:r>
-      <w:proofErr w:type="spellStart"/>
-      <w:r>
-        <w:t>add</w:t>
-      </w:r>
-      <w:proofErr w:type="spellEnd"/>
-      <w:r>
-        <w:t xml:space="preserve"> “nomedoarquivo.html”</w:t>
-      </w:r>
-    </w:p>
-    <w:p>
-      <w:pPr>
-        <w:pStyle w:val="PargrafodaLista"/>
-        <w:numPr>
-          <w:ilvl w:val="0"/>
-          <w:numId w:val="2"/>
-        </w:numPr>
-      </w:pPr>
-    </w:p>
-    <w:p>
-      <w:pPr>
-        <w:pStyle w:val="PargrafodaLista"/>
-        <w:numPr>
-          <w:ilvl w:val="0"/>
-          <w:numId w:val="2"/>
-        </w:numPr>
-      </w:pPr>
-      <w:r>
-        <w:t xml:space="preserve">Q </w:t>
-      </w:r>
-      <w:proofErr w:type="gramStart"/>
-      <w:r>
-        <w:t>&lt;!--</w:t>
-      </w:r>
-      <w:proofErr w:type="gramEnd"/>
-      <w:r>
-        <w:t xml:space="preserve"> para sair do log.--&gt;</w:t>
-      </w:r>
-    </w:p>
-    <w:p>
-      <w:pPr>
-        <w:pStyle w:val="PargrafodaLista"/>
-        <w:numPr>
-          <w:ilvl w:val="0"/>
-          <w:numId w:val="2"/>
-        </w:numPr>
-      </w:pPr>
-    </w:p>
-    <w:p>
-      <w:pPr>
-        <w:pStyle w:val="PargrafodaLista"/>
-        <w:numPr>
-          <w:ilvl w:val="0"/>
-          <w:numId w:val="2"/>
-        </w:numPr>
-      </w:pPr>
-      <w:proofErr w:type="spellStart"/>
-      <w:r>
-        <w:t>Git</w:t>
-      </w:r>
-      <w:proofErr w:type="spellEnd"/>
-      <w:r>
-        <w:t xml:space="preserve"> </w:t>
-      </w:r>
-      <w:proofErr w:type="spellStart"/>
-      <w:r>
-        <w:t>push</w:t>
-      </w:r>
-      <w:proofErr w:type="spellEnd"/>
-      <w:r>
-        <w:t xml:space="preserve"> </w:t>
-      </w:r>
-      <w:proofErr w:type="gramStart"/>
-      <w:r>
-        <w:t>&lt;!—</w:t>
-      </w:r>
-      <w:proofErr w:type="gramEnd"/>
-      <w:r>
-        <w:t xml:space="preserve">salva o arquivo --&gt; </w:t>
-      </w:r>
-    </w:p>
-    <w:p>
-      <w:pPr>
-        <w:pStyle w:val="PargrafodaLista"/>
-        <w:numPr>
-          <w:ilvl w:val="0"/>
-          <w:numId w:val="2"/>
-        </w:numPr>
-      </w:pPr>
-    </w:p>
-    <w:p>
-      <w:pPr>
-        <w:pStyle w:val="PargrafodaLista"/>
-        <w:numPr>
-          <w:ilvl w:val="0"/>
-          <w:numId w:val="2"/>
-        </w:numPr>
-      </w:pPr>
-      <w:proofErr w:type="spellStart"/>
-      <w:r>
-        <w:t>Git</w:t>
-      </w:r>
-      <w:proofErr w:type="spellEnd"/>
-      <w:r>
-        <w:t xml:space="preserve"> </w:t>
-      </w:r>
-      <w:proofErr w:type="spellStart"/>
-      <w:proofErr w:type="gramStart"/>
-      <w:r>
-        <w:t>add</w:t>
-      </w:r>
-      <w:proofErr w:type="spellEnd"/>
-      <w:r>
-        <w:t xml:space="preserve"> .</w:t>
-      </w:r>
-      <w:proofErr w:type="gramEnd"/>
-      <w:r>
-        <w:t xml:space="preserve"> </w:t>
-      </w:r>
-      <w:proofErr w:type="gramStart"/>
-      <w:r>
-        <w:t>&lt;!--</w:t>
-      </w:r>
-      <w:proofErr w:type="gramEnd"/>
-      <w:r>
-        <w:t xml:space="preserve"> adiciona todos os arquivos--&gt;.</w:t>
-      </w:r>
-    </w:p>
-    <w:p>
-      <w:pPr>
-        <w:pStyle w:val="PargrafodaLista"/>
-        <w:numPr>
-          <w:ilvl w:val="0"/>
-          <w:numId w:val="2"/>
-        </w:numPr>
-      </w:pPr>
-    </w:p>
-    <w:p>
-      <w:pPr>
-        <w:pStyle w:val="PargrafodaLista"/>
-        <w:numPr>
-          <w:ilvl w:val="0"/>
-          <w:numId w:val="2"/>
-        </w:numPr>
-      </w:pPr>
-      <w:proofErr w:type="spellStart"/>
-      <w:r>
-        <w:lastRenderedPageBreak/>
-        <w:t>Contrl</w:t>
-      </w:r>
-      <w:proofErr w:type="spellEnd"/>
-      <w:r>
-        <w:t xml:space="preserve"> l </w:t>
-      </w:r>
-      <w:proofErr w:type="gramStart"/>
-      <w:r>
-        <w:t>&lt;!--</w:t>
-      </w:r>
-      <w:proofErr w:type="gramEnd"/>
-      <w:r>
-        <w:t xml:space="preserve"> limpa a tela --&gt;</w:t>
-      </w:r>
-    </w:p>
-    <w:p>
-      <w:pPr>
-        <w:pStyle w:val="PargrafodaLista"/>
-        <w:numPr>
-          <w:ilvl w:val="0"/>
-          <w:numId w:val="2"/>
-        </w:numPr>
-      </w:pPr>
-      <w:proofErr w:type="spellStart"/>
-      <w:r>
-        <w:t>Gitk</w:t>
-      </w:r>
-      <w:proofErr w:type="spellEnd"/>
-      <w:r>
-        <w:t xml:space="preserve"> </w:t>
-      </w:r>
-      <w:proofErr w:type="gramStart"/>
-      <w:r>
-        <w:t>&lt;!—</w:t>
-      </w:r>
-      <w:proofErr w:type="gramEnd"/>
-      <w:r>
-        <w:t xml:space="preserve">abre uma </w:t>
-      </w:r>
-      <w:proofErr w:type="spellStart"/>
-      <w:r>
-        <w:t>pagina</w:t>
-      </w:r>
-      <w:proofErr w:type="spellEnd"/>
-      <w:r>
-        <w:t xml:space="preserve"> com a linha do tempo de </w:t>
-      </w:r>
-      <w:proofErr w:type="spellStart"/>
-      <w:r>
-        <w:t>commit</w:t>
-      </w:r>
-      <w:proofErr w:type="spellEnd"/>
-      <w:r>
-        <w:t xml:space="preserve"> no sistema--&gt;</w:t>
-      </w:r>
-    </w:p>
-    <w:p>
-      <w:pPr>
-        <w:ind w:left="1068"/>
-      </w:pPr>
-    </w:p>
-    <w:p>
-      <w:pPr>
-        <w:ind w:left="1068"/>
       </w:pPr>
     </w:p>
     <w:p>
       <w:pPr>
         <w:ind w:left="360"/>
-        <w:rPr>
-          <w:rFonts w:ascii="Lucida Console" w:hAnsi="Lucida Console" w:cs="Lucida Console"/>
-          <w:sz w:val="18"/>
-          <w:szCs w:val="18"/>
-        </w:rPr>
-      </w:pPr>
-    </w:p>
-    <w:p>
-      <w:pPr>
-        <w:ind w:left="360"/>
-        <w:rPr>
-          <w:rFonts w:ascii="Lucida Console" w:hAnsi="Lucida Console" w:cs="Lucida Console"/>
-          <w:sz w:val="18"/>
-          <w:szCs w:val="18"/>
-        </w:rPr>
-      </w:pPr>
-    </w:p>
-    <w:p>
-      <w:pPr>
-        <w:ind w:left="360"/>
       </w:pPr>
     </w:p>
     <w:sectPr>
-      <w:headerReference w:type="default" r:id="rId25"/>
-      <w:footerReference w:type="default" r:id="rId26"/>
+      <w:headerReference w:type="default" r:id="rId28"/>
+      <w:footerReference w:type="default" r:id="rId29"/>
       <w:pgSz w:w="11906" w:h="16838"/>
       <w:pgMar w:top="1417" w:right="1701" w:bottom="1417" w:left="1701" w:header="708" w:footer="708" w:gutter="0"/>
       <w:cols w:space="708"/>
@@ -4352,6 +4018,7 @@
         <w:docPartUnique/>
       </w:docPartObj>
     </w:sdtPr>
+    <w:sdtEndPr/>
     <w:sdtContent>
       <w:p>
         <w:pPr>
@@ -4371,7 +4038,7 @@
           <w:rPr>
             <w:noProof/>
           </w:rPr>
-          <w:t>9</w:t>
+          <w:t>10</w:t>
         </w:r>
         <w:r>
           <w:fldChar w:fldCharType="end"/>
@@ -5195,539 +4862,6 @@
 </w:styles>
 </file>
 
-<file path=word/glossary/document.xml><?xml version="1.0" encoding="utf-8"?>
-<w:glossaryDocument xmlns:wpc="http://schemas.microsoft.com/office/word/2010/wordprocessingCanvas" xmlns:cx="http://schemas.microsoft.com/office/drawing/2014/chartex" xmlns:cx1="http://schemas.microsoft.com/office/drawing/2015/9/8/chartex" xmlns:mc="http://schemas.openxmlformats.org/markup-compatibility/2006" xmlns:o="urn:schemas-microsoft-com:office:office" xmlns:r="http://schemas.openxmlformats.org/officeDocument/2006/relationships" xmlns:m="http://schemas.openxmlformats.org/officeDocument/2006/math" xmlns:v="urn:schemas-microsoft-com:vml" xmlns:wp14="http://schemas.microsoft.com/office/word/2010/wordprocessingDrawing" xmlns:wp="http://schemas.openxmlformats.org/drawingml/2006/wordprocessingDrawing" xmlns:w10="urn:schemas-microsoft-com:office:word" xmlns:w="http://schemas.openxmlformats.org/wordprocessingml/2006/main" xmlns:w14="http://schemas.microsoft.com/office/word/2010/wordml" xmlns:w15="http://schemas.microsoft.com/office/word/2012/wordml" xmlns:w16se="http://schemas.microsoft.com/office/word/2015/wordml/symex" xmlns:wpg="http://schemas.microsoft.com/office/word/2010/wordprocessingGroup" xmlns:wpi="http://schemas.microsoft.com/office/word/2010/wordprocessingInk" xmlns:wne="http://schemas.microsoft.com/office/word/2006/wordml" xmlns:wps="http://schemas.microsoft.com/office/word/2010/wordprocessingShape" mc:Ignorable="w14 w15 w16se wp14"/>
-</file>
-
-<file path=word/glossary/fontTable.xml><?xml version="1.0" encoding="utf-8"?>
-<w:fonts xmlns:mc="http://schemas.openxmlformats.org/markup-compatibility/2006" xmlns:r="http://schemas.openxmlformats.org/officeDocument/2006/relationships" xmlns:w="http://schemas.openxmlformats.org/wordprocessingml/2006/main" xmlns:w14="http://schemas.microsoft.com/office/word/2010/wordml" xmlns:w15="http://schemas.microsoft.com/office/word/2012/wordml" xmlns:w16se="http://schemas.microsoft.com/office/word/2015/wordml/symex" mc:Ignorable="w14 w15 w16se">
-  <w:font w:name="Symbol">
-    <w:panose1 w:val="05050102010706020507"/>
-    <w:charset w:val="02"/>
-    <w:family w:val="roman"/>
-    <w:pitch w:val="variable"/>
-    <w:sig w:usb0="00000000" w:usb1="10000000" w:usb2="00000000" w:usb3="00000000" w:csb0="80000000" w:csb1="00000000"/>
-  </w:font>
-  <w:font w:name="Times New Roman">
-    <w:panose1 w:val="02020603050405020304"/>
-    <w:charset w:val="00"/>
-    <w:family w:val="roman"/>
-    <w:pitch w:val="variable"/>
-    <w:sig w:usb0="E0002AFF" w:usb1="C0007841" w:usb2="00000009" w:usb3="00000000" w:csb0="000001FF" w:csb1="00000000"/>
-  </w:font>
-  <w:font w:name="Courier New">
-    <w:panose1 w:val="02070309020205020404"/>
-    <w:charset w:val="00"/>
-    <w:family w:val="modern"/>
-    <w:pitch w:val="fixed"/>
-    <w:sig w:usb0="E0002EFF" w:usb1="C0007843" w:usb2="00000009" w:usb3="00000000" w:csb0="000001FF" w:csb1="00000000"/>
-  </w:font>
-  <w:font w:name="Wingdings">
-    <w:panose1 w:val="05000000000000000000"/>
-    <w:charset w:val="02"/>
-    <w:family w:val="auto"/>
-    <w:pitch w:val="variable"/>
-    <w:sig w:usb0="00000000" w:usb1="10000000" w:usb2="00000000" w:usb3="00000000" w:csb0="80000000" w:csb1="00000000"/>
-  </w:font>
-  <w:font w:name="Calibri">
-    <w:panose1 w:val="020F0502020204030204"/>
-    <w:charset w:val="00"/>
-    <w:family w:val="swiss"/>
-    <w:pitch w:val="variable"/>
-    <w:sig w:usb0="E0002AFF" w:usb1="4000ACFF" w:usb2="00000001" w:usb3="00000000" w:csb0="000001FF" w:csb1="00000000"/>
-  </w:font>
-  <w:font w:name="Lucida Console">
-    <w:panose1 w:val="020B0609040504020204"/>
-    <w:charset w:val="00"/>
-    <w:family w:val="modern"/>
-    <w:pitch w:val="fixed"/>
-    <w:sig w:usb0="8000028F" w:usb1="00001800" w:usb2="00000000" w:usb3="00000000" w:csb0="0000001F" w:csb1="00000000"/>
-  </w:font>
-  <w:font w:name="Calibri Light">
-    <w:panose1 w:val="020F0302020204030204"/>
-    <w:charset w:val="00"/>
-    <w:family w:val="swiss"/>
-    <w:pitch w:val="variable"/>
-    <w:sig w:usb0="A0002AEF" w:usb1="4000207B" w:usb2="00000000" w:usb3="00000000" w:csb0="000001FF" w:csb1="00000000"/>
-  </w:font>
-</w:fonts>
-</file>
-
-<file path=word/glossary/settings.xml><?xml version="1.0" encoding="utf-8"?>
-<w:settings xmlns:mc="http://schemas.openxmlformats.org/markup-compatibility/2006" xmlns:o="urn:schemas-microsoft-com:office:office" xmlns:r="http://schemas.openxmlformats.org/officeDocument/2006/relationships" xmlns:m="http://schemas.openxmlformats.org/officeDocument/2006/math" xmlns:v="urn:schemas-microsoft-com:vml" xmlns:w10="urn:schemas-microsoft-com:office:word" xmlns:w="http://schemas.openxmlformats.org/wordprocessingml/2006/main" xmlns:w14="http://schemas.microsoft.com/office/word/2010/wordml" xmlns:w15="http://schemas.microsoft.com/office/word/2012/wordml" xmlns:w16se="http://schemas.microsoft.com/office/word/2015/wordml/symex" xmlns:sl="http://schemas.openxmlformats.org/schemaLibrary/2006/main" mc:Ignorable="w14 w15 w16se">
-  <w:view w:val="normal"/>
-  <w:defaultTabStop w:val="708"/>
-  <w:hyphenationZone w:val="425"/>
-  <w:characterSpacingControl w:val="doNotCompress"/>
-  <w:compat>
-    <w:useFELayout/>
-    <w:compatSetting w:name="compatibilityMode" w:uri="http://schemas.microsoft.com/office/word" w:val="15"/>
-    <w:compatSetting w:name="overrideTableStyleFontSizeAndJustification" w:uri="http://schemas.microsoft.com/office/word" w:val="1"/>
-    <w:compatSetting w:name="enableOpenTypeFeatures" w:uri="http://schemas.microsoft.com/office/word" w:val="1"/>
-    <w:compatSetting w:name="doNotFlipMirrorIndents" w:uri="http://schemas.microsoft.com/office/word" w:val="1"/>
-    <w:compatSetting w:name="differentiateMultirowTableHeaders" w:uri="http://schemas.microsoft.com/office/word" w:val="1"/>
-  </w:compat>
-  <w:rsids>
-    <w:rsidRoot w:val="00CC4450"/>
-    <w:rsid w:val="001000FE"/>
-    <w:rsid w:val="00CC4450"/>
-  </w:rsids>
-  <m:mathPr>
-    <m:mathFont m:val="Cambria Math"/>
-    <m:brkBin m:val="before"/>
-    <m:brkBinSub m:val="--"/>
-    <m:smallFrac m:val="0"/>
-    <m:dispDef/>
-    <m:lMargin m:val="0"/>
-    <m:rMargin m:val="0"/>
-    <m:defJc m:val="centerGroup"/>
-    <m:wrapIndent m:val="1440"/>
-    <m:intLim m:val="subSup"/>
-    <m:naryLim m:val="undOvr"/>
-  </m:mathPr>
-  <w:themeFontLang w:val="pt-BR"/>
-  <w:clrSchemeMapping w:bg1="light1" w:t1="dark1" w:bg2="light2" w:t2="dark2" w:accent1="accent1" w:accent2="accent2" w:accent3="accent3" w:accent4="accent4" w:accent5="accent5" w:accent6="accent6" w:hyperlink="hyperlink" w:followedHyperlink="followedHyperlink"/>
-  <w:decimalSymbol w:val=","/>
-  <w:listSeparator w:val=";"/>
-  <w15:chartTrackingRefBased/>
-</w:settings>
-</file>
-
-<file path=word/glossary/styles.xml><?xml version="1.0" encoding="utf-8"?>
-<w:styles xmlns:mc="http://schemas.openxmlformats.org/markup-compatibility/2006" xmlns:r="http://schemas.openxmlformats.org/officeDocument/2006/relationships" xmlns:w="http://schemas.openxmlformats.org/wordprocessingml/2006/main" xmlns:w14="http://schemas.microsoft.com/office/word/2010/wordml" xmlns:w15="http://schemas.microsoft.com/office/word/2012/wordml" xmlns:w16se="http://schemas.microsoft.com/office/word/2015/wordml/symex" mc:Ignorable="w14 w15 w16se">
-  <w:docDefaults>
-    <w:rPrDefault>
-      <w:rPr>
-        <w:rFonts w:asciiTheme="minorHAnsi" w:eastAsiaTheme="minorEastAsia" w:hAnsiTheme="minorHAnsi" w:cstheme="minorBidi"/>
-        <w:sz w:val="22"/>
-        <w:szCs w:val="22"/>
-        <w:lang w:val="pt-BR" w:eastAsia="pt-BR" w:bidi="ar-SA"/>
-      </w:rPr>
-    </w:rPrDefault>
-    <w:pPrDefault>
-      <w:pPr>
-        <w:spacing w:after="160" w:line="259" w:lineRule="auto"/>
-      </w:pPr>
-    </w:pPrDefault>
-  </w:docDefaults>
-  <w:latentStyles w:defLockedState="0" w:defUIPriority="99" w:defSemiHidden="0" w:defUnhideWhenUsed="0" w:defQFormat="0" w:count="371">
-    <w:lsdException w:name="Normal" w:uiPriority="0" w:qFormat="1"/>
-    <w:lsdException w:name="heading 1" w:uiPriority="9" w:qFormat="1"/>
-    <w:lsdException w:name="heading 2" w:semiHidden="1" w:uiPriority="9" w:unhideWhenUsed="1" w:qFormat="1"/>
-    <w:lsdException w:name="heading 3" w:semiHidden="1" w:uiPriority="9" w:unhideWhenUsed="1" w:qFormat="1"/>
-    <w:lsdException w:name="heading 4" w:semiHidden="1" w:uiPriority="9" w:unhideWhenUsed="1" w:qFormat="1"/>
-    <w:lsdException w:name="heading 5" w:semiHidden="1" w:uiPriority="9" w:unhideWhenUsed="1" w:qFormat="1"/>
-    <w:lsdException w:name="heading 6" w:semiHidden="1" w:uiPriority="9" w:unhideWhenUsed="1" w:qFormat="1"/>
-    <w:lsdException w:name="heading 7" w:semiHidden="1" w:uiPriority="9" w:unhideWhenUsed="1" w:qFormat="1"/>
-    <w:lsdException w:name="heading 8" w:semiHidden="1" w:uiPriority="9" w:unhideWhenUsed="1" w:qFormat="1"/>
-    <w:lsdException w:name="heading 9" w:semiHidden="1" w:uiPriority="9" w:unhideWhenUsed="1" w:qFormat="1"/>
-    <w:lsdException w:name="index 1" w:semiHidden="1" w:unhideWhenUsed="1"/>
-    <w:lsdException w:name="index 2" w:semiHidden="1" w:unhideWhenUsed="1"/>
-    <w:lsdException w:name="index 3" w:semiHidden="1" w:unhideWhenUsed="1"/>
-    <w:lsdException w:name="index 4" w:semiHidden="1" w:unhideWhenUsed="1"/>
-    <w:lsdException w:name="index 5" w:semiHidden="1" w:unhideWhenUsed="1"/>
-    <w:lsdException w:name="index 6" w:semiHidden="1" w:unhideWhenUsed="1"/>
-    <w:lsdException w:name="index 7" w:semiHidden="1" w:unhideWhenUsed="1"/>
-    <w:lsdException w:name="index 8" w:semiHidden="1" w:unhideWhenUsed="1"/>
-    <w:lsdException w:name="index 9" w:semiHidden="1" w:unhideWhenUsed="1"/>
-    <w:lsdException w:name="toc 1" w:semiHidden="1" w:uiPriority="39" w:unhideWhenUsed="1"/>
-    <w:lsdException w:name="toc 2" w:semiHidden="1" w:uiPriority="39" w:unhideWhenUsed="1"/>
-    <w:lsdException w:name="toc 3" w:semiHidden="1" w:uiPriority="39" w:unhideWhenUsed="1"/>
-    <w:lsdException w:name="toc 4" w:semiHidden="1" w:uiPriority="39" w:unhideWhenUsed="1"/>
-    <w:lsdException w:name="toc 5" w:semiHidden="1" w:uiPriority="39" w:unhideWhenUsed="1"/>
-    <w:lsdException w:name="toc 6" w:semiHidden="1" w:uiPriority="39" w:unhideWhenUsed="1"/>
-    <w:lsdException w:name="toc 7" w:semiHidden="1" w:uiPriority="39" w:unhideWhenUsed="1"/>
-    <w:lsdException w:name="toc 8" w:semiHidden="1" w:uiPriority="39" w:unhideWhenUsed="1"/>
-    <w:lsdException w:name="toc 9" w:semiHidden="1" w:uiPriority="39" w:unhideWhenUsed="1"/>
-    <w:lsdException w:name="Normal Indent" w:semiHidden="1" w:unhideWhenUsed="1"/>
-    <w:lsdException w:name="footnote text" w:semiHidden="1" w:unhideWhenUsed="1"/>
-    <w:lsdException w:name="annotation text" w:semiHidden="1" w:unhideWhenUsed="1"/>
-    <w:lsdException w:name="header" w:semiHidden="1" w:unhideWhenUsed="1"/>
-    <w:lsdException w:name="footer" w:semiHidden="1" w:unhideWhenUsed="1"/>
-    <w:lsdException w:name="index heading" w:semiHidden="1" w:unhideWhenUsed="1"/>
-    <w:lsdException w:name="caption" w:semiHidden="1" w:uiPriority="35" w:unhideWhenUsed="1" w:qFormat="1"/>
-    <w:lsdException w:name="table of figures" w:semiHidden="1" w:unhideWhenUsed="1"/>
-    <w:lsdException w:name="envelope address" w:semiHidden="1" w:unhideWhenUsed="1"/>
-    <w:lsdException w:name="envelope return" w:semiHidden="1" w:unhideWhenUsed="1"/>
-    <w:lsdException w:name="footnote reference" w:semiHidden="1" w:unhideWhenUsed="1"/>
-    <w:lsdException w:name="annotation reference" w:semiHidden="1" w:unhideWhenUsed="1"/>
-    <w:lsdException w:name="line number" w:semiHidden="1" w:unhideWhenUsed="1"/>
-    <w:lsdException w:name="page number" w:semiHidden="1" w:unhideWhenUsed="1"/>
-    <w:lsdException w:name="endnote reference" w:semiHidden="1" w:unhideWhenUsed="1"/>
-    <w:lsdException w:name="endnote text" w:semiHidden="1" w:unhideWhenUsed="1"/>
-    <w:lsdException w:name="table of authorities" w:semiHidden="1" w:unhideWhenUsed="1"/>
-    <w:lsdException w:name="macro" w:semiHidden="1" w:unhideWhenUsed="1"/>
-    <w:lsdException w:name="toa heading" w:semiHidden="1" w:unhideWhenUsed="1"/>
-    <w:lsdException w:name="List" w:semiHidden="1" w:unhideWhenUsed="1"/>
-    <w:lsdException w:name="List Bullet" w:semiHidden="1" w:unhideWhenUsed="1"/>
-    <w:lsdException w:name="List Number" w:semiHidden="1" w:unhideWhenUsed="1"/>
-    <w:lsdException w:name="List 2" w:semiHidden="1" w:unhideWhenUsed="1"/>
-    <w:lsdException w:name="List 3" w:semiHidden="1" w:unhideWhenUsed="1"/>
-    <w:lsdException w:name="List 4" w:semiHidden="1" w:unhideWhenUsed="1"/>
-    <w:lsdException w:name="List 5" w:semiHidden="1" w:unhideWhenUsed="1"/>
-    <w:lsdException w:name="List Bullet 2" w:semiHidden="1" w:unhideWhenUsed="1"/>
-    <w:lsdException w:name="List Bullet 3" w:semiHidden="1" w:unhideWhenUsed="1"/>
-    <w:lsdException w:name="List Bullet 4" w:semiHidden="1" w:unhideWhenUsed="1"/>
-    <w:lsdException w:name="List Bullet 5" w:semiHidden="1" w:unhideWhenUsed="1"/>
-    <w:lsdException w:name="List Number 2" w:semiHidden="1" w:unhideWhenUsed="1"/>
-    <w:lsdException w:name="List Number 3" w:semiHidden="1" w:unhideWhenUsed="1"/>
-    <w:lsdException w:name="List Number 4" w:semiHidden="1" w:unhideWhenUsed="1"/>
-    <w:lsdException w:name="List Number 5" w:semiHidden="1" w:unhideWhenUsed="1"/>
-    <w:lsdException w:name="Title" w:uiPriority="10" w:qFormat="1"/>
-    <w:lsdException w:name="Closing" w:semiHidden="1" w:unhideWhenUsed="1"/>
-    <w:lsdException w:name="Signature" w:semiHidden="1" w:unhideWhenUsed="1"/>
-    <w:lsdException w:name="Default Paragraph Font" w:semiHidden="1" w:uiPriority="1" w:unhideWhenUsed="1"/>
-    <w:lsdException w:name="Body Text" w:semiHidden="1" w:unhideWhenUsed="1"/>
-    <w:lsdException w:name="Body Text Indent" w:semiHidden="1" w:unhideWhenUsed="1"/>
-    <w:lsdException w:name="List Continue" w:semiHidden="1" w:unhideWhenUsed="1"/>
-    <w:lsdException w:name="List Continue 2" w:semiHidden="1" w:unhideWhenUsed="1"/>
-    <w:lsdException w:name="List Continue 3" w:semiHidden="1" w:unhideWhenUsed="1"/>
-    <w:lsdException w:name="List Continue 4" w:semiHidden="1" w:unhideWhenUsed="1"/>
-    <w:lsdException w:name="List Continue 5" w:semiHidden="1" w:unhideWhenUsed="1"/>
-    <w:lsdException w:name="Message Header" w:semiHidden="1" w:unhideWhenUsed="1"/>
-    <w:lsdException w:name="Subtitle" w:uiPriority="11" w:qFormat="1"/>
-    <w:lsdException w:name="Salutation" w:semiHidden="1" w:unhideWhenUsed="1"/>
-    <w:lsdException w:name="Date" w:semiHidden="1" w:unhideWhenUsed="1"/>
-    <w:lsdException w:name="Body Text First Indent" w:semiHidden="1" w:unhideWhenUsed="1"/>
-    <w:lsdException w:name="Body Text First Indent 2" w:semiHidden="1" w:unhideWhenUsed="1"/>
-    <w:lsdException w:name="Note Heading" w:semiHidden="1" w:unhideWhenUsed="1"/>
-    <w:lsdException w:name="Body Text 2" w:semiHidden="1" w:unhideWhenUsed="1"/>
-    <w:lsdException w:name="Body Text 3" w:semiHidden="1" w:unhideWhenUsed="1"/>
-    <w:lsdException w:name="Body Text Indent 2" w:semiHidden="1" w:unhideWhenUsed="1"/>
-    <w:lsdException w:name="Body Text Indent 3" w:semiHidden="1" w:unhideWhenUsed="1"/>
-    <w:lsdException w:name="Block Text" w:semiHidden="1" w:unhideWhenUsed="1"/>
-    <w:lsdException w:name="Hyperlink" w:semiHidden="1" w:unhideWhenUsed="1"/>
-    <w:lsdException w:name="FollowedHyperlink" w:semiHidden="1" w:unhideWhenUsed="1"/>
-    <w:lsdException w:name="Strong" w:uiPriority="22" w:qFormat="1"/>
-    <w:lsdException w:name="Emphasis" w:uiPriority="20" w:qFormat="1"/>
-    <w:lsdException w:name="Document Map" w:semiHidden="1" w:unhideWhenUsed="1"/>
-    <w:lsdException w:name="Plain Text" w:semiHidden="1" w:unhideWhenUsed="1"/>
-    <w:lsdException w:name="E-mail Signature" w:semiHidden="1" w:unhideWhenUsed="1"/>
-    <w:lsdException w:name="HTML Top of Form" w:semiHidden="1" w:unhideWhenUsed="1"/>
-    <w:lsdException w:name="HTML Bottom of Form" w:semiHidden="1" w:unhideWhenUsed="1"/>
-    <w:lsdException w:name="Normal (Web)" w:semiHidden="1" w:unhideWhenUsed="1"/>
-    <w:lsdException w:name="HTML Acronym" w:semiHidden="1" w:unhideWhenUsed="1"/>
-    <w:lsdException w:name="HTML Address" w:semiHidden="1" w:unhideWhenUsed="1"/>
-    <w:lsdException w:name="HTML Cite" w:semiHidden="1" w:unhideWhenUsed="1"/>
-    <w:lsdException w:name="HTML Code" w:semiHidden="1" w:unhideWhenUsed="1"/>
-    <w:lsdException w:name="HTML Definition" w:semiHidden="1" w:unhideWhenUsed="1"/>
-    <w:lsdException w:name="HTML Keyboard" w:semiHidden="1" w:unhideWhenUsed="1"/>
-    <w:lsdException w:name="HTML Preformatted" w:semiHidden="1" w:unhideWhenUsed="1"/>
-    <w:lsdException w:name="HTML Sample" w:semiHidden="1" w:unhideWhenUsed="1"/>
-    <w:lsdException w:name="HTML Typewriter" w:semiHidden="1" w:unhideWhenUsed="1"/>
-    <w:lsdException w:name="HTML Variable" w:semiHidden="1" w:unhideWhenUsed="1"/>
-    <w:lsdException w:name="Normal Table" w:semiHidden="1" w:unhideWhenUsed="1"/>
-    <w:lsdException w:name="annotation subject" w:semiHidden="1" w:unhideWhenUsed="1"/>
-    <w:lsdException w:name="No List" w:semiHidden="1" w:unhideWhenUsed="1"/>
-    <w:lsdException w:name="Outline List 1" w:semiHidden="1" w:unhideWhenUsed="1"/>
-    <w:lsdException w:name="Outline List 2" w:semiHidden="1" w:unhideWhenUsed="1"/>
-    <w:lsdException w:name="Outline List 3" w:semiHidden="1" w:unhideWhenUsed="1"/>
-    <w:lsdException w:name="Table Simple 1" w:semiHidden="1" w:unhideWhenUsed="1"/>
-    <w:lsdException w:name="Table Simple 2" w:semiHidden="1" w:unhideWhenUsed="1"/>
-    <w:lsdException w:name="Table Simple 3" w:semiHidden="1" w:unhideWhenUsed="1"/>
-    <w:lsdException w:name="Table Classic 1" w:semiHidden="1" w:unhideWhenUsed="1"/>
-    <w:lsdException w:name="Table Classic 2" w:semiHidden="1" w:unhideWhenUsed="1"/>
-    <w:lsdException w:name="Table Classic 3" w:semiHidden="1" w:unhideWhenUsed="1"/>
-    <w:lsdException w:name="Table Classic 4" w:semiHidden="1" w:unhideWhenUsed="1"/>
-    <w:lsdException w:name="Table Colorful 1" w:semiHidden="1" w:unhideWhenUsed="1"/>
-    <w:lsdException w:name="Table Colorful 2" w:semiHidden="1" w:unhideWhenUsed="1"/>
-    <w:lsdException w:name="Table Colorful 3" w:semiHidden="1" w:unhideWhenUsed="1"/>
-    <w:lsdException w:name="Table Columns 1" w:semiHidden="1" w:unhideWhenUsed="1"/>
-    <w:lsdException w:name="Table Columns 2" w:semiHidden="1" w:unhideWhenUsed="1"/>
-    <w:lsdException w:name="Table Columns 3" w:semiHidden="1" w:unhideWhenUsed="1"/>
-    <w:lsdException w:name="Table Columns 4" w:semiHidden="1" w:unhideWhenUsed="1"/>
-    <w:lsdException w:name="Table Columns 5" w:semiHidden="1" w:unhideWhenUsed="1"/>
-    <w:lsdException w:name="Table Grid 1" w:semiHidden="1" w:unhideWhenUsed="1"/>
-    <w:lsdException w:name="Table Grid 2" w:semiHidden="1" w:unhideWhenUsed="1"/>
-    <w:lsdException w:name="Table Grid 3" w:semiHidden="1" w:unhideWhenUsed="1"/>
-    <w:lsdException w:name="Table Grid 4" w:semiHidden="1" w:unhideWhenUsed="1"/>
-    <w:lsdException w:name="Table Grid 5" w:semiHidden="1" w:unhideWhenUsed="1"/>
-    <w:lsdException w:name="Table Grid 6" w:semiHidden="1" w:unhideWhenUsed="1"/>
-    <w:lsdException w:name="Table Grid 7" w:semiHidden="1" w:unhideWhenUsed="1"/>
-    <w:lsdException w:name="Table Grid 8" w:semiHidden="1" w:unhideWhenUsed="1"/>
-    <w:lsdException w:name="Table List 1" w:semiHidden="1" w:unhideWhenUsed="1"/>
-    <w:lsdException w:name="Table List 2" w:semiHidden="1" w:unhideWhenUsed="1"/>
-    <w:lsdException w:name="Table List 3" w:semiHidden="1" w:unhideWhenUsed="1"/>
-    <w:lsdException w:name="Table List 4" w:semiHidden="1" w:unhideWhenUsed="1"/>
-    <w:lsdException w:name="Table List 5" w:semiHidden="1" w:unhideWhenUsed="1"/>
-    <w:lsdException w:name="Table List 6" w:semiHidden="1" w:unhideWhenUsed="1"/>
-    <w:lsdException w:name="Table List 7" w:semiHidden="1" w:unhideWhenUsed="1"/>
-    <w:lsdException w:name="Table List 8" w:semiHidden="1" w:unhideWhenUsed="1"/>
-    <w:lsdException w:name="Table 3D effects 1" w:semiHidden="1" w:unhideWhenUsed="1"/>
-    <w:lsdException w:name="Table 3D effects 2" w:semiHidden="1" w:unhideWhenUsed="1"/>
-    <w:lsdException w:name="Table 3D effects 3" w:semiHidden="1" w:unhideWhenUsed="1"/>
-    <w:lsdException w:name="Table Contemporary" w:semiHidden="1" w:unhideWhenUsed="1"/>
-    <w:lsdException w:name="Table Elegant" w:semiHidden="1" w:unhideWhenUsed="1"/>
-    <w:lsdException w:name="Table Professional" w:semiHidden="1" w:unhideWhenUsed="1"/>
-    <w:lsdException w:name="Table Subtle 1" w:semiHidden="1" w:unhideWhenUsed="1"/>
-    <w:lsdException w:name="Table Subtle 2" w:semiHidden="1" w:unhideWhenUsed="1"/>
-    <w:lsdException w:name="Table Web 1" w:semiHidden="1" w:unhideWhenUsed="1"/>
-    <w:lsdException w:name="Table Web 2" w:semiHidden="1" w:unhideWhenUsed="1"/>
-    <w:lsdException w:name="Table Web 3" w:semiHidden="1" w:unhideWhenUsed="1"/>
-    <w:lsdException w:name="Balloon Text" w:semiHidden="1" w:unhideWhenUsed="1"/>
-    <w:lsdException w:name="Table Grid" w:uiPriority="39"/>
-    <w:lsdException w:name="Table Theme" w:semiHidden="1" w:unhideWhenUsed="1"/>
-    <w:lsdException w:name="Placeholder Text" w:semiHidden="1"/>
-    <w:lsdException w:name="No Spacing" w:uiPriority="1" w:qFormat="1"/>
-    <w:lsdException w:name="Light Shading" w:uiPriority="60"/>
-    <w:lsdException w:name="Light List" w:uiPriority="61"/>
-    <w:lsdException w:name="Light Grid" w:uiPriority="62"/>
-    <w:lsdException w:name="Medium Shading 1" w:uiPriority="63"/>
-    <w:lsdException w:name="Medium Shading 2" w:uiPriority="64"/>
-    <w:lsdException w:name="Medium List 1" w:uiPriority="65"/>
-    <w:lsdException w:name="Medium List 2" w:uiPriority="66"/>
-    <w:lsdException w:name="Medium Grid 1" w:uiPriority="67"/>
-    <w:lsdException w:name="Medium Grid 2" w:uiPriority="68"/>
-    <w:lsdException w:name="Medium Grid 3" w:uiPriority="69"/>
-    <w:lsdException w:name="Dark List" w:uiPriority="70"/>
-    <w:lsdException w:name="Colorful Shading" w:uiPriority="71"/>
-    <w:lsdException w:name="Colorful List" w:uiPriority="72"/>
-    <w:lsdException w:name="Colorful Grid" w:uiPriority="73"/>
-    <w:lsdException w:name="Light Shading Accent 1" w:uiPriority="60"/>
-    <w:lsdException w:name="Light List Accent 1" w:uiPriority="61"/>
-    <w:lsdException w:name="Light Grid Accent 1" w:uiPriority="62"/>
-    <w:lsdException w:name="Medium Shading 1 Accent 1" w:uiPriority="63"/>
-    <w:lsdException w:name="Medium Shading 2 Accent 1" w:uiPriority="64"/>
-    <w:lsdException w:name="Medium List 1 Accent 1" w:uiPriority="65"/>
-    <w:lsdException w:name="Revision" w:semiHidden="1"/>
-    <w:lsdException w:name="List Paragraph" w:uiPriority="34" w:qFormat="1"/>
-    <w:lsdException w:name="Quote" w:uiPriority="29" w:qFormat="1"/>
-    <w:lsdException w:name="Intense Quote" w:uiPriority="30" w:qFormat="1"/>
-    <w:lsdException w:name="Medium List 2 Accent 1" w:uiPriority="66"/>
-    <w:lsdException w:name="Medium Grid 1 Accent 1" w:uiPriority="67"/>
-    <w:lsdException w:name="Medium Grid 2 Accent 1" w:uiPriority="68"/>
-    <w:lsdException w:name="Medium Grid 3 Accent 1" w:uiPriority="69"/>
-    <w:lsdException w:name="Dark List Accent 1" w:uiPriority="70"/>
-    <w:lsdException w:name="Colorful Shading Accent 1" w:uiPriority="71"/>
-    <w:lsdException w:name="Colorful List Accent 1" w:uiPriority="72"/>
-    <w:lsdException w:name="Colorful Grid Accent 1" w:uiPriority="73"/>
-    <w:lsdException w:name="Light Shading Accent 2" w:uiPriority="60"/>
-    <w:lsdException w:name="Light List Accent 2" w:uiPriority="61"/>
-    <w:lsdException w:name="Light Grid Accent 2" w:uiPriority="62"/>
-    <w:lsdException w:name="Medium Shading 1 Accent 2" w:uiPriority="63"/>
-    <w:lsdException w:name="Medium Shading 2 Accent 2" w:uiPriority="64"/>
-    <w:lsdException w:name="Medium List 1 Accent 2" w:uiPriority="65"/>
-    <w:lsdException w:name="Medium List 2 Accent 2" w:uiPriority="66"/>
-    <w:lsdException w:name="Medium Grid 1 Accent 2" w:uiPriority="67"/>
-    <w:lsdException w:name="Medium Grid 2 Accent 2" w:uiPriority="68"/>
-    <w:lsdException w:name="Medium Grid 3 Accent 2" w:uiPriority="69"/>
-    <w:lsdException w:name="Dark List Accent 2" w:uiPriority="70"/>
-    <w:lsdException w:name="Colorful Shading Accent 2" w:uiPriority="71"/>
-    <w:lsdException w:name="Colorful List Accent 2" w:uiPriority="72"/>
-    <w:lsdException w:name="Colorful Grid Accent 2" w:uiPriority="73"/>
-    <w:lsdException w:name="Light Shading Accent 3" w:uiPriority="60"/>
-    <w:lsdException w:name="Light List Accent 3" w:uiPriority="61"/>
-    <w:lsdException w:name="Light Grid Accent 3" w:uiPriority="62"/>
-    <w:lsdException w:name="Medium Shading 1 Accent 3" w:uiPriority="63"/>
-    <w:lsdException w:name="Medium Shading 2 Accent 3" w:uiPriority="64"/>
-    <w:lsdException w:name="Medium List 1 Accent 3" w:uiPriority="65"/>
-    <w:lsdException w:name="Medium List 2 Accent 3" w:uiPriority="66"/>
-    <w:lsdException w:name="Medium Grid 1 Accent 3" w:uiPriority="67"/>
-    <w:lsdException w:name="Medium Grid 2 Accent 3" w:uiPriority="68"/>
-    <w:lsdException w:name="Medium Grid 3 Accent 3" w:uiPriority="69"/>
-    <w:lsdException w:name="Dark List Accent 3" w:uiPriority="70"/>
-    <w:lsdException w:name="Colorful Shading Accent 3" w:uiPriority="71"/>
-    <w:lsdException w:name="Colorful List Accent 3" w:uiPriority="72"/>
-    <w:lsdException w:name="Colorful Grid Accent 3" w:uiPriority="73"/>
-    <w:lsdException w:name="Light Shading Accent 4" w:uiPriority="60"/>
-    <w:lsdException w:name="Light List Accent 4" w:uiPriority="61"/>
-    <w:lsdException w:name="Light Grid Accent 4" w:uiPriority="62"/>
-    <w:lsdException w:name="Medium Shading 1 Accent 4" w:uiPriority="63"/>
-    <w:lsdException w:name="Medium Shading 2 Accent 4" w:uiPriority="64"/>
-    <w:lsdException w:name="Medium List 1 Accent 4" w:uiPriority="65"/>
-    <w:lsdException w:name="Medium List 2 Accent 4" w:uiPriority="66"/>
-    <w:lsdException w:name="Medium Grid 1 Accent 4" w:uiPriority="67"/>
-    <w:lsdException w:name="Medium Grid 2 Accent 4" w:uiPriority="68"/>
-    <w:lsdException w:name="Medium Grid 3 Accent 4" w:uiPriority="69"/>
-    <w:lsdException w:name="Dark List Accent 4" w:uiPriority="70"/>
-    <w:lsdException w:name="Colorful Shading Accent 4" w:uiPriority="71"/>
-    <w:lsdException w:name="Colorful List Accent 4" w:uiPriority="72"/>
-    <w:lsdException w:name="Colorful Grid Accent 4" w:uiPriority="73"/>
-    <w:lsdException w:name="Light Shading Accent 5" w:uiPriority="60"/>
-    <w:lsdException w:name="Light List Accent 5" w:uiPriority="61"/>
-    <w:lsdException w:name="Light Grid Accent 5" w:uiPriority="62"/>
-    <w:lsdException w:name="Medium Shading 1 Accent 5" w:uiPriority="63"/>
-    <w:lsdException w:name="Medium Shading 2 Accent 5" w:uiPriority="64"/>
-    <w:lsdException w:name="Medium List 1 Accent 5" w:uiPriority="65"/>
-    <w:lsdException w:name="Medium List 2 Accent 5" w:uiPriority="66"/>
-    <w:lsdException w:name="Medium Grid 1 Accent 5" w:uiPriority="67"/>
-    <w:lsdException w:name="Medium Grid 2 Accent 5" w:uiPriority="68"/>
-    <w:lsdException w:name="Medium Grid 3 Accent 5" w:uiPriority="69"/>
-    <w:lsdException w:name="Dark List Accent 5" w:uiPriority="70"/>
-    <w:lsdException w:name="Colorful Shading Accent 5" w:uiPriority="71"/>
-    <w:lsdException w:name="Colorful List Accent 5" w:uiPriority="72"/>
-    <w:lsdException w:name="Colorful Grid Accent 5" w:uiPriority="73"/>
-    <w:lsdException w:name="Light Shading Accent 6" w:uiPriority="60"/>
-    <w:lsdException w:name="Light List Accent 6" w:uiPriority="61"/>
-    <w:lsdException w:name="Light Grid Accent 6" w:uiPriority="62"/>
-    <w:lsdException w:name="Medium Shading 1 Accent 6" w:uiPriority="63"/>
-    <w:lsdException w:name="Medium Shading 2 Accent 6" w:uiPriority="64"/>
-    <w:lsdException w:name="Medium List 1 Accent 6" w:uiPriority="65"/>
-    <w:lsdException w:name="Medium List 2 Accent 6" w:uiPriority="66"/>
-    <w:lsdException w:name="Medium Grid 1 Accent 6" w:uiPriority="67"/>
-    <w:lsdException w:name="Medium Grid 2 Accent 6" w:uiPriority="68"/>
-    <w:lsdException w:name="Medium Grid 3 Accent 6" w:uiPriority="69"/>
-    <w:lsdException w:name="Dark List Accent 6" w:uiPriority="70"/>
-    <w:lsdException w:name="Colorful Shading Accent 6" w:uiPriority="71"/>
-    <w:lsdException w:name="Colorful List Accent 6" w:uiPriority="72"/>
-    <w:lsdException w:name="Colorful Grid Accent 6" w:uiPriority="73"/>
-    <w:lsdException w:name="Subtle Emphasis" w:uiPriority="19" w:qFormat="1"/>
-    <w:lsdException w:name="Intense Emphasis" w:uiPriority="21" w:qFormat="1"/>
-    <w:lsdException w:name="Subtle Reference" w:uiPriority="31" w:qFormat="1"/>
-    <w:lsdException w:name="Intense Reference" w:uiPriority="32" w:qFormat="1"/>
-    <w:lsdException w:name="Book Title" w:uiPriority="33" w:qFormat="1"/>
-    <w:lsdException w:name="Bibliography" w:semiHidden="1" w:uiPriority="37" w:unhideWhenUsed="1"/>
-    <w:lsdException w:name="TOC Heading" w:semiHidden="1" w:uiPriority="39" w:unhideWhenUsed="1" w:qFormat="1"/>
-    <w:lsdException w:name="Plain Table 1" w:uiPriority="41"/>
-    <w:lsdException w:name="Plain Table 2" w:uiPriority="42"/>
-    <w:lsdException w:name="Plain Table 3" w:uiPriority="43"/>
-    <w:lsdException w:name="Plain Table 4" w:uiPriority="44"/>
-    <w:lsdException w:name="Plain Table 5" w:uiPriority="45"/>
-    <w:lsdException w:name="Grid Table Light" w:uiPriority="40"/>
-    <w:lsdException w:name="Grid Table 1 Light" w:uiPriority="46"/>
-    <w:lsdException w:name="Grid Table 2" w:uiPriority="47"/>
-    <w:lsdException w:name="Grid Table 3" w:uiPriority="48"/>
-    <w:lsdException w:name="Grid Table 4" w:uiPriority="49"/>
-    <w:lsdException w:name="Grid Table 5 Dark" w:uiPriority="50"/>
-    <w:lsdException w:name="Grid Table 6 Colorful" w:uiPriority="51"/>
-    <w:lsdException w:name="Grid Table 7 Colorful" w:uiPriority="52"/>
-    <w:lsdException w:name="Grid Table 1 Light Accent 1" w:uiPriority="46"/>
-    <w:lsdException w:name="Grid Table 2 Accent 1" w:uiPriority="47"/>
-    <w:lsdException w:name="Grid Table 3 Accent 1" w:uiPriority="48"/>
-    <w:lsdException w:name="Grid Table 4 Accent 1" w:uiPriority="49"/>
-    <w:lsdException w:name="Grid Table 5 Dark Accent 1" w:uiPriority="50"/>
-    <w:lsdException w:name="Grid Table 6 Colorful Accent 1" w:uiPriority="51"/>
-    <w:lsdException w:name="Grid Table 7 Colorful Accent 1" w:uiPriority="52"/>
-    <w:lsdException w:name="Grid Table 1 Light Accent 2" w:uiPriority="46"/>
-    <w:lsdException w:name="Grid Table 2 Accent 2" w:uiPriority="47"/>
-    <w:lsdException w:name="Grid Table 3 Accent 2" w:uiPriority="48"/>
-    <w:lsdException w:name="Grid Table 4 Accent 2" w:uiPriority="49"/>
-    <w:lsdException w:name="Grid Table 5 Dark Accent 2" w:uiPriority="50"/>
-    <w:lsdException w:name="Grid Table 6 Colorful Accent 2" w:uiPriority="51"/>
-    <w:lsdException w:name="Grid Table 7 Colorful Accent 2" w:uiPriority="52"/>
-    <w:lsdException w:name="Grid Table 1 Light Accent 3" w:uiPriority="46"/>
-    <w:lsdException w:name="Grid Table 2 Accent 3" w:uiPriority="47"/>
-    <w:lsdException w:name="Grid Table 3 Accent 3" w:uiPriority="48"/>
-    <w:lsdException w:name="Grid Table 4 Accent 3" w:uiPriority="49"/>
-    <w:lsdException w:name="Grid Table 5 Dark Accent 3" w:uiPriority="50"/>
-    <w:lsdException w:name="Grid Table 6 Colorful Accent 3" w:uiPriority="51"/>
-    <w:lsdException w:name="Grid Table 7 Colorful Accent 3" w:uiPriority="52"/>
-    <w:lsdException w:name="Grid Table 1 Light Accent 4" w:uiPriority="46"/>
-    <w:lsdException w:name="Grid Table 2 Accent 4" w:uiPriority="47"/>
-    <w:lsdException w:name="Grid Table 3 Accent 4" w:uiPriority="48"/>
-    <w:lsdException w:name="Grid Table 4 Accent 4" w:uiPriority="49"/>
-    <w:lsdException w:name="Grid Table 5 Dark Accent 4" w:uiPriority="50"/>
-    <w:lsdException w:name="Grid Table 6 Colorful Accent 4" w:uiPriority="51"/>
-    <w:lsdException w:name="Grid Table 7 Colorful Accent 4" w:uiPriority="52"/>
-    <w:lsdException w:name="Grid Table 1 Light Accent 5" w:uiPriority="46"/>
-    <w:lsdException w:name="Grid Table 2 Accent 5" w:uiPriority="47"/>
-    <w:lsdException w:name="Grid Table 3 Accent 5" w:uiPriority="48"/>
-    <w:lsdException w:name="Grid Table 4 Accent 5" w:uiPriority="49"/>
-    <w:lsdException w:name="Grid Table 5 Dark Accent 5" w:uiPriority="50"/>
-    <w:lsdException w:name="Grid Table 6 Colorful Accent 5" w:uiPriority="51"/>
-    <w:lsdException w:name="Grid Table 7 Colorful Accent 5" w:uiPriority="52"/>
-    <w:lsdException w:name="Grid Table 1 Light Accent 6" w:uiPriority="46"/>
-    <w:lsdException w:name="Grid Table 2 Accent 6" w:uiPriority="47"/>
-    <w:lsdException w:name="Grid Table 3 Accent 6" w:uiPriority="48"/>
-    <w:lsdException w:name="Grid Table 4 Accent 6" w:uiPriority="49"/>
-    <w:lsdException w:name="Grid Table 5 Dark Accent 6" w:uiPriority="50"/>
-    <w:lsdException w:name="Grid Table 6 Colorful Accent 6" w:uiPriority="51"/>
-    <w:lsdException w:name="Grid Table 7 Colorful Accent 6" w:uiPriority="52"/>
-    <w:lsdException w:name="List Table 1 Light" w:uiPriority="46"/>
-    <w:lsdException w:name="List Table 2" w:uiPriority="47"/>
-    <w:lsdException w:name="List Table 3" w:uiPriority="48"/>
-    <w:lsdException w:name="List Table 4" w:uiPriority="49"/>
-    <w:lsdException w:name="List Table 5 Dark" w:uiPriority="50"/>
-    <w:lsdException w:name="List Table 6 Colorful" w:uiPriority="51"/>
-    <w:lsdException w:name="List Table 7 Colorful" w:uiPriority="52"/>
-    <w:lsdException w:name="List Table 1 Light Accent 1" w:uiPriority="46"/>
-    <w:lsdException w:name="List Table 2 Accent 1" w:uiPriority="47"/>
-    <w:lsdException w:name="List Table 3 Accent 1" w:uiPriority="48"/>
-    <w:lsdException w:name="List Table 4 Accent 1" w:uiPriority="49"/>
-    <w:lsdException w:name="List Table 5 Dark Accent 1" w:uiPriority="50"/>
-    <w:lsdException w:name="List Table 6 Colorful Accent 1" w:uiPriority="51"/>
-    <w:lsdException w:name="List Table 7 Colorful Accent 1" w:uiPriority="52"/>
-    <w:lsdException w:name="List Table 1 Light Accent 2" w:uiPriority="46"/>
-    <w:lsdException w:name="List Table 2 Accent 2" w:uiPriority="47"/>
-    <w:lsdException w:name="List Table 3 Accent 2" w:uiPriority="48"/>
-    <w:lsdException w:name="List Table 4 Accent 2" w:uiPriority="49"/>
-    <w:lsdException w:name="List Table 5 Dark Accent 2" w:uiPriority="50"/>
-    <w:lsdException w:name="List Table 6 Colorful Accent 2" w:uiPriority="51"/>
-    <w:lsdException w:name="List Table 7 Colorful Accent 2" w:uiPriority="52"/>
-    <w:lsdException w:name="List Table 1 Light Accent 3" w:uiPriority="46"/>
-    <w:lsdException w:name="List Table 2 Accent 3" w:uiPriority="47"/>
-    <w:lsdException w:name="List Table 3 Accent 3" w:uiPriority="48"/>
-    <w:lsdException w:name="List Table 4 Accent 3" w:uiPriority="49"/>
-    <w:lsdException w:name="List Table 5 Dark Accent 3" w:uiPriority="50"/>
-    <w:lsdException w:name="List Table 6 Colorful Accent 3" w:uiPriority="51"/>
-    <w:lsdException w:name="List Table 7 Colorful Accent 3" w:uiPriority="52"/>
-    <w:lsdException w:name="List Table 1 Light Accent 4" w:uiPriority="46"/>
-    <w:lsdException w:name="List Table 2 Accent 4" w:uiPriority="47"/>
-    <w:lsdException w:name="List Table 3 Accent 4" w:uiPriority="48"/>
-    <w:lsdException w:name="List Table 4 Accent 4" w:uiPriority="49"/>
-    <w:lsdException w:name="List Table 5 Dark Accent 4" w:uiPriority="50"/>
-    <w:lsdException w:name="List Table 6 Colorful Accent 4" w:uiPriority="51"/>
-    <w:lsdException w:name="List Table 7 Colorful Accent 4" w:uiPriority="52"/>
-    <w:lsdException w:name="List Table 1 Light Accent 5" w:uiPriority="46"/>
-    <w:lsdException w:name="List Table 2 Accent 5" w:uiPriority="47"/>
-    <w:lsdException w:name="List Table 3 Accent 5" w:uiPriority="48"/>
-    <w:lsdException w:name="List Table 4 Accent 5" w:uiPriority="49"/>
-    <w:lsdException w:name="List Table 5 Dark Accent 5" w:uiPriority="50"/>
-    <w:lsdException w:name="List Table 6 Colorful Accent 5" w:uiPriority="51"/>
-    <w:lsdException w:name="List Table 7 Colorful Accent 5" w:uiPriority="52"/>
-    <w:lsdException w:name="List Table 1 Light Accent 6" w:uiPriority="46"/>
-    <w:lsdException w:name="List Table 2 Accent 6" w:uiPriority="47"/>
-    <w:lsdException w:name="List Table 3 Accent 6" w:uiPriority="48"/>
-    <w:lsdException w:name="List Table 4 Accent 6" w:uiPriority="49"/>
-    <w:lsdException w:name="List Table 5 Dark Accent 6" w:uiPriority="50"/>
-    <w:lsdException w:name="List Table 6 Colorful Accent 6" w:uiPriority="51"/>
-    <w:lsdException w:name="List Table 7 Colorful Accent 6" w:uiPriority="52"/>
-  </w:latentStyles>
-  <w:style w:type="paragraph" w:default="1" w:styleId="Normal">
-    <w:name w:val="Normal"/>
-    <w:qFormat/>
-  </w:style>
-  <w:style w:type="character" w:default="1" w:styleId="Fontepargpadro">
-    <w:name w:val="Default Paragraph Font"/>
-    <w:uiPriority w:val="1"/>
-    <w:semiHidden/>
-    <w:unhideWhenUsed/>
-  </w:style>
-  <w:style w:type="table" w:default="1" w:styleId="Tabelanormal">
-    <w:name w:val="Normal Table"/>
-    <w:uiPriority w:val="99"/>
-    <w:semiHidden/>
-    <w:unhideWhenUsed/>
-    <w:tblPr>
-      <w:tblInd w:w="0" w:type="dxa"/>
-      <w:tblCellMar>
-        <w:top w:w="0" w:type="dxa"/>
-        <w:left w:w="108" w:type="dxa"/>
-        <w:bottom w:w="0" w:type="dxa"/>
-        <w:right w:w="108" w:type="dxa"/>
-      </w:tblCellMar>
-    </w:tblPr>
-  </w:style>
-  <w:style w:type="numbering" w:default="1" w:styleId="Semlista">
-    <w:name w:val="No List"/>
-    <w:uiPriority w:val="99"/>
-    <w:semiHidden/>
-    <w:unhideWhenUsed/>
-  </w:style>
-  <w:style w:type="paragraph" w:customStyle="1" w:styleId="46BA23B58AC0419A8C27012B1F58388D">
-    <w:name w:val="46BA23B58AC0419A8C27012B1F58388D"/>
-    <w:rsid w:val="00CC4450"/>
-  </w:style>
-</w:styles>
-</file>
-
-<file path=word/glossary/webSettings.xml><?xml version="1.0" encoding="utf-8"?>
-<w:webSettings xmlns:mc="http://schemas.openxmlformats.org/markup-compatibility/2006" xmlns:r="http://schemas.openxmlformats.org/officeDocument/2006/relationships" xmlns:w="http://schemas.openxmlformats.org/wordprocessingml/2006/main" xmlns:w14="http://schemas.microsoft.com/office/word/2010/wordml" xmlns:w15="http://schemas.microsoft.com/office/word/2012/wordml" xmlns:w16se="http://schemas.microsoft.com/office/word/2015/wordml/symex" mc:Ignorable="w14 w15 w16se">
-  <w:optimizeForBrowser/>
-  <w:allowPNG/>
-</w:webSettings>
-</file>
-
 <file path=word/theme/theme1.xml><?xml version="1.0" encoding="utf-8"?>
 <a:theme xmlns:a="http://schemas.openxmlformats.org/drawingml/2006/main" name="Tema do Office">
   <a:themeElements>
@@ -5994,7 +5128,7 @@
 </file>
 
 <file path=customXml/itemProps1.xml><?xml version="1.0" encoding="utf-8"?>
-<ds:datastoreItem xmlns:ds="http://schemas.openxmlformats.org/officeDocument/2006/customXml" ds:itemID="{2394EAD2-F284-472C-97CD-401FAD5FDBA2}">
+<ds:datastoreItem xmlns:ds="http://schemas.openxmlformats.org/officeDocument/2006/customXml" ds:itemID="{E9F33BF5-EC76-4A6F-9C5A-F03354ACF2C6}">
   <ds:schemaRefs>
     <ds:schemaRef ds:uri="http://schemas.openxmlformats.org/officeDocument/2006/bibliography"/>
   </ds:schemaRefs>

</xml_diff>